<commit_message>
Añadido diagrama de navegabilidad al documento de análisis
Se ha añadido el diagrama diagrama de navegabilidad junto con su
explicación al documento de análisis.
</commit_message>
<xml_diff>
--- a/Docs/Documento de Análisis.docx
+++ b/Docs/Documento de Análisis.docx
@@ -4,18 +4,17 @@
   <w:body>
     <w:sdt>
       <w:sdtPr>
+        <w:rPr>
+          <w:rFonts w:eastAsiaTheme="minorHAnsi"/>
+          <w:lang w:eastAsia="en-US"/>
+        </w:rPr>
         <w:id w:val="-1829200280"/>
         <w:docPartObj>
           <w:docPartGallery w:val="Cover Pages"/>
           <w:docPartUnique/>
         </w:docPartObj>
       </w:sdtPr>
-      <w:sdtEndPr>
-        <w:rPr>
-          <w:rFonts w:eastAsiaTheme="minorHAnsi"/>
-          <w:lang w:eastAsia="en-US"/>
-        </w:rPr>
-      </w:sdtEndPr>
+      <w:sdtEndPr/>
       <w:sdtContent>
         <w:p>
           <w:pPr>
@@ -154,6 +153,7 @@
                                       <w:calendar w:val="gregorian"/>
                                     </w:date>
                                   </w:sdtPr>
+                                  <w:sdtEndPr/>
                                   <w:sdtContent>
                                     <w:p>
                                       <w:pPr>
@@ -3872,6 +3872,7 @@
                                     <w:dataBinding w:prefixMappings="xmlns:ns0='http://purl.org/dc/elements/1.1/' xmlns:ns1='http://schemas.openxmlformats.org/package/2006/metadata/core-properties' " w:xpath="/ns1:coreProperties[1]/ns0:title[1]" w:storeItemID="{6C3C8BC8-F283-45AE-878A-BAB7291924A1}"/>
                                     <w:text/>
                                   </w:sdtPr>
+                                  <w:sdtEndPr/>
                                   <w:sdtContent>
                                     <w:r>
                                       <w:rPr>
@@ -3907,6 +3908,7 @@
                                     <w:dataBinding w:prefixMappings="xmlns:ns0='http://purl.org/dc/elements/1.1/' xmlns:ns1='http://schemas.openxmlformats.org/package/2006/metadata/core-properties' " w:xpath="/ns1:coreProperties[1]/ns0:subject[1]" w:storeItemID="{6C3C8BC8-F283-45AE-878A-BAB7291924A1}"/>
                                     <w:text/>
                                   </w:sdtPr>
+                                  <w:sdtEndPr/>
                                   <w:sdtContent>
                                     <w:r>
                                       <w:rPr>
@@ -4032,6 +4034,13 @@
     </w:sdt>
     <w:sdt>
       <w:sdtPr>
+        <w:rPr>
+          <w:rFonts w:asciiTheme="minorHAnsi" w:eastAsiaTheme="minorHAnsi" w:hAnsiTheme="minorHAnsi" w:cstheme="minorBidi"/>
+          <w:color w:val="auto"/>
+          <w:sz w:val="22"/>
+          <w:szCs w:val="22"/>
+          <w:lang w:eastAsia="en-US"/>
+        </w:rPr>
         <w:id w:val="999700187"/>
         <w:docPartObj>
           <w:docPartGallery w:val="Table of Contents"/>
@@ -4040,13 +4049,8 @@
       </w:sdtPr>
       <w:sdtEndPr>
         <w:rPr>
-          <w:rFonts w:asciiTheme="minorHAnsi" w:eastAsiaTheme="minorHAnsi" w:hAnsiTheme="minorHAnsi" w:cstheme="minorBidi"/>
           <w:b/>
           <w:bCs/>
-          <w:color w:val="auto"/>
-          <w:sz w:val="22"/>
-          <w:szCs w:val="22"/>
-          <w:lang w:eastAsia="en-US"/>
         </w:rPr>
       </w:sdtEndPr>
       <w:sdtContent>
@@ -4057,8 +4061,6 @@
           <w:r>
             <w:t>Contenido</w:t>
           </w:r>
-          <w:bookmarkStart w:id="0" w:name="_GoBack"/>
-          <w:bookmarkEnd w:id="0"/>
         </w:p>
         <w:p>
           <w:pPr>
@@ -4082,7 +4084,7 @@
           <w:r>
             <w:fldChar w:fldCharType="separate"/>
           </w:r>
-          <w:hyperlink w:anchor="_Toc411878816" w:history="1">
+          <w:hyperlink w:anchor="_Toc411879629" w:history="1">
             <w:r>
               <w:rPr>
                 <w:rStyle w:val="Hipervnculo"/>
@@ -4124,7 +4126,7 @@
                 <w:noProof/>
                 <w:webHidden/>
               </w:rPr>
-              <w:instrText xml:space="preserve"> PAGEREF _Toc411878816 \h </w:instrText>
+              <w:instrText xml:space="preserve"> PAGEREF _Toc411879629 \h </w:instrText>
             </w:r>
             <w:r>
               <w:rPr>
@@ -4168,7 +4170,7 @@
               <w:lang w:eastAsia="es-ES"/>
             </w:rPr>
           </w:pPr>
-          <w:hyperlink w:anchor="_Toc411878817" w:history="1">
+          <w:hyperlink w:anchor="_Toc411879630" w:history="1">
             <w:r>
               <w:rPr>
                 <w:rStyle w:val="Hipervnculo"/>
@@ -4210,7 +4212,7 @@
                 <w:noProof/>
                 <w:webHidden/>
               </w:rPr>
-              <w:instrText xml:space="preserve"> PAGEREF _Toc411878817 \h </w:instrText>
+              <w:instrText xml:space="preserve"> PAGEREF _Toc411879630 \h </w:instrText>
             </w:r>
             <w:r>
               <w:rPr>
@@ -4254,7 +4256,7 @@
               <w:lang w:eastAsia="es-ES"/>
             </w:rPr>
           </w:pPr>
-          <w:hyperlink w:anchor="_Toc411878818" w:history="1">
+          <w:hyperlink w:anchor="_Toc411879631" w:history="1">
             <w:r>
               <w:rPr>
                 <w:rStyle w:val="Hipervnculo"/>
@@ -4296,7 +4298,95 @@
                 <w:noProof/>
                 <w:webHidden/>
               </w:rPr>
-              <w:instrText xml:space="preserve"> PAGEREF _Toc411878818 \h </w:instrText>
+              <w:instrText xml:space="preserve"> PAGEREF _Toc411879631 \h </w:instrText>
+            </w:r>
+            <w:r>
+              <w:rPr>
+                <w:noProof/>
+                <w:webHidden/>
+              </w:rPr>
+            </w:r>
+            <w:r>
+              <w:rPr>
+                <w:noProof/>
+                <w:webHidden/>
+              </w:rPr>
+              <w:fldChar w:fldCharType="separate"/>
+            </w:r>
+            <w:r>
+              <w:rPr>
+                <w:noProof/>
+                <w:webHidden/>
+              </w:rPr>
+              <w:t>3</w:t>
+            </w:r>
+            <w:r>
+              <w:rPr>
+                <w:noProof/>
+                <w:webHidden/>
+              </w:rPr>
+              <w:fldChar w:fldCharType="end"/>
+            </w:r>
+          </w:hyperlink>
+          <w:bookmarkStart w:id="0" w:name="_GoBack"/>
+          <w:bookmarkEnd w:id="0"/>
+        </w:p>
+        <w:p>
+          <w:pPr>
+            <w:pStyle w:val="TDC2"/>
+            <w:tabs>
+              <w:tab w:val="left" w:pos="880"/>
+              <w:tab w:val="right" w:leader="dot" w:pos="8494"/>
+            </w:tabs>
+            <w:rPr>
+              <w:rFonts w:eastAsiaTheme="minorEastAsia"/>
+              <w:noProof/>
+              <w:lang w:eastAsia="es-ES"/>
+            </w:rPr>
+          </w:pPr>
+          <w:hyperlink w:anchor="_Toc411879632" w:history="1">
+            <w:r>
+              <w:rPr>
+                <w:rStyle w:val="Hipervnculo"/>
+                <w:noProof/>
+              </w:rPr>
+              <w:t>3.1.</w:t>
+            </w:r>
+            <w:r>
+              <w:rPr>
+                <w:rFonts w:eastAsiaTheme="minorEastAsia"/>
+                <w:noProof/>
+                <w:lang w:eastAsia="es-ES"/>
+              </w:rPr>
+              <w:tab/>
+            </w:r>
+            <w:r>
+              <w:rPr>
+                <w:rStyle w:val="Hipervnculo"/>
+                <w:noProof/>
+              </w:rPr>
+              <w:t>Diagrama de clases del sistema.</w:t>
+            </w:r>
+            <w:r>
+              <w:rPr>
+                <w:noProof/>
+                <w:webHidden/>
+              </w:rPr>
+              <w:tab/>
+            </w:r>
+            <w:r>
+              <w:rPr>
+                <w:noProof/>
+                <w:webHidden/>
+              </w:rPr>
+              <w:fldChar w:fldCharType="begin"/>
+            </w:r>
+            <w:r>
+              <w:rPr>
+                <w:noProof/>
+                <w:webHidden/>
+              </w:rPr>
+              <w:instrText xml:space="preserve"> PAGEREF _Toc411879632 \h </w:instrText>
             </w:r>
             <w:r>
               <w:rPr>
@@ -4340,13 +4430,13 @@
               <w:lang w:eastAsia="es-ES"/>
             </w:rPr>
           </w:pPr>
-          <w:hyperlink w:anchor="_Toc411878819" w:history="1">
+          <w:hyperlink w:anchor="_Toc411879633" w:history="1">
             <w:r>
               <w:rPr>
                 <w:rStyle w:val="Hipervnculo"/>
                 <w:noProof/>
               </w:rPr>
-              <w:t>3.1.</w:t>
+              <w:t>3.2.</w:t>
             </w:r>
             <w:r>
               <w:rPr>
@@ -4361,7 +4451,7 @@
                 <w:rStyle w:val="Hipervnculo"/>
                 <w:noProof/>
               </w:rPr>
-              <w:t>Diagrama de clases del sistema.</w:t>
+              <w:t>Descripción de las clases del sistema.</w:t>
             </w:r>
             <w:r>
               <w:rPr>
@@ -4382,7 +4472,7 @@
                 <w:noProof/>
                 <w:webHidden/>
               </w:rPr>
-              <w:instrText xml:space="preserve"> PAGEREF _Toc411878819 \h </w:instrText>
+              <w:instrText xml:space="preserve"> PAGEREF _Toc411879633 \h </w:instrText>
             </w:r>
             <w:r>
               <w:rPr>
@@ -4402,7 +4492,93 @@
                 <w:noProof/>
                 <w:webHidden/>
               </w:rPr>
-              <w:t>3</w:t>
+              <w:t>4</w:t>
+            </w:r>
+            <w:r>
+              <w:rPr>
+                <w:noProof/>
+                <w:webHidden/>
+              </w:rPr>
+              <w:fldChar w:fldCharType="end"/>
+            </w:r>
+          </w:hyperlink>
+        </w:p>
+        <w:p>
+          <w:pPr>
+            <w:pStyle w:val="TDC1"/>
+            <w:tabs>
+              <w:tab w:val="left" w:pos="440"/>
+              <w:tab w:val="right" w:leader="dot" w:pos="8494"/>
+            </w:tabs>
+            <w:rPr>
+              <w:rFonts w:eastAsiaTheme="minorEastAsia"/>
+              <w:noProof/>
+              <w:lang w:eastAsia="es-ES"/>
+            </w:rPr>
+          </w:pPr>
+          <w:hyperlink w:anchor="_Toc411879634" w:history="1">
+            <w:r>
+              <w:rPr>
+                <w:rStyle w:val="Hipervnculo"/>
+                <w:noProof/>
+              </w:rPr>
+              <w:t>4.</w:t>
+            </w:r>
+            <w:r>
+              <w:rPr>
+                <w:rFonts w:eastAsiaTheme="minorEastAsia"/>
+                <w:noProof/>
+                <w:lang w:eastAsia="es-ES"/>
+              </w:rPr>
+              <w:tab/>
+            </w:r>
+            <w:r>
+              <w:rPr>
+                <w:rStyle w:val="Hipervnculo"/>
+                <w:noProof/>
+              </w:rPr>
+              <w:t>Interfaz de usuario del sistema.</w:t>
+            </w:r>
+            <w:r>
+              <w:rPr>
+                <w:noProof/>
+                <w:webHidden/>
+              </w:rPr>
+              <w:tab/>
+            </w:r>
+            <w:r>
+              <w:rPr>
+                <w:noProof/>
+                <w:webHidden/>
+              </w:rPr>
+              <w:fldChar w:fldCharType="begin"/>
+            </w:r>
+            <w:r>
+              <w:rPr>
+                <w:noProof/>
+                <w:webHidden/>
+              </w:rPr>
+              <w:instrText xml:space="preserve"> PAGEREF _Toc411879634 \h </w:instrText>
+            </w:r>
+            <w:r>
+              <w:rPr>
+                <w:noProof/>
+                <w:webHidden/>
+              </w:rPr>
+            </w:r>
+            <w:r>
+              <w:rPr>
+                <w:noProof/>
+                <w:webHidden/>
+              </w:rPr>
+              <w:fldChar w:fldCharType="separate"/>
+            </w:r>
+            <w:r>
+              <w:rPr>
+                <w:noProof/>
+                <w:webHidden/>
+              </w:rPr>
+              <w:t>4</w:t>
             </w:r>
             <w:r>
               <w:rPr>
@@ -4426,13 +4602,13 @@
               <w:lang w:eastAsia="es-ES"/>
             </w:rPr>
           </w:pPr>
-          <w:hyperlink w:anchor="_Toc411878820" w:history="1">
+          <w:hyperlink w:anchor="_Toc411879635" w:history="1">
             <w:r>
               <w:rPr>
                 <w:rStyle w:val="Hipervnculo"/>
                 <w:noProof/>
               </w:rPr>
-              <w:t>3.2.</w:t>
+              <w:t>4.1.</w:t>
             </w:r>
             <w:r>
               <w:rPr>
@@ -4447,7 +4623,7 @@
                 <w:rStyle w:val="Hipervnculo"/>
                 <w:noProof/>
               </w:rPr>
-              <w:t>Descripción de las clases del sistema.</w:t>
+              <w:t>Navegabilidad del sistema.</w:t>
             </w:r>
             <w:r>
               <w:rPr>
@@ -4468,7 +4644,7 @@
                 <w:noProof/>
                 <w:webHidden/>
               </w:rPr>
-              <w:instrText xml:space="preserve"> PAGEREF _Toc411878820 \h </w:instrText>
+              <w:instrText xml:space="preserve"> PAGEREF _Toc411879635 \h </w:instrText>
             </w:r>
             <w:r>
               <w:rPr>
@@ -4501,9 +4677,9 @@
         </w:p>
         <w:p>
           <w:pPr>
-            <w:pStyle w:val="TDC1"/>
+            <w:pStyle w:val="TDC3"/>
             <w:tabs>
-              <w:tab w:val="left" w:pos="440"/>
+              <w:tab w:val="left" w:pos="1320"/>
               <w:tab w:val="right" w:leader="dot" w:pos="8494"/>
             </w:tabs>
             <w:rPr>
@@ -4512,13 +4688,13 @@
               <w:lang w:eastAsia="es-ES"/>
             </w:rPr>
           </w:pPr>
-          <w:hyperlink w:anchor="_Toc411878821" w:history="1">
+          <w:hyperlink w:anchor="_Toc411879636" w:history="1">
             <w:r>
               <w:rPr>
                 <w:rStyle w:val="Hipervnculo"/>
                 <w:noProof/>
               </w:rPr>
-              <w:t>4.</w:t>
+              <w:t>4.1.1.</w:t>
             </w:r>
             <w:r>
               <w:rPr>
@@ -4533,7 +4709,7 @@
                 <w:rStyle w:val="Hipervnculo"/>
                 <w:noProof/>
               </w:rPr>
-              <w:t>Interfaz de usuario del sistema.</w:t>
+              <w:t>Diagrama de navegabilidad.</w:t>
             </w:r>
             <w:r>
               <w:rPr>
@@ -4554,7 +4730,93 @@
                 <w:noProof/>
                 <w:webHidden/>
               </w:rPr>
-              <w:instrText xml:space="preserve"> PAGEREF _Toc411878821 \h </w:instrText>
+              <w:instrText xml:space="preserve"> PAGEREF _Toc411879636 \h </w:instrText>
+            </w:r>
+            <w:r>
+              <w:rPr>
+                <w:noProof/>
+                <w:webHidden/>
+              </w:rPr>
+            </w:r>
+            <w:r>
+              <w:rPr>
+                <w:noProof/>
+                <w:webHidden/>
+              </w:rPr>
+              <w:fldChar w:fldCharType="separate"/>
+            </w:r>
+            <w:r>
+              <w:rPr>
+                <w:noProof/>
+                <w:webHidden/>
+              </w:rPr>
+              <w:t>4</w:t>
+            </w:r>
+            <w:r>
+              <w:rPr>
+                <w:noProof/>
+                <w:webHidden/>
+              </w:rPr>
+              <w:fldChar w:fldCharType="end"/>
+            </w:r>
+          </w:hyperlink>
+        </w:p>
+        <w:p>
+          <w:pPr>
+            <w:pStyle w:val="TDC3"/>
+            <w:tabs>
+              <w:tab w:val="left" w:pos="1320"/>
+              <w:tab w:val="right" w:leader="dot" w:pos="8494"/>
+            </w:tabs>
+            <w:rPr>
+              <w:rFonts w:eastAsiaTheme="minorEastAsia"/>
+              <w:noProof/>
+              <w:lang w:eastAsia="es-ES"/>
+            </w:rPr>
+          </w:pPr>
+          <w:hyperlink w:anchor="_Toc411879637" w:history="1">
+            <w:r>
+              <w:rPr>
+                <w:rStyle w:val="Hipervnculo"/>
+                <w:noProof/>
+              </w:rPr>
+              <w:t>4.1.2.</w:t>
+            </w:r>
+            <w:r>
+              <w:rPr>
+                <w:rFonts w:eastAsiaTheme="minorEastAsia"/>
+                <w:noProof/>
+                <w:lang w:eastAsia="es-ES"/>
+              </w:rPr>
+              <w:tab/>
+            </w:r>
+            <w:r>
+              <w:rPr>
+                <w:rStyle w:val="Hipervnculo"/>
+                <w:noProof/>
+              </w:rPr>
+              <w:t>Descripción del diagrama de navegabilidad.</w:t>
+            </w:r>
+            <w:r>
+              <w:rPr>
+                <w:noProof/>
+                <w:webHidden/>
+              </w:rPr>
+              <w:tab/>
+            </w:r>
+            <w:r>
+              <w:rPr>
+                <w:noProof/>
+                <w:webHidden/>
+              </w:rPr>
+              <w:fldChar w:fldCharType="begin"/>
+            </w:r>
+            <w:r>
+              <w:rPr>
+                <w:noProof/>
+                <w:webHidden/>
+              </w:rPr>
+              <w:instrText xml:space="preserve"> PAGEREF _Toc411879637 \h </w:instrText>
             </w:r>
             <w:r>
               <w:rPr>
@@ -4598,13 +4860,13 @@
               <w:lang w:eastAsia="es-ES"/>
             </w:rPr>
           </w:pPr>
-          <w:hyperlink w:anchor="_Toc411878822" w:history="1">
+          <w:hyperlink w:anchor="_Toc411879638" w:history="1">
             <w:r>
               <w:rPr>
                 <w:rStyle w:val="Hipervnculo"/>
                 <w:noProof/>
               </w:rPr>
-              <w:t>4.1.</w:t>
+              <w:t>4.2.</w:t>
             </w:r>
             <w:r>
               <w:rPr>
@@ -4640,7 +4902,7 @@
                 <w:noProof/>
                 <w:webHidden/>
               </w:rPr>
-              <w:instrText xml:space="preserve"> PAGEREF _Toc411878822 \h </w:instrText>
+              <w:instrText xml:space="preserve"> PAGEREF _Toc411879638 \h </w:instrText>
             </w:r>
             <w:r>
               <w:rPr>
@@ -4660,7 +4922,7 @@
                 <w:noProof/>
                 <w:webHidden/>
               </w:rPr>
-              <w:t>4</w:t>
+              <w:t>5</w:t>
             </w:r>
             <w:r>
               <w:rPr>
@@ -4684,13 +4946,13 @@
               <w:lang w:eastAsia="es-ES"/>
             </w:rPr>
           </w:pPr>
-          <w:hyperlink w:anchor="_Toc411878823" w:history="1">
+          <w:hyperlink w:anchor="_Toc411879639" w:history="1">
             <w:r>
               <w:rPr>
                 <w:rStyle w:val="Hipervnculo"/>
                 <w:noProof/>
               </w:rPr>
-              <w:t>4.1.1.</w:t>
+              <w:t>4.2.1.</w:t>
             </w:r>
             <w:r>
               <w:rPr>
@@ -4726,7 +4988,7 @@
                 <w:noProof/>
                 <w:webHidden/>
               </w:rPr>
-              <w:instrText xml:space="preserve"> PAGEREF _Toc411878823 \h </w:instrText>
+              <w:instrText xml:space="preserve"> PAGEREF _Toc411879639 \h </w:instrText>
             </w:r>
             <w:r>
               <w:rPr>
@@ -4746,7 +5008,7 @@
                 <w:noProof/>
                 <w:webHidden/>
               </w:rPr>
-              <w:t>4</w:t>
+              <w:t>5</w:t>
             </w:r>
             <w:r>
               <w:rPr>
@@ -4770,13 +5032,13 @@
               <w:lang w:eastAsia="es-ES"/>
             </w:rPr>
           </w:pPr>
-          <w:hyperlink w:anchor="_Toc411878824" w:history="1">
+          <w:hyperlink w:anchor="_Toc411879640" w:history="1">
             <w:r>
               <w:rPr>
                 <w:rStyle w:val="Hipervnculo"/>
                 <w:noProof/>
               </w:rPr>
-              <w:t>4.1.2.</w:t>
+              <w:t>4.2.2.</w:t>
             </w:r>
             <w:r>
               <w:rPr>
@@ -4812,7 +5074,7 @@
                 <w:noProof/>
                 <w:webHidden/>
               </w:rPr>
-              <w:instrText xml:space="preserve"> PAGEREF _Toc411878824 \h </w:instrText>
+              <w:instrText xml:space="preserve"> PAGEREF _Toc411879640 \h </w:instrText>
             </w:r>
             <w:r>
               <w:rPr>
@@ -4856,13 +5118,13 @@
               <w:lang w:eastAsia="es-ES"/>
             </w:rPr>
           </w:pPr>
-          <w:hyperlink w:anchor="_Toc411878825" w:history="1">
+          <w:hyperlink w:anchor="_Toc411879641" w:history="1">
             <w:r>
               <w:rPr>
                 <w:rStyle w:val="Hipervnculo"/>
                 <w:noProof/>
               </w:rPr>
-              <w:t>4.2.</w:t>
+              <w:t>4.3.</w:t>
             </w:r>
             <w:r>
               <w:rPr>
@@ -4898,7 +5160,7 @@
                 <w:noProof/>
                 <w:webHidden/>
               </w:rPr>
-              <w:instrText xml:space="preserve"> PAGEREF _Toc411878825 \h </w:instrText>
+              <w:instrText xml:space="preserve"> PAGEREF _Toc411879641 \h </w:instrText>
             </w:r>
             <w:r>
               <w:rPr>
@@ -4942,13 +5204,13 @@
               <w:lang w:eastAsia="es-ES"/>
             </w:rPr>
           </w:pPr>
-          <w:hyperlink w:anchor="_Toc411878826" w:history="1">
+          <w:hyperlink w:anchor="_Toc411879642" w:history="1">
             <w:r>
               <w:rPr>
                 <w:rStyle w:val="Hipervnculo"/>
                 <w:noProof/>
               </w:rPr>
-              <w:t>4.2.1.</w:t>
+              <w:t>4.3.1.</w:t>
             </w:r>
             <w:r>
               <w:rPr>
@@ -4984,7 +5246,7 @@
                 <w:noProof/>
                 <w:webHidden/>
               </w:rPr>
-              <w:instrText xml:space="preserve"> PAGEREF _Toc411878826 \h </w:instrText>
+              <w:instrText xml:space="preserve"> PAGEREF _Toc411879642 \h </w:instrText>
             </w:r>
             <w:r>
               <w:rPr>
@@ -5028,13 +5290,13 @@
               <w:lang w:eastAsia="es-ES"/>
             </w:rPr>
           </w:pPr>
-          <w:hyperlink w:anchor="_Toc411878827" w:history="1">
+          <w:hyperlink w:anchor="_Toc411879643" w:history="1">
             <w:r>
               <w:rPr>
                 <w:rStyle w:val="Hipervnculo"/>
                 <w:noProof/>
               </w:rPr>
-              <w:t>4.2.2.</w:t>
+              <w:t>4.3.2.</w:t>
             </w:r>
             <w:r>
               <w:rPr>
@@ -5070,7 +5332,7 @@
                 <w:noProof/>
                 <w:webHidden/>
               </w:rPr>
-              <w:instrText xml:space="preserve"> PAGEREF _Toc411878827 \h </w:instrText>
+              <w:instrText xml:space="preserve"> PAGEREF _Toc411879643 \h </w:instrText>
             </w:r>
             <w:r>
               <w:rPr>
@@ -5133,7 +5395,7 @@
           <w:numId w:val="1"/>
         </w:numPr>
       </w:pPr>
-      <w:bookmarkStart w:id="1" w:name="_Toc411878816"/>
+      <w:bookmarkStart w:id="1" w:name="_Toc411879629"/>
       <w:r>
         <w:lastRenderedPageBreak/>
         <w:t>Introducción.</w:t>
@@ -5153,7 +5415,7 @@
           <w:numId w:val="1"/>
         </w:numPr>
       </w:pPr>
-      <w:bookmarkStart w:id="2" w:name="_Toc411878817"/>
+      <w:bookmarkStart w:id="2" w:name="_Toc411879630"/>
       <w:r>
         <w:t>Arquitectura lógica del sistema.</w:t>
       </w:r>
@@ -5172,7 +5434,7 @@
           <w:numId w:val="1"/>
         </w:numPr>
       </w:pPr>
-      <w:bookmarkStart w:id="3" w:name="_Toc411878818"/>
+      <w:bookmarkStart w:id="3" w:name="_Toc411879631"/>
       <w:r>
         <w:lastRenderedPageBreak/>
         <w:t>Modelo de clases del sistema.</w:t>
@@ -5187,7 +5449,7 @@
           <w:numId w:val="1"/>
         </w:numPr>
       </w:pPr>
-      <w:bookmarkStart w:id="4" w:name="_Toc411878819"/>
+      <w:bookmarkStart w:id="4" w:name="_Toc411879632"/>
       <w:r>
         <w:t>Diagrama de clases del sistema.</w:t>
       </w:r>
@@ -5195,6 +5457,7 @@
     </w:p>
     <w:p>
       <w:pPr>
+        <w:keepNext/>
         <w:ind w:left="-709"/>
       </w:pPr>
       <w:r>
@@ -5203,7 +5466,7 @@
           <w:lang w:eastAsia="es-ES"/>
         </w:rPr>
         <w:drawing>
-          <wp:inline distT="0" distB="0" distL="0" distR="0">
+          <wp:inline distT="0" distB="0" distL="0" distR="0" wp14:anchorId="0DA0765F" wp14:editId="5FE9DA46">
             <wp:extent cx="6274694" cy="7334250"/>
             <wp:effectExtent l="0" t="0" r="0" b="0"/>
             <wp:docPr id="34" name="Imagen 34"/>
@@ -5247,6 +5510,25 @@
     </w:p>
     <w:p>
       <w:pPr>
+        <w:pStyle w:val="Descripcin"/>
+      </w:pPr>
+      <w:r>
+        <w:t xml:space="preserve">Ilustración </w:t>
+      </w:r>
+      <w:fldSimple w:instr=" SEQ Ilustración \* ARABIC ">
+        <w:r>
+          <w:rPr>
+            <w:noProof/>
+          </w:rPr>
+          <w:t>1</w:t>
+        </w:r>
+      </w:fldSimple>
+      <w:r>
+        <w:t xml:space="preserve"> Diagrama de clases del sistema.</w:t>
+      </w:r>
+    </w:p>
+    <w:p>
+      <w:pPr>
         <w:rPr>
           <w:rFonts w:asciiTheme="majorHAnsi" w:eastAsiaTheme="majorEastAsia" w:hAnsiTheme="majorHAnsi" w:cstheme="majorBidi"/>
           <w:color w:val="2E74B5" w:themeColor="accent1" w:themeShade="BF"/>
@@ -5266,7 +5548,7 @@
           <w:numId w:val="1"/>
         </w:numPr>
       </w:pPr>
-      <w:bookmarkStart w:id="5" w:name="_Toc411878820"/>
+      <w:bookmarkStart w:id="5" w:name="_Toc411879633"/>
       <w:r>
         <w:lastRenderedPageBreak/>
         <w:t>Descripción de las clases del sistema.</w:t>
@@ -5334,7 +5616,7 @@
           <w:numId w:val="1"/>
         </w:numPr>
       </w:pPr>
-      <w:bookmarkStart w:id="6" w:name="_Toc411878821"/>
+      <w:bookmarkStart w:id="6" w:name="_Toc411879634"/>
       <w:r>
         <w:t>Interfaz de usuario del sistema.</w:t>
       </w:r>
@@ -5348,11 +5630,16 @@
           <w:numId w:val="1"/>
         </w:numPr>
       </w:pPr>
-      <w:bookmarkStart w:id="7" w:name="_Toc411878822"/>
-      <w:r>
-        <w:t>Esquemas de la interfaz de usuario del sistema.</w:t>
+      <w:bookmarkStart w:id="7" w:name="_Toc411879635"/>
+      <w:r>
+        <w:t>Navegabilidad del sistema.</w:t>
       </w:r>
       <w:bookmarkEnd w:id="7"/>
+    </w:p>
+    <w:p>
+      <w:r>
+        <w:t>En este apartado se explica de forma general cual va a ser la navegabilidad general del sistema, tanto de la Web como de la aplicación Android.</w:t>
+      </w:r>
     </w:p>
     <w:p>
       <w:pPr>
@@ -5362,7 +5649,130 @@
           <w:numId w:val="1"/>
         </w:numPr>
       </w:pPr>
-      <w:bookmarkStart w:id="8" w:name="_Toc411878823"/>
+      <w:bookmarkStart w:id="8" w:name="_Toc411879636"/>
+      <w:r>
+        <w:t>Diagrama de navegabilidad.</w:t>
+      </w:r>
+      <w:bookmarkEnd w:id="8"/>
+    </w:p>
+    <w:p>
+      <w:pPr>
+        <w:keepNext/>
+      </w:pPr>
+      <w:r>
+        <w:rPr>
+          <w:noProof/>
+          <w:lang w:eastAsia="es-ES"/>
+        </w:rPr>
+        <w:drawing>
+          <wp:inline distT="0" distB="0" distL="0" distR="0" wp14:anchorId="17BE396A" wp14:editId="77AD5865">
+            <wp:extent cx="5400040" cy="2626995"/>
+            <wp:effectExtent l="0" t="0" r="0" b="1905"/>
+            <wp:docPr id="3" name="Imagen 3"/>
+            <wp:cNvGraphicFramePr>
+              <a:graphicFrameLocks xmlns:a="http://schemas.openxmlformats.org/drawingml/2006/main" noChangeAspect="1"/>
+            </wp:cNvGraphicFramePr>
+            <a:graphic xmlns:a="http://schemas.openxmlformats.org/drawingml/2006/main">
+              <a:graphicData uri="http://schemas.openxmlformats.org/drawingml/2006/picture">
+                <pic:pic xmlns:pic="http://schemas.openxmlformats.org/drawingml/2006/picture">
+                  <pic:nvPicPr>
+                    <pic:cNvPr id="3" name="Diagrama de navegabilidad.png"/>
+                    <pic:cNvPicPr/>
+                  </pic:nvPicPr>
+                  <pic:blipFill>
+                    <a:blip r:embed="rId8">
+                      <a:extLst>
+                        <a:ext uri="{28A0092B-C50C-407E-A947-70E740481C1C}">
+                          <a14:useLocalDpi xmlns:a14="http://schemas.microsoft.com/office/drawing/2010/main" val="0"/>
+                        </a:ext>
+                      </a:extLst>
+                    </a:blip>
+                    <a:stretch>
+                      <a:fillRect/>
+                    </a:stretch>
+                  </pic:blipFill>
+                  <pic:spPr>
+                    <a:xfrm>
+                      <a:off x="0" y="0"/>
+                      <a:ext cx="5400040" cy="2626995"/>
+                    </a:xfrm>
+                    <a:prstGeom prst="rect">
+                      <a:avLst/>
+                    </a:prstGeom>
+                  </pic:spPr>
+                </pic:pic>
+              </a:graphicData>
+            </a:graphic>
+          </wp:inline>
+        </w:drawing>
+      </w:r>
+    </w:p>
+    <w:p>
+      <w:pPr>
+        <w:pStyle w:val="Descripcin"/>
+      </w:pPr>
+      <w:r>
+        <w:t xml:space="preserve">Ilustración </w:t>
+      </w:r>
+      <w:fldSimple w:instr=" SEQ Ilustración \* ARABIC ">
+        <w:r>
+          <w:rPr>
+            <w:noProof/>
+          </w:rPr>
+          <w:t>2</w:t>
+        </w:r>
+      </w:fldSimple>
+      <w:r>
+        <w:t xml:space="preserve"> Diagrama de navegabilidad del sistema.</w:t>
+      </w:r>
+    </w:p>
+    <w:p>
+      <w:pPr>
+        <w:pStyle w:val="Ttulo3"/>
+        <w:numPr>
+          <w:ilvl w:val="2"/>
+          <w:numId w:val="1"/>
+        </w:numPr>
+      </w:pPr>
+      <w:bookmarkStart w:id="9" w:name="_Toc411879637"/>
+      <w:r>
+        <w:t>Descripción del diagrama de navegabilidad.</w:t>
+      </w:r>
+      <w:bookmarkEnd w:id="9"/>
+    </w:p>
+    <w:p>
+      <w:pPr>
+        <w:jc w:val="both"/>
+      </w:pPr>
+      <w:r>
+        <w:t>En todo momento partiremos de un módulo de inicio desde el cual nos moveremos por toda la aplicación. Desde este módulo podremos acceder de forma directa las últimas predicciones o visitar nuestro perfil. Para cada predicción encontraremos las estadísticas en las que se basa y los comentarios. Por otro lado, en nuestro perfil encontraremos a nuestros equipos favoritos junto con sus estadísticas, además de los usuarios que nos siguen y a los usuarios que seguimos. De un usuario en particular podremos ver sus predicciones así como su perfil que nos indicará sus puntos y su puesto en el ranking de usuarios. Este diagrama no refleja todo el conjunto de opciones de navegación, pero si las más relevantes para un usuario novel. Más adelante, junto con esquemas de la interfaz de usuario se verán todas las opciones.</w:t>
+      </w:r>
+    </w:p>
+    <w:p/>
+    <w:p>
+      <w:pPr>
+        <w:pStyle w:val="Ttulo2"/>
+        <w:numPr>
+          <w:ilvl w:val="1"/>
+          <w:numId w:val="1"/>
+        </w:numPr>
+      </w:pPr>
+      <w:bookmarkStart w:id="10" w:name="_Toc411879638"/>
+      <w:r>
+        <w:lastRenderedPageBreak/>
+        <w:t>Esquemas de la interfaz de usuario del sistema.</w:t>
+      </w:r>
+      <w:bookmarkEnd w:id="10"/>
+    </w:p>
+    <w:p>
+      <w:pPr>
+        <w:pStyle w:val="Ttulo3"/>
+        <w:numPr>
+          <w:ilvl w:val="2"/>
+          <w:numId w:val="1"/>
+        </w:numPr>
+      </w:pPr>
+      <w:bookmarkStart w:id="11" w:name="_Toc411879639"/>
       <w:r>
         <w:t>Es</w:t>
       </w:r>
@@ -5372,7 +5782,7 @@
       <w:r>
         <w:t>eb.</w:t>
       </w:r>
-      <w:bookmarkEnd w:id="8"/>
+      <w:bookmarkEnd w:id="11"/>
     </w:p>
     <w:p/>
     <w:p>
@@ -5380,7 +5790,7 @@
         <w:keepNext/>
         <w:jc w:val="both"/>
       </w:pPr>
-      <w:bookmarkStart w:id="9" w:name="WIndex"/>
+      <w:bookmarkStart w:id="12" w:name="WIndex"/>
       <w:r>
         <w:rPr>
           <w:noProof/>
@@ -5402,7 +5812,7 @@
                     <pic:cNvPicPr/>
                   </pic:nvPicPr>
                   <pic:blipFill>
-                    <a:blip r:embed="rId8">
+                    <a:blip r:embed="rId9">
                       <a:extLst>
                         <a:ext uri="{28A0092B-C50C-407E-A947-70E740481C1C}">
                           <a14:useLocalDpi xmlns:a14="http://schemas.microsoft.com/office/drawing/2010/main" val="0"/>
@@ -5428,7 +5838,7 @@
           </wp:inline>
         </w:drawing>
       </w:r>
-      <w:bookmarkEnd w:id="9"/>
+      <w:bookmarkEnd w:id="12"/>
     </w:p>
     <w:p>
       <w:pPr>
@@ -5438,14 +5848,30 @@
       <w:r>
         <w:t xml:space="preserve">Ilustración </w:t>
       </w:r>
-      <w:fldSimple w:instr=" SEQ Ilustración \* ARABIC ">
-        <w:r>
-          <w:rPr>
-            <w:noProof/>
-          </w:rPr>
-          <w:t>1</w:t>
-        </w:r>
-      </w:fldSimple>
+      <w:r>
+        <w:fldChar w:fldCharType="begin"/>
+      </w:r>
+      <w:r>
+        <w:instrText xml:space="preserve"> SEQ Ilustración \* ARA</w:instrText>
+      </w:r>
+      <w:r>
+        <w:instrText xml:space="preserve">BIC </w:instrText>
+      </w:r>
+      <w:r>
+        <w:fldChar w:fldCharType="separate"/>
+      </w:r>
+      <w:r>
+        <w:rPr>
+          <w:noProof/>
+        </w:rPr>
+        <w:t>3</w:t>
+      </w:r>
+      <w:r>
+        <w:rPr>
+          <w:noProof/>
+        </w:rPr>
+        <w:fldChar w:fldCharType="end"/>
+      </w:r>
       <w:r>
         <w:t xml:space="preserve"> </w:t>
       </w:r>
@@ -5461,13 +5887,12 @@
         <w:keepNext/>
         <w:jc w:val="both"/>
       </w:pPr>
-      <w:bookmarkStart w:id="10" w:name="WPrediction"/>
+      <w:bookmarkStart w:id="13" w:name="WPrediction"/>
       <w:r>
         <w:rPr>
           <w:noProof/>
           <w:lang w:eastAsia="es-ES"/>
         </w:rPr>
-        <w:lastRenderedPageBreak/>
         <w:drawing>
           <wp:inline distT="0" distB="0" distL="0" distR="0" wp14:anchorId="37CA2822" wp14:editId="61726D00">
             <wp:extent cx="5400040" cy="3088640"/>
@@ -5484,7 +5909,7 @@
                     <pic:cNvPicPr/>
                   </pic:nvPicPr>
                   <pic:blipFill>
-                    <a:blip r:embed="rId9">
+                    <a:blip r:embed="rId10">
                       <a:extLst>
                         <a:ext uri="{28A0092B-C50C-407E-A947-70E740481C1C}">
                           <a14:useLocalDpi xmlns:a14="http://schemas.microsoft.com/office/drawing/2010/main" val="0"/>
@@ -5510,7 +5935,7 @@
           </wp:inline>
         </w:drawing>
       </w:r>
-      <w:bookmarkEnd w:id="10"/>
+      <w:bookmarkEnd w:id="13"/>
     </w:p>
     <w:p>
       <w:pPr>
@@ -5520,14 +5945,27 @@
       <w:r>
         <w:t xml:space="preserve">Ilustración </w:t>
       </w:r>
-      <w:fldSimple w:instr=" SEQ Ilustración \* ARABIC ">
-        <w:r>
-          <w:rPr>
-            <w:noProof/>
-          </w:rPr>
-          <w:t>2</w:t>
-        </w:r>
-      </w:fldSimple>
+      <w:r>
+        <w:fldChar w:fldCharType="begin"/>
+      </w:r>
+      <w:r>
+        <w:instrText xml:space="preserve"> SEQ Ilustración \* ARABIC </w:instrText>
+      </w:r>
+      <w:r>
+        <w:fldChar w:fldCharType="separate"/>
+      </w:r>
+      <w:r>
+        <w:rPr>
+          <w:noProof/>
+        </w:rPr>
+        <w:t>4</w:t>
+      </w:r>
+      <w:r>
+        <w:rPr>
+          <w:noProof/>
+        </w:rPr>
+        <w:fldChar w:fldCharType="end"/>
+      </w:r>
       <w:r>
         <w:t xml:space="preserve"> </w:t>
       </w:r>
@@ -5540,12 +5978,13 @@
         <w:keepNext/>
         <w:jc w:val="both"/>
       </w:pPr>
-      <w:bookmarkStart w:id="11" w:name="WStatictics"/>
+      <w:bookmarkStart w:id="14" w:name="WStatictics"/>
       <w:r>
         <w:rPr>
           <w:noProof/>
           <w:lang w:eastAsia="es-ES"/>
         </w:rPr>
+        <w:lastRenderedPageBreak/>
         <w:drawing>
           <wp:inline distT="0" distB="0" distL="0" distR="0" wp14:anchorId="2F5584E8" wp14:editId="7ED881A2">
             <wp:extent cx="5400040" cy="3587750"/>
@@ -5562,7 +6001,7 @@
                     <pic:cNvPicPr/>
                   </pic:nvPicPr>
                   <pic:blipFill>
-                    <a:blip r:embed="rId10">
+                    <a:blip r:embed="rId11">
                       <a:extLst>
                         <a:ext uri="{28A0092B-C50C-407E-A947-70E740481C1C}">
                           <a14:useLocalDpi xmlns:a14="http://schemas.microsoft.com/office/drawing/2010/main" val="0"/>
@@ -5588,7 +6027,7 @@
           </wp:inline>
         </w:drawing>
       </w:r>
-      <w:bookmarkEnd w:id="11"/>
+      <w:bookmarkEnd w:id="14"/>
     </w:p>
     <w:p>
       <w:pPr>
@@ -5598,14 +6037,27 @@
       <w:r>
         <w:t xml:space="preserve">Ilustración </w:t>
       </w:r>
-      <w:fldSimple w:instr=" SEQ Ilustración \* ARABIC ">
-        <w:r>
-          <w:rPr>
-            <w:noProof/>
-          </w:rPr>
-          <w:t>3</w:t>
-        </w:r>
-      </w:fldSimple>
+      <w:r>
+        <w:fldChar w:fldCharType="begin"/>
+      </w:r>
+      <w:r>
+        <w:instrText xml:space="preserve"> SEQ Ilustración \* ARABIC </w:instrText>
+      </w:r>
+      <w:r>
+        <w:fldChar w:fldCharType="separate"/>
+      </w:r>
+      <w:r>
+        <w:rPr>
+          <w:noProof/>
+        </w:rPr>
+        <w:t>5</w:t>
+      </w:r>
+      <w:r>
+        <w:rPr>
+          <w:noProof/>
+        </w:rPr>
+        <w:fldChar w:fldCharType="end"/>
+      </w:r>
       <w:r>
         <w:t xml:space="preserve"> </w:t>
       </w:r>
@@ -5618,13 +6070,12 @@
         <w:keepNext/>
         <w:jc w:val="both"/>
       </w:pPr>
-      <w:bookmarkStart w:id="12" w:name="WProfile"/>
+      <w:bookmarkStart w:id="15" w:name="WProfile"/>
       <w:r>
         <w:rPr>
           <w:noProof/>
           <w:lang w:eastAsia="es-ES"/>
         </w:rPr>
-        <w:lastRenderedPageBreak/>
         <w:drawing>
           <wp:inline distT="0" distB="0" distL="0" distR="0" wp14:anchorId="3C3738B0" wp14:editId="2D868EDB">
             <wp:extent cx="5400040" cy="3742690"/>
@@ -5641,7 +6092,7 @@
                     <pic:cNvPicPr/>
                   </pic:nvPicPr>
                   <pic:blipFill>
-                    <a:blip r:embed="rId11">
+                    <a:blip r:embed="rId12">
                       <a:extLst>
                         <a:ext uri="{28A0092B-C50C-407E-A947-70E740481C1C}">
                           <a14:useLocalDpi xmlns:a14="http://schemas.microsoft.com/office/drawing/2010/main" val="0"/>
@@ -5667,7 +6118,7 @@
           </wp:inline>
         </w:drawing>
       </w:r>
-      <w:bookmarkEnd w:id="12"/>
+      <w:bookmarkEnd w:id="15"/>
     </w:p>
     <w:p>
       <w:pPr>
@@ -5677,14 +6128,27 @@
       <w:r>
         <w:t xml:space="preserve">Ilustración </w:t>
       </w:r>
-      <w:fldSimple w:instr=" SEQ Ilustración \* ARABIC ">
-        <w:r>
-          <w:rPr>
-            <w:noProof/>
-          </w:rPr>
-          <w:t>4</w:t>
-        </w:r>
-      </w:fldSimple>
+      <w:r>
+        <w:fldChar w:fldCharType="begin"/>
+      </w:r>
+      <w:r>
+        <w:instrText xml:space="preserve"> SEQ Ilustración \* ARABIC </w:instrText>
+      </w:r>
+      <w:r>
+        <w:fldChar w:fldCharType="separate"/>
+      </w:r>
+      <w:r>
+        <w:rPr>
+          <w:noProof/>
+        </w:rPr>
+        <w:t>6</w:t>
+      </w:r>
+      <w:r>
+        <w:rPr>
+          <w:noProof/>
+        </w:rPr>
+        <w:fldChar w:fldCharType="end"/>
+      </w:r>
       <w:r>
         <w:t xml:space="preserve"> </w:t>
       </w:r>
@@ -5697,12 +6161,13 @@
         <w:keepNext/>
         <w:jc w:val="both"/>
       </w:pPr>
-      <w:bookmarkStart w:id="13" w:name="WUserRanking"/>
+      <w:bookmarkStart w:id="16" w:name="WUserRanking"/>
       <w:r>
         <w:rPr>
           <w:noProof/>
           <w:lang w:eastAsia="es-ES"/>
         </w:rPr>
+        <w:lastRenderedPageBreak/>
         <w:drawing>
           <wp:inline distT="0" distB="0" distL="0" distR="0" wp14:anchorId="5C549414" wp14:editId="33C1B17C">
             <wp:extent cx="5400040" cy="3582670"/>
@@ -5719,7 +6184,7 @@
                     <pic:cNvPicPr/>
                   </pic:nvPicPr>
                   <pic:blipFill>
-                    <a:blip r:embed="rId12">
+                    <a:blip r:embed="rId13">
                       <a:extLst>
                         <a:ext uri="{28A0092B-C50C-407E-A947-70E740481C1C}">
                           <a14:useLocalDpi xmlns:a14="http://schemas.microsoft.com/office/drawing/2010/main" val="0"/>
@@ -5745,7 +6210,7 @@
           </wp:inline>
         </w:drawing>
       </w:r>
-      <w:bookmarkEnd w:id="13"/>
+      <w:bookmarkEnd w:id="16"/>
     </w:p>
     <w:p>
       <w:pPr>
@@ -5755,14 +6220,27 @@
       <w:r>
         <w:t xml:space="preserve">Ilustración </w:t>
       </w:r>
-      <w:fldSimple w:instr=" SEQ Ilustración \* ARABIC ">
-        <w:r>
-          <w:rPr>
-            <w:noProof/>
-          </w:rPr>
-          <w:t>5</w:t>
-        </w:r>
-      </w:fldSimple>
+      <w:r>
+        <w:fldChar w:fldCharType="begin"/>
+      </w:r>
+      <w:r>
+        <w:instrText xml:space="preserve"> SEQ Ilustración \* ARABIC </w:instrText>
+      </w:r>
+      <w:r>
+        <w:fldChar w:fldCharType="separate"/>
+      </w:r>
+      <w:r>
+        <w:rPr>
+          <w:noProof/>
+        </w:rPr>
+        <w:t>7</w:t>
+      </w:r>
+      <w:r>
+        <w:rPr>
+          <w:noProof/>
+        </w:rPr>
+        <w:fldChar w:fldCharType="end"/>
+      </w:r>
       <w:r>
         <w:t xml:space="preserve"> </w:t>
       </w:r>
@@ -5775,13 +6253,12 @@
         <w:keepNext/>
         <w:jc w:val="both"/>
       </w:pPr>
-      <w:bookmarkStart w:id="14" w:name="WFollowing"/>
+      <w:bookmarkStart w:id="17" w:name="WFollowing"/>
       <w:r>
         <w:rPr>
           <w:noProof/>
           <w:lang w:eastAsia="es-ES"/>
         </w:rPr>
-        <w:lastRenderedPageBreak/>
         <w:drawing>
           <wp:inline distT="0" distB="0" distL="0" distR="0" wp14:anchorId="2D619D47" wp14:editId="14DB7DCB">
             <wp:extent cx="5400040" cy="3469640"/>
@@ -5798,7 +6275,7 @@
                     <pic:cNvPicPr/>
                   </pic:nvPicPr>
                   <pic:blipFill>
-                    <a:blip r:embed="rId13">
+                    <a:blip r:embed="rId14">
                       <a:extLst>
                         <a:ext uri="{28A0092B-C50C-407E-A947-70E740481C1C}">
                           <a14:useLocalDpi xmlns:a14="http://schemas.microsoft.com/office/drawing/2010/main" val="0"/>
@@ -5824,7 +6301,7 @@
           </wp:inline>
         </w:drawing>
       </w:r>
-      <w:bookmarkEnd w:id="14"/>
+      <w:bookmarkEnd w:id="17"/>
     </w:p>
     <w:p>
       <w:pPr>
@@ -5834,14 +6311,27 @@
       <w:r>
         <w:t xml:space="preserve">Ilustración </w:t>
       </w:r>
-      <w:fldSimple w:instr=" SEQ Ilustración \* ARABIC ">
-        <w:r>
-          <w:rPr>
-            <w:noProof/>
-          </w:rPr>
-          <w:t>6</w:t>
-        </w:r>
-      </w:fldSimple>
+      <w:r>
+        <w:fldChar w:fldCharType="begin"/>
+      </w:r>
+      <w:r>
+        <w:instrText xml:space="preserve"> SEQ Ilustración \* ARABIC </w:instrText>
+      </w:r>
+      <w:r>
+        <w:fldChar w:fldCharType="separate"/>
+      </w:r>
+      <w:r>
+        <w:rPr>
+          <w:noProof/>
+        </w:rPr>
+        <w:t>8</w:t>
+      </w:r>
+      <w:r>
+        <w:rPr>
+          <w:noProof/>
+        </w:rPr>
+        <w:fldChar w:fldCharType="end"/>
+      </w:r>
       <w:r>
         <w:t xml:space="preserve"> </w:t>
       </w:r>
@@ -5854,12 +6344,13 @@
         <w:keepNext/>
         <w:jc w:val="both"/>
       </w:pPr>
-      <w:bookmarkStart w:id="15" w:name="WTeams"/>
+      <w:bookmarkStart w:id="18" w:name="WTeams"/>
       <w:r>
         <w:rPr>
           <w:noProof/>
           <w:lang w:eastAsia="es-ES"/>
         </w:rPr>
+        <w:lastRenderedPageBreak/>
         <w:drawing>
           <wp:inline distT="0" distB="0" distL="0" distR="0" wp14:anchorId="4BC45E03" wp14:editId="47576DE9">
             <wp:extent cx="5400040" cy="3582670"/>
@@ -5873,85 +6364,6 @@
                 <pic:pic xmlns:pic="http://schemas.openxmlformats.org/drawingml/2006/picture">
                   <pic:nvPicPr>
                     <pic:cNvPr id="15" name="Web teams.png"/>
-                    <pic:cNvPicPr/>
-                  </pic:nvPicPr>
-                  <pic:blipFill>
-                    <a:blip r:embed="rId14">
-                      <a:extLst>
-                        <a:ext uri="{28A0092B-C50C-407E-A947-70E740481C1C}">
-                          <a14:useLocalDpi xmlns:a14="http://schemas.microsoft.com/office/drawing/2010/main" val="0"/>
-                        </a:ext>
-                      </a:extLst>
-                    </a:blip>
-                    <a:stretch>
-                      <a:fillRect/>
-                    </a:stretch>
-                  </pic:blipFill>
-                  <pic:spPr>
-                    <a:xfrm>
-                      <a:off x="0" y="0"/>
-                      <a:ext cx="5400040" cy="3582670"/>
-                    </a:xfrm>
-                    <a:prstGeom prst="rect">
-                      <a:avLst/>
-                    </a:prstGeom>
-                  </pic:spPr>
-                </pic:pic>
-              </a:graphicData>
-            </a:graphic>
-          </wp:inline>
-        </w:drawing>
-      </w:r>
-      <w:bookmarkEnd w:id="15"/>
-    </w:p>
-    <w:p>
-      <w:pPr>
-        <w:pStyle w:val="Descripcin"/>
-        <w:jc w:val="both"/>
-      </w:pPr>
-      <w:r>
-        <w:t xml:space="preserve">Ilustración </w:t>
-      </w:r>
-      <w:fldSimple w:instr=" SEQ Ilustración \* ARABIC ">
-        <w:r>
-          <w:rPr>
-            <w:noProof/>
-          </w:rPr>
-          <w:t>7</w:t>
-        </w:r>
-      </w:fldSimple>
-      <w:r>
-        <w:t xml:space="preserve"> </w:t>
-      </w:r>
-      <w:r>
-        <w:t>Web equipos.</w:t>
-      </w:r>
-    </w:p>
-    <w:p>
-      <w:pPr>
-        <w:keepNext/>
-        <w:jc w:val="both"/>
-      </w:pPr>
-      <w:bookmarkStart w:id="16" w:name="WRegister"/>
-      <w:r>
-        <w:rPr>
-          <w:noProof/>
-          <w:lang w:eastAsia="es-ES"/>
-        </w:rPr>
-        <w:lastRenderedPageBreak/>
-        <w:drawing>
-          <wp:inline distT="0" distB="0" distL="0" distR="0" wp14:anchorId="6265EFCC" wp14:editId="7BAD4996">
-            <wp:extent cx="5400040" cy="3582670"/>
-            <wp:effectExtent l="0" t="0" r="0" b="0"/>
-            <wp:docPr id="16" name="Imagen 16"/>
-            <wp:cNvGraphicFramePr>
-              <a:graphicFrameLocks xmlns:a="http://schemas.openxmlformats.org/drawingml/2006/main" noChangeAspect="1"/>
-            </wp:cNvGraphicFramePr>
-            <a:graphic xmlns:a="http://schemas.openxmlformats.org/drawingml/2006/main">
-              <a:graphicData uri="http://schemas.openxmlformats.org/drawingml/2006/picture">
-                <pic:pic xmlns:pic="http://schemas.openxmlformats.org/drawingml/2006/picture">
-                  <pic:nvPicPr>
-                    <pic:cNvPr id="16" name="Web registration.png"/>
                     <pic:cNvPicPr/>
                   </pic:nvPicPr>
                   <pic:blipFill>
@@ -5981,7 +6393,7 @@
           </wp:inline>
         </w:drawing>
       </w:r>
-      <w:bookmarkEnd w:id="16"/>
+      <w:bookmarkEnd w:id="18"/>
     </w:p>
     <w:p>
       <w:pPr>
@@ -5991,14 +6403,118 @@
       <w:r>
         <w:t xml:space="preserve">Ilustración </w:t>
       </w:r>
-      <w:fldSimple w:instr=" SEQ Ilustración \* ARABIC ">
-        <w:r>
-          <w:rPr>
-            <w:noProof/>
-          </w:rPr>
-          <w:t>8</w:t>
-        </w:r>
-      </w:fldSimple>
+      <w:r>
+        <w:fldChar w:fldCharType="begin"/>
+      </w:r>
+      <w:r>
+        <w:instrText xml:space="preserve"> SEQ Ilustración \* ARABIC </w:instrText>
+      </w:r>
+      <w:r>
+        <w:fldChar w:fldCharType="separate"/>
+      </w:r>
+      <w:r>
+        <w:rPr>
+          <w:noProof/>
+        </w:rPr>
+        <w:t>9</w:t>
+      </w:r>
+      <w:r>
+        <w:rPr>
+          <w:noProof/>
+        </w:rPr>
+        <w:fldChar w:fldCharType="end"/>
+      </w:r>
+      <w:r>
+        <w:t xml:space="preserve"> </w:t>
+      </w:r>
+      <w:r>
+        <w:t>Web equipos.</w:t>
+      </w:r>
+    </w:p>
+    <w:p>
+      <w:pPr>
+        <w:keepNext/>
+        <w:jc w:val="both"/>
+      </w:pPr>
+      <w:bookmarkStart w:id="19" w:name="WRegister"/>
+      <w:r>
+        <w:rPr>
+          <w:noProof/>
+          <w:lang w:eastAsia="es-ES"/>
+        </w:rPr>
+        <w:drawing>
+          <wp:inline distT="0" distB="0" distL="0" distR="0" wp14:anchorId="6265EFCC" wp14:editId="7BAD4996">
+            <wp:extent cx="5400040" cy="3582670"/>
+            <wp:effectExtent l="0" t="0" r="0" b="0"/>
+            <wp:docPr id="16" name="Imagen 16"/>
+            <wp:cNvGraphicFramePr>
+              <a:graphicFrameLocks xmlns:a="http://schemas.openxmlformats.org/drawingml/2006/main" noChangeAspect="1"/>
+            </wp:cNvGraphicFramePr>
+            <a:graphic xmlns:a="http://schemas.openxmlformats.org/drawingml/2006/main">
+              <a:graphicData uri="http://schemas.openxmlformats.org/drawingml/2006/picture">
+                <pic:pic xmlns:pic="http://schemas.openxmlformats.org/drawingml/2006/picture">
+                  <pic:nvPicPr>
+                    <pic:cNvPr id="16" name="Web registration.png"/>
+                    <pic:cNvPicPr/>
+                  </pic:nvPicPr>
+                  <pic:blipFill>
+                    <a:blip r:embed="rId16">
+                      <a:extLst>
+                        <a:ext uri="{28A0092B-C50C-407E-A947-70E740481C1C}">
+                          <a14:useLocalDpi xmlns:a14="http://schemas.microsoft.com/office/drawing/2010/main" val="0"/>
+                        </a:ext>
+                      </a:extLst>
+                    </a:blip>
+                    <a:stretch>
+                      <a:fillRect/>
+                    </a:stretch>
+                  </pic:blipFill>
+                  <pic:spPr>
+                    <a:xfrm>
+                      <a:off x="0" y="0"/>
+                      <a:ext cx="5400040" cy="3582670"/>
+                    </a:xfrm>
+                    <a:prstGeom prst="rect">
+                      <a:avLst/>
+                    </a:prstGeom>
+                  </pic:spPr>
+                </pic:pic>
+              </a:graphicData>
+            </a:graphic>
+          </wp:inline>
+        </w:drawing>
+      </w:r>
+      <w:bookmarkEnd w:id="19"/>
+    </w:p>
+    <w:p>
+      <w:pPr>
+        <w:pStyle w:val="Descripcin"/>
+        <w:jc w:val="both"/>
+      </w:pPr>
+      <w:r>
+        <w:t xml:space="preserve">Ilustración </w:t>
+      </w:r>
+      <w:r>
+        <w:fldChar w:fldCharType="begin"/>
+      </w:r>
+      <w:r>
+        <w:instrText xml:space="preserve"> SEQ Ilustración \* ARABIC </w:instrText>
+      </w:r>
+      <w:r>
+        <w:fldChar w:fldCharType="separate"/>
+      </w:r>
+      <w:r>
+        <w:rPr>
+          <w:noProof/>
+        </w:rPr>
+        <w:t>10</w:t>
+      </w:r>
+      <w:r>
+        <w:rPr>
+          <w:noProof/>
+        </w:rPr>
+        <w:fldChar w:fldCharType="end"/>
+      </w:r>
       <w:r>
         <w:t xml:space="preserve"> </w:t>
       </w:r>
@@ -6019,18 +6535,18 @@
           <w:numId w:val="1"/>
         </w:numPr>
       </w:pPr>
-      <w:bookmarkStart w:id="17" w:name="_Toc411878824"/>
+      <w:bookmarkStart w:id="20" w:name="_Toc411879640"/>
       <w:r>
         <w:lastRenderedPageBreak/>
         <w:t>Esquemas Android.</w:t>
       </w:r>
-      <w:bookmarkEnd w:id="17"/>
+      <w:bookmarkEnd w:id="20"/>
     </w:p>
     <w:p>
       <w:pPr>
         <w:jc w:val="both"/>
       </w:pPr>
-      <w:bookmarkStart w:id="18" w:name="APredicciones"/>
+      <w:bookmarkStart w:id="21" w:name="APredicciones"/>
       <w:r>
         <w:rPr>
           <w:noProof/>
@@ -6052,7 +6568,7 @@
                     <pic:cNvPicPr/>
                   </pic:nvPicPr>
                   <pic:blipFill>
-                    <a:blip r:embed="rId16">
+                    <a:blip r:embed="rId17">
                       <a:extLst>
                         <a:ext uri="{28A0092B-C50C-407E-A947-70E740481C1C}">
                           <a14:useLocalDpi xmlns:a14="http://schemas.microsoft.com/office/drawing/2010/main" val="0"/>
@@ -6078,7 +6594,7 @@
           </wp:inline>
         </w:drawing>
       </w:r>
-      <w:bookmarkEnd w:id="18"/>
+      <w:bookmarkEnd w:id="21"/>
     </w:p>
     <w:p>
       <w:pPr>
@@ -6106,7 +6622,7 @@
                     <pic:cNvPicPr/>
                   </pic:nvPicPr>
                   <pic:blipFill>
-                    <a:blip r:embed="rId17">
+                    <a:blip r:embed="rId18">
                       <a:extLst>
                         <a:ext uri="{28A0092B-C50C-407E-A947-70E740481C1C}">
                           <a14:useLocalDpi xmlns:a14="http://schemas.microsoft.com/office/drawing/2010/main" val="0"/>
@@ -6141,14 +6657,30 @@
       <w:r>
         <w:t xml:space="preserve">Ilustración </w:t>
       </w:r>
-      <w:fldSimple w:instr=" SEQ Ilustración \* ARABIC ">
-        <w:r>
-          <w:rPr>
-            <w:noProof/>
-          </w:rPr>
-          <w:t>9</w:t>
-        </w:r>
-      </w:fldSimple>
+      <w:r>
+        <w:fldChar w:fldCharType="begin"/>
+      </w:r>
+      <w:r>
+        <w:instrText xml:space="preserve"> SEQ Ilustración </w:instrText>
+      </w:r>
+      <w:r>
+        <w:instrText xml:space="preserve">\* ARABIC </w:instrText>
+      </w:r>
+      <w:r>
+        <w:fldChar w:fldCharType="separate"/>
+      </w:r>
+      <w:r>
+        <w:rPr>
+          <w:noProof/>
+        </w:rPr>
+        <w:t>11</w:t>
+      </w:r>
+      <w:r>
+        <w:rPr>
+          <w:noProof/>
+        </w:rPr>
+        <w:fldChar w:fldCharType="end"/>
+      </w:r>
       <w:r>
         <w:t xml:space="preserve"> </w:t>
       </w:r>
@@ -6164,6 +6696,7 @@
       <w:r>
         <w:rPr>
           <w:noProof/>
+          <w:lang w:eastAsia="es-ES"/>
         </w:rPr>
         <w:lastRenderedPageBreak/>
         <mc:AlternateContent>
@@ -6214,14 +6747,27 @@
                             <w:r>
                               <w:t xml:space="preserve">Ilustración </w:t>
                             </w:r>
-                            <w:fldSimple w:instr=" SEQ Ilustración \* ARABIC ">
-                              <w:r>
-                                <w:rPr>
-                                  <w:noProof/>
-                                </w:rPr>
-                                <w:t>10</w:t>
-                              </w:r>
-                            </w:fldSimple>
+                            <w:r>
+                              <w:fldChar w:fldCharType="begin"/>
+                            </w:r>
+                            <w:r>
+                              <w:instrText xml:space="preserve"> SEQ Ilustración \* ARABIC </w:instrText>
+                            </w:r>
+                            <w:r>
+                              <w:fldChar w:fldCharType="separate"/>
+                            </w:r>
+                            <w:r>
+                              <w:rPr>
+                                <w:noProof/>
+                              </w:rPr>
+                              <w:t>12</w:t>
+                            </w:r>
+                            <w:r>
+                              <w:rPr>
+                                <w:noProof/>
+                              </w:rPr>
+                              <w:fldChar w:fldCharType="end"/>
+                            </w:r>
                             <w:r>
                               <w:t xml:space="preserve"> Android comentario.</w:t>
                             </w:r>
@@ -6242,7 +6788,11 @@
           </mc:Choice>
           <mc:Fallback>
             <w:pict>
-              <v:shape w14:anchorId="10E0DD6E" id="Cuadro de texto 1" o:spid="_x0000_s1057" type="#_x0000_t202" style="position:absolute;left:0;text-align:left;margin-left:250.2pt;margin-top:411.4pt;width:227.3pt;height:.05pt;z-index:251663360;visibility:visible;mso-wrap-style:square;mso-wrap-distance-left:9pt;mso-wrap-distance-top:0;mso-wrap-distance-right:9pt;mso-wrap-distance-bottom:0;mso-position-horizontal:absolute;mso-position-horizontal-relative:text;mso-position-vertical:absolute;mso-position-vertical-relative:text;v-text-anchor:top" o:gfxdata="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" stroked="f">
+              <v:shapetype w14:anchorId="10E0DD6E" id="_x0000_t202" coordsize="21600,21600" o:spt="202" path="m,l,21600r21600,l21600,xe">
+                <v:stroke joinstyle="miter"/>
+                <v:path gradientshapeok="t" o:connecttype="rect"/>
+              </v:shapetype>
+              <v:shape id="Cuadro de texto 1" o:spid="_x0000_s1057" type="#_x0000_t202" style="position:absolute;left:0;text-align:left;margin-left:250.2pt;margin-top:411.4pt;width:227.3pt;height:.05pt;z-index:251663360;visibility:visible;mso-wrap-style:square;mso-wrap-distance-left:9pt;mso-wrap-distance-top:0;mso-wrap-distance-right:9pt;mso-wrap-distance-bottom:0;mso-position-horizontal:absolute;mso-position-horizontal-relative:text;mso-position-vertical:absolute;mso-position-vertical-relative:text;v-text-anchor:top" o:gfxdata="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" stroked="f">
                 <v:textbox style="mso-fit-shape-to-text:t" inset="0,0,0,0">
                   <w:txbxContent>
                     <w:p>
@@ -6255,14 +6805,27 @@
                       <w:r>
                         <w:t xml:space="preserve">Ilustración </w:t>
                       </w:r>
-                      <w:fldSimple w:instr=" SEQ Ilustración \* ARABIC ">
-                        <w:r>
-                          <w:rPr>
-                            <w:noProof/>
-                          </w:rPr>
-                          <w:t>10</w:t>
-                        </w:r>
-                      </w:fldSimple>
+                      <w:r>
+                        <w:fldChar w:fldCharType="begin"/>
+                      </w:r>
+                      <w:r>
+                        <w:instrText xml:space="preserve"> SEQ Ilustración \* ARABIC </w:instrText>
+                      </w:r>
+                      <w:r>
+                        <w:fldChar w:fldCharType="separate"/>
+                      </w:r>
+                      <w:r>
+                        <w:rPr>
+                          <w:noProof/>
+                        </w:rPr>
+                        <w:t>12</w:t>
+                      </w:r>
+                      <w:r>
+                        <w:rPr>
+                          <w:noProof/>
+                        </w:rPr>
+                        <w:fldChar w:fldCharType="end"/>
+                      </w:r>
                       <w:r>
                         <w:t xml:space="preserve"> Android comentario.</w:t>
                       </w:r>
@@ -6274,7 +6837,7 @@
           </mc:Fallback>
         </mc:AlternateContent>
       </w:r>
-      <w:bookmarkStart w:id="19" w:name="AComentario"/>
+      <w:bookmarkStart w:id="22" w:name="AComentario"/>
       <w:r>
         <w:rPr>
           <w:noProof/>
@@ -6304,7 +6867,7 @@
                     <pic:cNvPicPr/>
                   </pic:nvPicPr>
                   <pic:blipFill>
-                    <a:blip r:embed="rId18">
+                    <a:blip r:embed="rId19">
                       <a:extLst>
                         <a:ext uri="{28A0092B-C50C-407E-A947-70E740481C1C}">
                           <a14:useLocalDpi xmlns:a14="http://schemas.microsoft.com/office/drawing/2010/main" val="0"/>
@@ -6336,8 +6899,8 @@
           </wp:anchor>
         </w:drawing>
       </w:r>
-      <w:bookmarkStart w:id="20" w:name="APrediccionSistema"/>
-      <w:bookmarkEnd w:id="19"/>
+      <w:bookmarkStart w:id="23" w:name="APrediccionSistema"/>
+      <w:bookmarkEnd w:id="22"/>
       <w:r>
         <w:rPr>
           <w:noProof/>
@@ -6359,7 +6922,7 @@
                     <pic:cNvPicPr/>
                   </pic:nvPicPr>
                   <pic:blipFill>
-                    <a:blip r:embed="rId19">
+                    <a:blip r:embed="rId20">
                       <a:extLst>
                         <a:ext uri="{28A0092B-C50C-407E-A947-70E740481C1C}">
                           <a14:useLocalDpi xmlns:a14="http://schemas.microsoft.com/office/drawing/2010/main" val="0"/>
@@ -6385,7 +6948,7 @@
           </wp:inline>
         </w:drawing>
       </w:r>
-      <w:bookmarkEnd w:id="20"/>
+      <w:bookmarkEnd w:id="23"/>
     </w:p>
     <w:p>
       <w:pPr>
@@ -6395,14 +6958,27 @@
       <w:r>
         <w:t xml:space="preserve">Ilustración </w:t>
       </w:r>
-      <w:fldSimple w:instr=" SEQ Ilustración \* ARABIC ">
-        <w:r>
-          <w:rPr>
-            <w:noProof/>
-          </w:rPr>
-          <w:t>11</w:t>
-        </w:r>
-      </w:fldSimple>
+      <w:r>
+        <w:fldChar w:fldCharType="begin"/>
+      </w:r>
+      <w:r>
+        <w:instrText xml:space="preserve"> SEQ Ilustración \* ARABIC </w:instrText>
+      </w:r>
+      <w:r>
+        <w:fldChar w:fldCharType="separate"/>
+      </w:r>
+      <w:r>
+        <w:rPr>
+          <w:noProof/>
+        </w:rPr>
+        <w:t>13</w:t>
+      </w:r>
+      <w:r>
+        <w:rPr>
+          <w:noProof/>
+        </w:rPr>
+        <w:fldChar w:fldCharType="end"/>
+      </w:r>
       <w:r>
         <w:t xml:space="preserve"> Android predicción sistema.</w:t>
       </w:r>
@@ -6417,7 +6993,7 @@
         <w:keepNext/>
         <w:jc w:val="both"/>
       </w:pPr>
-      <w:bookmarkStart w:id="21" w:name="APerfil"/>
+      <w:bookmarkStart w:id="24" w:name="APerfil"/>
       <w:r>
         <w:rPr>
           <w:noProof/>
@@ -6448,7 +7024,7 @@
                     <pic:cNvPicPr/>
                   </pic:nvPicPr>
                   <pic:blipFill>
-                    <a:blip r:embed="rId20">
+                    <a:blip r:embed="rId21">
                       <a:extLst>
                         <a:ext uri="{28A0092B-C50C-407E-A947-70E740481C1C}">
                           <a14:useLocalDpi xmlns:a14="http://schemas.microsoft.com/office/drawing/2010/main" val="0"/>
@@ -6480,8 +7056,8 @@
           </wp:anchor>
         </w:drawing>
       </w:r>
-      <w:bookmarkStart w:id="22" w:name="AStatictics"/>
-      <w:bookmarkEnd w:id="21"/>
+      <w:bookmarkStart w:id="25" w:name="AStatictics"/>
+      <w:bookmarkEnd w:id="24"/>
       <w:r>
         <w:rPr>
           <w:noProof/>
@@ -6503,7 +7079,7 @@
                     <pic:cNvPicPr/>
                   </pic:nvPicPr>
                   <pic:blipFill>
-                    <a:blip r:embed="rId21">
+                    <a:blip r:embed="rId22">
                       <a:extLst>
                         <a:ext uri="{28A0092B-C50C-407E-A947-70E740481C1C}">
                           <a14:useLocalDpi xmlns:a14="http://schemas.microsoft.com/office/drawing/2010/main" val="0"/>
@@ -6529,7 +7105,7 @@
           </wp:inline>
         </w:drawing>
       </w:r>
-      <w:bookmarkEnd w:id="22"/>
+      <w:bookmarkEnd w:id="25"/>
     </w:p>
     <w:p>
       <w:pPr>
@@ -6539,6 +7115,7 @@
       <w:r>
         <w:rPr>
           <w:noProof/>
+          <w:lang w:eastAsia="es-ES"/>
         </w:rPr>
         <mc:AlternateContent>
           <mc:Choice Requires="wps">
@@ -6588,14 +7165,27 @@
                             <w:r>
                               <w:t xml:space="preserve">Ilustración </w:t>
                             </w:r>
-                            <w:fldSimple w:instr=" SEQ Ilustración \* ARABIC ">
-                              <w:r>
-                                <w:rPr>
-                                  <w:noProof/>
-                                </w:rPr>
-                                <w:t>12</w:t>
-                              </w:r>
-                            </w:fldSimple>
+                            <w:r>
+                              <w:fldChar w:fldCharType="begin"/>
+                            </w:r>
+                            <w:r>
+                              <w:instrText xml:space="preserve"> SEQ Ilustración \* ARABIC </w:instrText>
+                            </w:r>
+                            <w:r>
+                              <w:fldChar w:fldCharType="separate"/>
+                            </w:r>
+                            <w:r>
+                              <w:rPr>
+                                <w:noProof/>
+                              </w:rPr>
+                              <w:t>14</w:t>
+                            </w:r>
+                            <w:r>
+                              <w:rPr>
+                                <w:noProof/>
+                              </w:rPr>
+                              <w:fldChar w:fldCharType="end"/>
+                            </w:r>
                             <w:r>
                               <w:t xml:space="preserve"> Android </w:t>
                             </w:r>
@@ -6635,14 +7225,27 @@
                       <w:r>
                         <w:t xml:space="preserve">Ilustración </w:t>
                       </w:r>
-                      <w:fldSimple w:instr=" SEQ Ilustración \* ARABIC ">
-                        <w:r>
-                          <w:rPr>
-                            <w:noProof/>
-                          </w:rPr>
-                          <w:t>12</w:t>
-                        </w:r>
-                      </w:fldSimple>
+                      <w:r>
+                        <w:fldChar w:fldCharType="begin"/>
+                      </w:r>
+                      <w:r>
+                        <w:instrText xml:space="preserve"> SEQ Ilustración \* ARABIC </w:instrText>
+                      </w:r>
+                      <w:r>
+                        <w:fldChar w:fldCharType="separate"/>
+                      </w:r>
+                      <w:r>
+                        <w:rPr>
+                          <w:noProof/>
+                        </w:rPr>
+                        <w:t>14</w:t>
+                      </w:r>
+                      <w:r>
+                        <w:rPr>
+                          <w:noProof/>
+                        </w:rPr>
+                        <w:fldChar w:fldCharType="end"/>
+                      </w:r>
                       <w:r>
                         <w:t xml:space="preserve"> Android </w:t>
                       </w:r>
@@ -6663,14 +7266,27 @@
       <w:r>
         <w:t xml:space="preserve">Ilustración </w:t>
       </w:r>
-      <w:fldSimple w:instr=" SEQ Ilustración \* ARABIC ">
-        <w:r>
-          <w:rPr>
-            <w:noProof/>
-          </w:rPr>
-          <w:t>13</w:t>
-        </w:r>
-      </w:fldSimple>
+      <w:r>
+        <w:fldChar w:fldCharType="begin"/>
+      </w:r>
+      <w:r>
+        <w:instrText xml:space="preserve"> SEQ Ilustración \* ARABIC </w:instrText>
+      </w:r>
+      <w:r>
+        <w:fldChar w:fldCharType="separate"/>
+      </w:r>
+      <w:r>
+        <w:rPr>
+          <w:noProof/>
+        </w:rPr>
+        <w:t>15</w:t>
+      </w:r>
+      <w:r>
+        <w:rPr>
+          <w:noProof/>
+        </w:rPr>
+        <w:fldChar w:fldCharType="end"/>
+      </w:r>
       <w:r>
         <w:t xml:space="preserve"> </w:t>
       </w:r>
@@ -6696,6 +7312,7 @@
       <w:r>
         <w:rPr>
           <w:noProof/>
+          <w:lang w:eastAsia="es-ES"/>
         </w:rPr>
         <w:lastRenderedPageBreak/>
         <mc:AlternateContent>
@@ -6746,14 +7363,27 @@
                             <w:r>
                               <w:t xml:space="preserve">Ilustración </w:t>
                             </w:r>
-                            <w:fldSimple w:instr=" SEQ Ilustración \* ARABIC ">
-                              <w:r>
-                                <w:rPr>
-                                  <w:noProof/>
-                                </w:rPr>
-                                <w:t>14</w:t>
-                              </w:r>
-                            </w:fldSimple>
+                            <w:r>
+                              <w:fldChar w:fldCharType="begin"/>
+                            </w:r>
+                            <w:r>
+                              <w:instrText xml:space="preserve"> SEQ Ilustración \* ARABIC </w:instrText>
+                            </w:r>
+                            <w:r>
+                              <w:fldChar w:fldCharType="separate"/>
+                            </w:r>
+                            <w:r>
+                              <w:rPr>
+                                <w:noProof/>
+                              </w:rPr>
+                              <w:t>16</w:t>
+                            </w:r>
+                            <w:r>
+                              <w:rPr>
+                                <w:noProof/>
+                              </w:rPr>
+                              <w:fldChar w:fldCharType="end"/>
+                            </w:r>
                             <w:r>
                               <w:t xml:space="preserve"> Android perfil.</w:t>
                             </w:r>
@@ -6787,14 +7417,27 @@
                       <w:r>
                         <w:t xml:space="preserve">Ilustración </w:t>
                       </w:r>
-                      <w:fldSimple w:instr=" SEQ Ilustración \* ARABIC ">
-                        <w:r>
-                          <w:rPr>
-                            <w:noProof/>
-                          </w:rPr>
-                          <w:t>14</w:t>
-                        </w:r>
-                      </w:fldSimple>
+                      <w:r>
+                        <w:fldChar w:fldCharType="begin"/>
+                      </w:r>
+                      <w:r>
+                        <w:instrText xml:space="preserve"> SEQ Ilustración \* ARABIC </w:instrText>
+                      </w:r>
+                      <w:r>
+                        <w:fldChar w:fldCharType="separate"/>
+                      </w:r>
+                      <w:r>
+                        <w:rPr>
+                          <w:noProof/>
+                        </w:rPr>
+                        <w:t>16</w:t>
+                      </w:r>
+                      <w:r>
+                        <w:rPr>
+                          <w:noProof/>
+                        </w:rPr>
+                        <w:fldChar w:fldCharType="end"/>
+                      </w:r>
                       <w:r>
                         <w:t xml:space="preserve"> Android perfil.</w:t>
                       </w:r>
@@ -6806,7 +7449,7 @@
           </mc:Fallback>
         </mc:AlternateContent>
       </w:r>
-      <w:bookmarkStart w:id="23" w:name="APerfilUsuario"/>
+      <w:bookmarkStart w:id="26" w:name="APerfilUsuario"/>
       <w:r>
         <w:rPr>
           <w:noProof/>
@@ -6836,7 +7479,7 @@
                     <pic:cNvPicPr/>
                   </pic:nvPicPr>
                   <pic:blipFill>
-                    <a:blip r:embed="rId22">
+                    <a:blip r:embed="rId23">
                       <a:extLst>
                         <a:ext uri="{28A0092B-C50C-407E-A947-70E740481C1C}">
                           <a14:useLocalDpi xmlns:a14="http://schemas.microsoft.com/office/drawing/2010/main" val="0"/>
@@ -6868,8 +7511,8 @@
           </wp:anchor>
         </w:drawing>
       </w:r>
-      <w:bookmarkStart w:id="24" w:name="APerfilPredicción"/>
-      <w:bookmarkEnd w:id="23"/>
+      <w:bookmarkStart w:id="27" w:name="APerfilPredicción"/>
+      <w:bookmarkEnd w:id="26"/>
       <w:r>
         <w:rPr>
           <w:noProof/>
@@ -6891,7 +7534,7 @@
                     <pic:cNvPicPr/>
                   </pic:nvPicPr>
                   <pic:blipFill>
-                    <a:blip r:embed="rId23">
+                    <a:blip r:embed="rId24">
                       <a:extLst>
                         <a:ext uri="{28A0092B-C50C-407E-A947-70E740481C1C}">
                           <a14:useLocalDpi xmlns:a14="http://schemas.microsoft.com/office/drawing/2010/main" val="0"/>
@@ -6917,7 +7560,7 @@
           </wp:inline>
         </w:drawing>
       </w:r>
-      <w:bookmarkEnd w:id="24"/>
+      <w:bookmarkEnd w:id="27"/>
     </w:p>
     <w:p>
       <w:pPr>
@@ -6927,14 +7570,27 @@
       <w:r>
         <w:t xml:space="preserve">Ilustración </w:t>
       </w:r>
-      <w:fldSimple w:instr=" SEQ Ilustración \* ARABIC ">
-        <w:r>
-          <w:rPr>
-            <w:noProof/>
-          </w:rPr>
-          <w:t>15</w:t>
-        </w:r>
-      </w:fldSimple>
+      <w:r>
+        <w:fldChar w:fldCharType="begin"/>
+      </w:r>
+      <w:r>
+        <w:instrText xml:space="preserve"> SEQ Ilustración \* ARABIC </w:instrText>
+      </w:r>
+      <w:r>
+        <w:fldChar w:fldCharType="separate"/>
+      </w:r>
+      <w:r>
+        <w:rPr>
+          <w:noProof/>
+        </w:rPr>
+        <w:t>17</w:t>
+      </w:r>
+      <w:r>
+        <w:rPr>
+          <w:noProof/>
+        </w:rPr>
+        <w:fldChar w:fldCharType="end"/>
+      </w:r>
       <w:r>
         <w:t xml:space="preserve"> Android </w:t>
       </w:r>
@@ -6958,7 +7614,7 @@
         <w:keepNext/>
         <w:jc w:val="both"/>
       </w:pPr>
-      <w:bookmarkStart w:id="25" w:name="ASiguiendo"/>
+      <w:bookmarkStart w:id="28" w:name="ASiguiendo"/>
       <w:r>
         <w:rPr>
           <w:noProof/>
@@ -6989,7 +7645,7 @@
                     <pic:cNvPicPr/>
                   </pic:nvPicPr>
                   <pic:blipFill>
-                    <a:blip r:embed="rId24">
+                    <a:blip r:embed="rId25">
                       <a:extLst>
                         <a:ext uri="{28A0092B-C50C-407E-A947-70E740481C1C}">
                           <a14:useLocalDpi xmlns:a14="http://schemas.microsoft.com/office/drawing/2010/main" val="0"/>
@@ -7021,8 +7677,8 @@
           </wp:anchor>
         </w:drawing>
       </w:r>
-      <w:bookmarkStart w:id="26" w:name="AEquipos"/>
-      <w:bookmarkEnd w:id="25"/>
+      <w:bookmarkStart w:id="29" w:name="AEquipos"/>
+      <w:bookmarkEnd w:id="28"/>
       <w:r>
         <w:rPr>
           <w:noProof/>
@@ -7044,7 +7700,7 @@
                     <pic:cNvPicPr/>
                   </pic:nvPicPr>
                   <pic:blipFill>
-                    <a:blip r:embed="rId25">
+                    <a:blip r:embed="rId26">
                       <a:extLst>
                         <a:ext uri="{28A0092B-C50C-407E-A947-70E740481C1C}">
                           <a14:useLocalDpi xmlns:a14="http://schemas.microsoft.com/office/drawing/2010/main" val="0"/>
@@ -7070,7 +7726,7 @@
           </wp:inline>
         </w:drawing>
       </w:r>
-      <w:bookmarkEnd w:id="26"/>
+      <w:bookmarkEnd w:id="29"/>
     </w:p>
     <w:p>
       <w:pPr>
@@ -7080,6 +7736,7 @@
       <w:r>
         <w:rPr>
           <w:noProof/>
+          <w:lang w:eastAsia="es-ES"/>
         </w:rPr>
         <mc:AlternateContent>
           <mc:Choice Requires="wps">
@@ -7129,14 +7786,27 @@
                             <w:r>
                               <w:t xml:space="preserve">Ilustración </w:t>
                             </w:r>
-                            <w:fldSimple w:instr=" SEQ Ilustración \* ARABIC ">
-                              <w:r>
-                                <w:rPr>
-                                  <w:noProof/>
-                                </w:rPr>
-                                <w:t>16</w:t>
-                              </w:r>
-                            </w:fldSimple>
+                            <w:r>
+                              <w:fldChar w:fldCharType="begin"/>
+                            </w:r>
+                            <w:r>
+                              <w:instrText xml:space="preserve"> SEQ Ilustración \* ARABIC </w:instrText>
+                            </w:r>
+                            <w:r>
+                              <w:fldChar w:fldCharType="separate"/>
+                            </w:r>
+                            <w:r>
+                              <w:rPr>
+                                <w:noProof/>
+                              </w:rPr>
+                              <w:t>18</w:t>
+                            </w:r>
+                            <w:r>
+                              <w:rPr>
+                                <w:noProof/>
+                              </w:rPr>
+                              <w:fldChar w:fldCharType="end"/>
+                            </w:r>
                             <w:r>
                               <w:t xml:space="preserve"> </w:t>
                             </w:r>
@@ -7173,14 +7843,27 @@
                       <w:r>
                         <w:t xml:space="preserve">Ilustración </w:t>
                       </w:r>
-                      <w:fldSimple w:instr=" SEQ Ilustración \* ARABIC ">
-                        <w:r>
-                          <w:rPr>
-                            <w:noProof/>
-                          </w:rPr>
-                          <w:t>16</w:t>
-                        </w:r>
-                      </w:fldSimple>
+                      <w:r>
+                        <w:fldChar w:fldCharType="begin"/>
+                      </w:r>
+                      <w:r>
+                        <w:instrText xml:space="preserve"> SEQ Ilustración \* ARABIC </w:instrText>
+                      </w:r>
+                      <w:r>
+                        <w:fldChar w:fldCharType="separate"/>
+                      </w:r>
+                      <w:r>
+                        <w:rPr>
+                          <w:noProof/>
+                        </w:rPr>
+                        <w:t>18</w:t>
+                      </w:r>
+                      <w:r>
+                        <w:rPr>
+                          <w:noProof/>
+                        </w:rPr>
+                        <w:fldChar w:fldCharType="end"/>
+                      </w:r>
                       <w:r>
                         <w:t xml:space="preserve"> </w:t>
                       </w:r>
@@ -7198,14 +7881,27 @@
       <w:r>
         <w:t xml:space="preserve">Ilustración </w:t>
       </w:r>
-      <w:fldSimple w:instr=" SEQ Ilustración \* ARABIC ">
-        <w:r>
-          <w:rPr>
-            <w:noProof/>
-          </w:rPr>
-          <w:t>17</w:t>
-        </w:r>
-      </w:fldSimple>
+      <w:r>
+        <w:fldChar w:fldCharType="begin"/>
+      </w:r>
+      <w:r>
+        <w:instrText xml:space="preserve"> SEQ Ilustración \* ARABIC </w:instrText>
+      </w:r>
+      <w:r>
+        <w:fldChar w:fldCharType="separate"/>
+      </w:r>
+      <w:r>
+        <w:rPr>
+          <w:noProof/>
+        </w:rPr>
+        <w:t>19</w:t>
+      </w:r>
+      <w:r>
+        <w:rPr>
+          <w:noProof/>
+        </w:rPr>
+        <w:fldChar w:fldCharType="end"/>
+      </w:r>
       <w:r>
         <w:t xml:space="preserve"> </w:t>
       </w:r>
@@ -7226,11 +7922,11 @@
           <w:numId w:val="1"/>
         </w:numPr>
       </w:pPr>
-      <w:bookmarkStart w:id="27" w:name="_Toc411878825"/>
+      <w:bookmarkStart w:id="30" w:name="_Toc411879641"/>
       <w:r>
         <w:t>Información sobre trazabilidad.</w:t>
       </w:r>
-      <w:bookmarkEnd w:id="27"/>
+      <w:bookmarkEnd w:id="30"/>
     </w:p>
     <w:p>
       <w:pPr>
@@ -7240,7 +7936,7 @@
           <w:numId w:val="1"/>
         </w:numPr>
       </w:pPr>
-      <w:bookmarkStart w:id="28" w:name="_Toc411878826"/>
+      <w:bookmarkStart w:id="31" w:name="_Toc411879642"/>
       <w:r>
         <w:t xml:space="preserve">Trazabilidad </w:t>
       </w:r>
@@ -7250,7 +7946,7 @@
       <w:r>
         <w:t>sobre esquemas Web.</w:t>
       </w:r>
-      <w:bookmarkEnd w:id="28"/>
+      <w:bookmarkEnd w:id="31"/>
     </w:p>
     <w:p/>
     <w:tbl>
@@ -8415,7 +9111,7 @@
           <w:numId w:val="1"/>
         </w:numPr>
       </w:pPr>
-      <w:bookmarkStart w:id="29" w:name="_Toc411878827"/>
+      <w:bookmarkStart w:id="32" w:name="_Toc411879643"/>
       <w:r>
         <w:t xml:space="preserve">Trazabilidad </w:t>
       </w:r>
@@ -8425,7 +9121,7 @@
       <w:r>
         <w:t>sobre esquemas Android.</w:t>
       </w:r>
-      <w:bookmarkEnd w:id="29"/>
+      <w:bookmarkEnd w:id="32"/>
     </w:p>
     <w:p/>
     <w:tbl>
@@ -8733,19 +9429,7 @@
                 <w:rPr>
                   <w:rStyle w:val="Hipervnculo"/>
                 </w:rPr>
-                <w:t>Android predic</w:t>
-              </w:r>
-              <w:r>
-                <w:rPr>
-                  <w:rStyle w:val="Hipervnculo"/>
-                </w:rPr>
-                <w:t>c</w:t>
-              </w:r>
-              <w:r>
-                <w:rPr>
-                  <w:rStyle w:val="Hipervnculo"/>
-                </w:rPr>
-                <w:t>ión sistema</w:t>
+                <w:t>Android predicción sistema</w:t>
               </w:r>
             </w:hyperlink>
           </w:p>
@@ -9120,19 +9804,7 @@
                 <w:rPr>
                   <w:rStyle w:val="Hipervnculo"/>
                 </w:rPr>
-                <w:t>Android pred</w:t>
-              </w:r>
-              <w:r>
-                <w:rPr>
-                  <w:rStyle w:val="Hipervnculo"/>
-                </w:rPr>
-                <w:t>i</w:t>
-              </w:r>
-              <w:r>
-                <w:rPr>
-                  <w:rStyle w:val="Hipervnculo"/>
-                </w:rPr>
-                <w:t xml:space="preserve">cción </w:t>
+                <w:t xml:space="preserve">Android predicción </w:t>
               </w:r>
               <w:r>
                 <w:rPr>
@@ -9278,19 +9950,7 @@
                 <w:rPr>
                   <w:rStyle w:val="Hipervnculo"/>
                 </w:rPr>
-                <w:t xml:space="preserve"> que ha realiza</w:t>
-              </w:r>
-              <w:r>
-                <w:rPr>
-                  <w:rStyle w:val="Hipervnculo"/>
-                </w:rPr>
-                <w:t>d</w:t>
-              </w:r>
-              <w:r>
-                <w:rPr>
-                  <w:rStyle w:val="Hipervnculo"/>
-                </w:rPr>
-                <w:t xml:space="preserve">o la </w:t>
+                <w:t xml:space="preserve"> que ha realizado la </w:t>
               </w:r>
               <w:r>
                 <w:rPr>
@@ -9421,19 +10081,7 @@
                 <w:rPr>
                   <w:rStyle w:val="Hipervnculo"/>
                 </w:rPr>
-                <w:t>An</w:t>
-              </w:r>
-              <w:r>
-                <w:rPr>
-                  <w:rStyle w:val="Hipervnculo"/>
-                </w:rPr>
-                <w:t>d</w:t>
-              </w:r>
-              <w:r>
-                <w:rPr>
-                  <w:rStyle w:val="Hipervnculo"/>
-                </w:rPr>
-                <w:t>roid perfil</w:t>
+                <w:t>Android perfil</w:t>
               </w:r>
             </w:hyperlink>
           </w:p>
@@ -10878,7 +11526,7 @@
 </file>
 
 <file path=customXml/itemProps2.xml><?xml version="1.0" encoding="utf-8"?>
-<ds:datastoreItem xmlns:ds="http://schemas.openxmlformats.org/officeDocument/2006/customXml" ds:itemID="{1F272660-38D7-4EBD-9247-EF608D8B704E}">
+<ds:datastoreItem xmlns:ds="http://schemas.openxmlformats.org/officeDocument/2006/customXml" ds:itemID="{4F1C3F27-6AA5-4B95-A60C-8E0A3E2D5E81}">
   <ds:schemaRefs>
     <ds:schemaRef ds:uri="http://schemas.openxmlformats.org/officeDocument/2006/bibliography"/>
   </ds:schemaRefs>

</xml_diff>

<commit_message>
Añadidos diagrama de clases por subsistema al documento de análisis
Añadidos diagrama de clases por subsistema al documento de análisis
</commit_message>
<xml_diff>
--- a/Docs/Documento de Análisis.docx
+++ b/Docs/Documento de Análisis.docx
@@ -14,6 +14,7 @@
           <w:docPartUnique/>
         </w:docPartObj>
       </w:sdtPr>
+      <w:sdtEndPr/>
       <w:sdtContent>
         <w:p>
           <w:pPr>
@@ -152,6 +153,7 @@
                                       <w:calendar w:val="gregorian"/>
                                     </w:date>
                                   </w:sdtPr>
+                                  <w:sdtEndPr/>
                                   <w:sdtContent>
                                     <w:p>
                                       <w:pPr>
@@ -3870,6 +3872,7 @@
                                     <w:dataBinding w:prefixMappings="xmlns:ns0='http://purl.org/dc/elements/1.1/' xmlns:ns1='http://schemas.openxmlformats.org/package/2006/metadata/core-properties' " w:xpath="/ns1:coreProperties[1]/ns0:title[1]" w:storeItemID="{6C3C8BC8-F283-45AE-878A-BAB7291924A1}"/>
                                     <w:text/>
                                   </w:sdtPr>
+                                  <w:sdtEndPr/>
                                   <w:sdtContent>
                                     <w:r>
                                       <w:rPr>
@@ -3905,6 +3908,7 @@
                                     <w:dataBinding w:prefixMappings="xmlns:ns0='http://purl.org/dc/elements/1.1/' xmlns:ns1='http://schemas.openxmlformats.org/package/2006/metadata/core-properties' " w:xpath="/ns1:coreProperties[1]/ns0:subject[1]" w:storeItemID="{6C3C8BC8-F283-45AE-878A-BAB7291924A1}"/>
                                     <w:text/>
                                   </w:sdtPr>
+                                  <w:sdtEndPr/>
                                   <w:sdtContent>
                                     <w:r>
                                       <w:rPr>
@@ -4080,7 +4084,7 @@
           <w:r>
             <w:fldChar w:fldCharType="separate"/>
           </w:r>
-          <w:hyperlink w:anchor="_Toc411879629" w:history="1">
+          <w:hyperlink w:anchor="_Toc412198565" w:history="1">
             <w:r>
               <w:rPr>
                 <w:rStyle w:val="Hipervnculo"/>
@@ -4122,7 +4126,7 @@
                 <w:noProof/>
                 <w:webHidden/>
               </w:rPr>
-              <w:instrText xml:space="preserve"> PAGEREF _Toc411879629 \h </w:instrText>
+              <w:instrText xml:space="preserve"> PAGEREF _Toc412198565 \h </w:instrText>
             </w:r>
             <w:r>
               <w:rPr>
@@ -4166,7 +4170,7 @@
               <w:lang w:eastAsia="es-ES"/>
             </w:rPr>
           </w:pPr>
-          <w:hyperlink w:anchor="_Toc411879630" w:history="1">
+          <w:hyperlink w:anchor="_Toc412198566" w:history="1">
             <w:r>
               <w:rPr>
                 <w:rStyle w:val="Hipervnculo"/>
@@ -4208,7 +4212,7 @@
                 <w:noProof/>
                 <w:webHidden/>
               </w:rPr>
-              <w:instrText xml:space="preserve"> PAGEREF _Toc411879630 \h </w:instrText>
+              <w:instrText xml:space="preserve"> PAGEREF _Toc412198566 \h </w:instrText>
             </w:r>
             <w:r>
               <w:rPr>
@@ -4252,7 +4256,7 @@
               <w:lang w:eastAsia="es-ES"/>
             </w:rPr>
           </w:pPr>
-          <w:hyperlink w:anchor="_Toc411879631" w:history="1">
+          <w:hyperlink w:anchor="_Toc412198567" w:history="1">
             <w:r>
               <w:rPr>
                 <w:rStyle w:val="Hipervnculo"/>
@@ -4273,7 +4277,7 @@
                 <w:rStyle w:val="Hipervnculo"/>
                 <w:noProof/>
               </w:rPr>
-              <w:t>Modelo de clases del sistema.</w:t>
+              <w:t>Modelo estático del sistema</w:t>
             </w:r>
             <w:r>
               <w:rPr>
@@ -4294,7 +4298,7 @@
                 <w:noProof/>
                 <w:webHidden/>
               </w:rPr>
-              <w:instrText xml:space="preserve"> PAGEREF _Toc411879631 \h </w:instrText>
+              <w:instrText xml:space="preserve"> PAGEREF _Toc412198567 \h </w:instrText>
             </w:r>
             <w:r>
               <w:rPr>
@@ -4314,7 +4318,7 @@
                 <w:noProof/>
                 <w:webHidden/>
               </w:rPr>
-              <w:t>3</w:t>
+              <w:t>2</w:t>
             </w:r>
             <w:r>
               <w:rPr>
@@ -4338,7 +4342,7 @@
               <w:lang w:eastAsia="es-ES"/>
             </w:rPr>
           </w:pPr>
-          <w:hyperlink w:anchor="_Toc411879632" w:history="1">
+          <w:hyperlink w:anchor="_Toc412198568" w:history="1">
             <w:r>
               <w:rPr>
                 <w:rStyle w:val="Hipervnculo"/>
@@ -4359,7 +4363,7 @@
                 <w:rStyle w:val="Hipervnculo"/>
                 <w:noProof/>
               </w:rPr>
-              <w:t>Diagrama de clases del sistema.</w:t>
+              <w:t>Diagramas de tipos.</w:t>
             </w:r>
             <w:r>
               <w:rPr>
@@ -4380,7 +4384,7 @@
                 <w:noProof/>
                 <w:webHidden/>
               </w:rPr>
-              <w:instrText xml:space="preserve"> PAGEREF _Toc411879632 \h </w:instrText>
+              <w:instrText xml:space="preserve"> PAGEREF _Toc412198568 \h </w:instrText>
             </w:r>
             <w:r>
               <w:rPr>
@@ -4400,7 +4404,265 @@
                 <w:noProof/>
                 <w:webHidden/>
               </w:rPr>
-              <w:t>3</w:t>
+              <w:t>2</w:t>
+            </w:r>
+            <w:r>
+              <w:rPr>
+                <w:noProof/>
+                <w:webHidden/>
+              </w:rPr>
+              <w:fldChar w:fldCharType="end"/>
+            </w:r>
+          </w:hyperlink>
+        </w:p>
+        <w:p>
+          <w:pPr>
+            <w:pStyle w:val="TDC3"/>
+            <w:tabs>
+              <w:tab w:val="left" w:pos="1320"/>
+              <w:tab w:val="right" w:leader="dot" w:pos="8494"/>
+            </w:tabs>
+            <w:rPr>
+              <w:rFonts w:eastAsiaTheme="minorEastAsia"/>
+              <w:noProof/>
+              <w:lang w:eastAsia="es-ES"/>
+            </w:rPr>
+          </w:pPr>
+          <w:hyperlink w:anchor="_Toc412198569" w:history="1">
+            <w:r>
+              <w:rPr>
+                <w:rStyle w:val="Hipervnculo"/>
+                <w:noProof/>
+              </w:rPr>
+              <w:t>3.1.1.</w:t>
+            </w:r>
+            <w:r>
+              <w:rPr>
+                <w:rFonts w:eastAsiaTheme="minorEastAsia"/>
+                <w:noProof/>
+                <w:lang w:eastAsia="es-ES"/>
+              </w:rPr>
+              <w:tab/>
+            </w:r>
+            <w:r>
+              <w:rPr>
+                <w:rStyle w:val="Hipervnculo"/>
+                <w:noProof/>
+              </w:rPr>
+              <w:t>Subsistema Gestión de Usuarios</w:t>
+            </w:r>
+            <w:r>
+              <w:rPr>
+                <w:noProof/>
+                <w:webHidden/>
+              </w:rPr>
+              <w:tab/>
+            </w:r>
+            <w:r>
+              <w:rPr>
+                <w:noProof/>
+                <w:webHidden/>
+              </w:rPr>
+              <w:fldChar w:fldCharType="begin"/>
+            </w:r>
+            <w:r>
+              <w:rPr>
+                <w:noProof/>
+                <w:webHidden/>
+              </w:rPr>
+              <w:instrText xml:space="preserve"> PAGEREF _Toc412198569 \h </w:instrText>
+            </w:r>
+            <w:r>
+              <w:rPr>
+                <w:noProof/>
+                <w:webHidden/>
+              </w:rPr>
+            </w:r>
+            <w:r>
+              <w:rPr>
+                <w:noProof/>
+                <w:webHidden/>
+              </w:rPr>
+              <w:fldChar w:fldCharType="separate"/>
+            </w:r>
+            <w:r>
+              <w:rPr>
+                <w:noProof/>
+                <w:webHidden/>
+              </w:rPr>
+              <w:t>2</w:t>
+            </w:r>
+            <w:r>
+              <w:rPr>
+                <w:noProof/>
+                <w:webHidden/>
+              </w:rPr>
+              <w:fldChar w:fldCharType="end"/>
+            </w:r>
+          </w:hyperlink>
+        </w:p>
+        <w:p>
+          <w:pPr>
+            <w:pStyle w:val="TDC3"/>
+            <w:tabs>
+              <w:tab w:val="left" w:pos="1320"/>
+              <w:tab w:val="right" w:leader="dot" w:pos="8494"/>
+            </w:tabs>
+            <w:rPr>
+              <w:rFonts w:eastAsiaTheme="minorEastAsia"/>
+              <w:noProof/>
+              <w:lang w:eastAsia="es-ES"/>
+            </w:rPr>
+          </w:pPr>
+          <w:hyperlink w:anchor="_Toc412198570" w:history="1">
+            <w:r>
+              <w:rPr>
+                <w:rStyle w:val="Hipervnculo"/>
+                <w:noProof/>
+              </w:rPr>
+              <w:t>3.1.2.</w:t>
+            </w:r>
+            <w:r>
+              <w:rPr>
+                <w:rFonts w:eastAsiaTheme="minorEastAsia"/>
+                <w:noProof/>
+                <w:lang w:eastAsia="es-ES"/>
+              </w:rPr>
+              <w:tab/>
+            </w:r>
+            <w:r>
+              <w:rPr>
+                <w:rStyle w:val="Hipervnculo"/>
+                <w:noProof/>
+              </w:rPr>
+              <w:t>Subsistema Gestión de Predicciones</w:t>
+            </w:r>
+            <w:r>
+              <w:rPr>
+                <w:noProof/>
+                <w:webHidden/>
+              </w:rPr>
+              <w:tab/>
+            </w:r>
+            <w:r>
+              <w:rPr>
+                <w:noProof/>
+                <w:webHidden/>
+              </w:rPr>
+              <w:fldChar w:fldCharType="begin"/>
+            </w:r>
+            <w:r>
+              <w:rPr>
+                <w:noProof/>
+                <w:webHidden/>
+              </w:rPr>
+              <w:instrText xml:space="preserve"> PAGEREF _Toc412198570 \h </w:instrText>
+            </w:r>
+            <w:r>
+              <w:rPr>
+                <w:noProof/>
+                <w:webHidden/>
+              </w:rPr>
+            </w:r>
+            <w:r>
+              <w:rPr>
+                <w:noProof/>
+                <w:webHidden/>
+              </w:rPr>
+              <w:fldChar w:fldCharType="separate"/>
+            </w:r>
+            <w:r>
+              <w:rPr>
+                <w:noProof/>
+                <w:webHidden/>
+              </w:rPr>
+              <w:t>2</w:t>
+            </w:r>
+            <w:r>
+              <w:rPr>
+                <w:noProof/>
+                <w:webHidden/>
+              </w:rPr>
+              <w:fldChar w:fldCharType="end"/>
+            </w:r>
+          </w:hyperlink>
+        </w:p>
+        <w:p>
+          <w:pPr>
+            <w:pStyle w:val="TDC3"/>
+            <w:tabs>
+              <w:tab w:val="left" w:pos="1320"/>
+              <w:tab w:val="right" w:leader="dot" w:pos="8494"/>
+            </w:tabs>
+            <w:rPr>
+              <w:rFonts w:eastAsiaTheme="minorEastAsia"/>
+              <w:noProof/>
+              <w:lang w:eastAsia="es-ES"/>
+            </w:rPr>
+          </w:pPr>
+          <w:hyperlink w:anchor="_Toc412198571" w:history="1">
+            <w:r>
+              <w:rPr>
+                <w:rStyle w:val="Hipervnculo"/>
+                <w:noProof/>
+              </w:rPr>
+              <w:t>3.1.3.</w:t>
+            </w:r>
+            <w:r>
+              <w:rPr>
+                <w:rFonts w:eastAsiaTheme="minorEastAsia"/>
+                <w:noProof/>
+                <w:lang w:eastAsia="es-ES"/>
+              </w:rPr>
+              <w:tab/>
+            </w:r>
+            <w:r>
+              <w:rPr>
+                <w:rStyle w:val="Hipervnculo"/>
+                <w:noProof/>
+              </w:rPr>
+              <w:t>Subsistema Gestión Social</w:t>
+            </w:r>
+            <w:r>
+              <w:rPr>
+                <w:noProof/>
+                <w:webHidden/>
+              </w:rPr>
+              <w:tab/>
+            </w:r>
+            <w:r>
+              <w:rPr>
+                <w:noProof/>
+                <w:webHidden/>
+              </w:rPr>
+              <w:fldChar w:fldCharType="begin"/>
+            </w:r>
+            <w:r>
+              <w:rPr>
+                <w:noProof/>
+                <w:webHidden/>
+              </w:rPr>
+              <w:instrText xml:space="preserve"> PAGEREF _Toc412198571 \h </w:instrText>
+            </w:r>
+            <w:r>
+              <w:rPr>
+                <w:noProof/>
+                <w:webHidden/>
+              </w:rPr>
+            </w:r>
+            <w:r>
+              <w:rPr>
+                <w:noProof/>
+                <w:webHidden/>
+              </w:rPr>
+              <w:fldChar w:fldCharType="separate"/>
+            </w:r>
+            <w:r>
+              <w:rPr>
+                <w:noProof/>
+                <w:webHidden/>
+              </w:rPr>
+              <w:t>2</w:t>
             </w:r>
             <w:r>
               <w:rPr>
@@ -4424,7 +4686,7 @@
               <w:lang w:eastAsia="es-ES"/>
             </w:rPr>
           </w:pPr>
-          <w:hyperlink w:anchor="_Toc411879633" w:history="1">
+          <w:hyperlink w:anchor="_Toc412198572" w:history="1">
             <w:r>
               <w:rPr>
                 <w:rStyle w:val="Hipervnculo"/>
@@ -4445,7 +4707,7 @@
                 <w:rStyle w:val="Hipervnculo"/>
                 <w:noProof/>
               </w:rPr>
-              <w:t>Descripción de las clases del sistema.</w:t>
+              <w:t>Tipos del sistema</w:t>
             </w:r>
             <w:r>
               <w:rPr>
@@ -4466,7 +4728,7 @@
                 <w:noProof/>
                 <w:webHidden/>
               </w:rPr>
-              <w:instrText xml:space="preserve"> PAGEREF _Toc411879633 \h </w:instrText>
+              <w:instrText xml:space="preserve"> PAGEREF _Toc412198572 \h </w:instrText>
             </w:r>
             <w:r>
               <w:rPr>
@@ -4486,7 +4748,265 @@
                 <w:noProof/>
                 <w:webHidden/>
               </w:rPr>
-              <w:t>4</w:t>
+              <w:t>3</w:t>
+            </w:r>
+            <w:r>
+              <w:rPr>
+                <w:noProof/>
+                <w:webHidden/>
+              </w:rPr>
+              <w:fldChar w:fldCharType="end"/>
+            </w:r>
+          </w:hyperlink>
+        </w:p>
+        <w:p>
+          <w:pPr>
+            <w:pStyle w:val="TDC3"/>
+            <w:tabs>
+              <w:tab w:val="left" w:pos="1320"/>
+              <w:tab w:val="right" w:leader="dot" w:pos="8494"/>
+            </w:tabs>
+            <w:rPr>
+              <w:rFonts w:eastAsiaTheme="minorEastAsia"/>
+              <w:noProof/>
+              <w:lang w:eastAsia="es-ES"/>
+            </w:rPr>
+          </w:pPr>
+          <w:hyperlink w:anchor="_Toc412198573" w:history="1">
+            <w:r>
+              <w:rPr>
+                <w:rStyle w:val="Hipervnculo"/>
+                <w:noProof/>
+              </w:rPr>
+              <w:t>3.2.1.</w:t>
+            </w:r>
+            <w:r>
+              <w:rPr>
+                <w:rFonts w:eastAsiaTheme="minorEastAsia"/>
+                <w:noProof/>
+                <w:lang w:eastAsia="es-ES"/>
+              </w:rPr>
+              <w:tab/>
+            </w:r>
+            <w:r>
+              <w:rPr>
+                <w:rStyle w:val="Hipervnculo"/>
+                <w:noProof/>
+              </w:rPr>
+              <w:t>Tipos del subsistema Gestión de Usuarios</w:t>
+            </w:r>
+            <w:r>
+              <w:rPr>
+                <w:noProof/>
+                <w:webHidden/>
+              </w:rPr>
+              <w:tab/>
+            </w:r>
+            <w:r>
+              <w:rPr>
+                <w:noProof/>
+                <w:webHidden/>
+              </w:rPr>
+              <w:fldChar w:fldCharType="begin"/>
+            </w:r>
+            <w:r>
+              <w:rPr>
+                <w:noProof/>
+                <w:webHidden/>
+              </w:rPr>
+              <w:instrText xml:space="preserve"> PAGEREF _Toc412198573 \h </w:instrText>
+            </w:r>
+            <w:r>
+              <w:rPr>
+                <w:noProof/>
+                <w:webHidden/>
+              </w:rPr>
+            </w:r>
+            <w:r>
+              <w:rPr>
+                <w:noProof/>
+                <w:webHidden/>
+              </w:rPr>
+              <w:fldChar w:fldCharType="separate"/>
+            </w:r>
+            <w:r>
+              <w:rPr>
+                <w:noProof/>
+                <w:webHidden/>
+              </w:rPr>
+              <w:t>3</w:t>
+            </w:r>
+            <w:r>
+              <w:rPr>
+                <w:noProof/>
+                <w:webHidden/>
+              </w:rPr>
+              <w:fldChar w:fldCharType="end"/>
+            </w:r>
+          </w:hyperlink>
+        </w:p>
+        <w:p>
+          <w:pPr>
+            <w:pStyle w:val="TDC3"/>
+            <w:tabs>
+              <w:tab w:val="left" w:pos="1320"/>
+              <w:tab w:val="right" w:leader="dot" w:pos="8494"/>
+            </w:tabs>
+            <w:rPr>
+              <w:rFonts w:eastAsiaTheme="minorEastAsia"/>
+              <w:noProof/>
+              <w:lang w:eastAsia="es-ES"/>
+            </w:rPr>
+          </w:pPr>
+          <w:hyperlink w:anchor="_Toc412198574" w:history="1">
+            <w:r>
+              <w:rPr>
+                <w:rStyle w:val="Hipervnculo"/>
+                <w:noProof/>
+              </w:rPr>
+              <w:t>3.2.2.</w:t>
+            </w:r>
+            <w:r>
+              <w:rPr>
+                <w:rFonts w:eastAsiaTheme="minorEastAsia"/>
+                <w:noProof/>
+                <w:lang w:eastAsia="es-ES"/>
+              </w:rPr>
+              <w:tab/>
+            </w:r>
+            <w:r>
+              <w:rPr>
+                <w:rStyle w:val="Hipervnculo"/>
+                <w:noProof/>
+              </w:rPr>
+              <w:t>Tipos del subsistema Gestión de Predicciones</w:t>
+            </w:r>
+            <w:r>
+              <w:rPr>
+                <w:noProof/>
+                <w:webHidden/>
+              </w:rPr>
+              <w:tab/>
+            </w:r>
+            <w:r>
+              <w:rPr>
+                <w:noProof/>
+                <w:webHidden/>
+              </w:rPr>
+              <w:fldChar w:fldCharType="begin"/>
+            </w:r>
+            <w:r>
+              <w:rPr>
+                <w:noProof/>
+                <w:webHidden/>
+              </w:rPr>
+              <w:instrText xml:space="preserve"> PAGEREF _Toc412198574 \h </w:instrText>
+            </w:r>
+            <w:r>
+              <w:rPr>
+                <w:noProof/>
+                <w:webHidden/>
+              </w:rPr>
+            </w:r>
+            <w:r>
+              <w:rPr>
+                <w:noProof/>
+                <w:webHidden/>
+              </w:rPr>
+              <w:fldChar w:fldCharType="separate"/>
+            </w:r>
+            <w:r>
+              <w:rPr>
+                <w:noProof/>
+                <w:webHidden/>
+              </w:rPr>
+              <w:t>3</w:t>
+            </w:r>
+            <w:r>
+              <w:rPr>
+                <w:noProof/>
+                <w:webHidden/>
+              </w:rPr>
+              <w:fldChar w:fldCharType="end"/>
+            </w:r>
+          </w:hyperlink>
+        </w:p>
+        <w:p>
+          <w:pPr>
+            <w:pStyle w:val="TDC3"/>
+            <w:tabs>
+              <w:tab w:val="left" w:pos="1320"/>
+              <w:tab w:val="right" w:leader="dot" w:pos="8494"/>
+            </w:tabs>
+            <w:rPr>
+              <w:rFonts w:eastAsiaTheme="minorEastAsia"/>
+              <w:noProof/>
+              <w:lang w:eastAsia="es-ES"/>
+            </w:rPr>
+          </w:pPr>
+          <w:hyperlink w:anchor="_Toc412198575" w:history="1">
+            <w:r>
+              <w:rPr>
+                <w:rStyle w:val="Hipervnculo"/>
+                <w:noProof/>
+              </w:rPr>
+              <w:t>3.2.3.</w:t>
+            </w:r>
+            <w:r>
+              <w:rPr>
+                <w:rFonts w:eastAsiaTheme="minorEastAsia"/>
+                <w:noProof/>
+                <w:lang w:eastAsia="es-ES"/>
+              </w:rPr>
+              <w:tab/>
+            </w:r>
+            <w:r>
+              <w:rPr>
+                <w:rStyle w:val="Hipervnculo"/>
+                <w:noProof/>
+              </w:rPr>
+              <w:t>Tipos del subsistema Gestión Social</w:t>
+            </w:r>
+            <w:r>
+              <w:rPr>
+                <w:noProof/>
+                <w:webHidden/>
+              </w:rPr>
+              <w:tab/>
+            </w:r>
+            <w:r>
+              <w:rPr>
+                <w:noProof/>
+                <w:webHidden/>
+              </w:rPr>
+              <w:fldChar w:fldCharType="begin"/>
+            </w:r>
+            <w:r>
+              <w:rPr>
+                <w:noProof/>
+                <w:webHidden/>
+              </w:rPr>
+              <w:instrText xml:space="preserve"> PAGEREF _Toc412198575 \h </w:instrText>
+            </w:r>
+            <w:r>
+              <w:rPr>
+                <w:noProof/>
+                <w:webHidden/>
+              </w:rPr>
+            </w:r>
+            <w:r>
+              <w:rPr>
+                <w:noProof/>
+                <w:webHidden/>
+              </w:rPr>
+              <w:fldChar w:fldCharType="separate"/>
+            </w:r>
+            <w:r>
+              <w:rPr>
+                <w:noProof/>
+                <w:webHidden/>
+              </w:rPr>
+              <w:t>7</w:t>
             </w:r>
             <w:r>
               <w:rPr>
@@ -4510,7 +5030,7 @@
               <w:lang w:eastAsia="es-ES"/>
             </w:rPr>
           </w:pPr>
-          <w:hyperlink w:anchor="_Toc411879634" w:history="1">
+          <w:hyperlink w:anchor="_Toc412198576" w:history="1">
             <w:r>
               <w:rPr>
                 <w:rStyle w:val="Hipervnculo"/>
@@ -4552,7 +5072,7 @@
                 <w:noProof/>
                 <w:webHidden/>
               </w:rPr>
-              <w:instrText xml:space="preserve"> PAGEREF _Toc411879634 \h </w:instrText>
+              <w:instrText xml:space="preserve"> PAGEREF _Toc412198576 \h </w:instrText>
             </w:r>
             <w:r>
               <w:rPr>
@@ -4572,7 +5092,7 @@
                 <w:noProof/>
                 <w:webHidden/>
               </w:rPr>
-              <w:t>4</w:t>
+              <w:t>9</w:t>
             </w:r>
             <w:r>
               <w:rPr>
@@ -4596,7 +5116,7 @@
               <w:lang w:eastAsia="es-ES"/>
             </w:rPr>
           </w:pPr>
-          <w:hyperlink w:anchor="_Toc411879635" w:history="1">
+          <w:hyperlink w:anchor="_Toc412198577" w:history="1">
             <w:r>
               <w:rPr>
                 <w:rStyle w:val="Hipervnculo"/>
@@ -4638,7 +5158,7 @@
                 <w:noProof/>
                 <w:webHidden/>
               </w:rPr>
-              <w:instrText xml:space="preserve"> PAGEREF _Toc411879635 \h </w:instrText>
+              <w:instrText xml:space="preserve"> PAGEREF _Toc412198577 \h </w:instrText>
             </w:r>
             <w:r>
               <w:rPr>
@@ -4658,7 +5178,7 @@
                 <w:noProof/>
                 <w:webHidden/>
               </w:rPr>
-              <w:t>4</w:t>
+              <w:t>9</w:t>
             </w:r>
             <w:r>
               <w:rPr>
@@ -4682,7 +5202,7 @@
               <w:lang w:eastAsia="es-ES"/>
             </w:rPr>
           </w:pPr>
-          <w:hyperlink w:anchor="_Toc411879636" w:history="1">
+          <w:hyperlink w:anchor="_Toc412198578" w:history="1">
             <w:r>
               <w:rPr>
                 <w:rStyle w:val="Hipervnculo"/>
@@ -4724,7 +5244,7 @@
                 <w:noProof/>
                 <w:webHidden/>
               </w:rPr>
-              <w:instrText xml:space="preserve"> PAGEREF _Toc411879636 \h </w:instrText>
+              <w:instrText xml:space="preserve"> PAGEREF _Toc412198578 \h </w:instrText>
             </w:r>
             <w:r>
               <w:rPr>
@@ -4744,7 +5264,7 @@
                 <w:noProof/>
                 <w:webHidden/>
               </w:rPr>
-              <w:t>4</w:t>
+              <w:t>10</w:t>
             </w:r>
             <w:r>
               <w:rPr>
@@ -4768,7 +5288,7 @@
               <w:lang w:eastAsia="es-ES"/>
             </w:rPr>
           </w:pPr>
-          <w:hyperlink w:anchor="_Toc411879637" w:history="1">
+          <w:hyperlink w:anchor="_Toc412198579" w:history="1">
             <w:r>
               <w:rPr>
                 <w:rStyle w:val="Hipervnculo"/>
@@ -4810,7 +5330,7 @@
                 <w:noProof/>
                 <w:webHidden/>
               </w:rPr>
-              <w:instrText xml:space="preserve"> PAGEREF _Toc411879637 \h </w:instrText>
+              <w:instrText xml:space="preserve"> PAGEREF _Toc412198579 \h </w:instrText>
             </w:r>
             <w:r>
               <w:rPr>
@@ -4830,7 +5350,7 @@
                 <w:noProof/>
                 <w:webHidden/>
               </w:rPr>
-              <w:t>4</w:t>
+              <w:t>10</w:t>
             </w:r>
             <w:r>
               <w:rPr>
@@ -4854,7 +5374,7 @@
               <w:lang w:eastAsia="es-ES"/>
             </w:rPr>
           </w:pPr>
-          <w:hyperlink w:anchor="_Toc411879638" w:history="1">
+          <w:hyperlink w:anchor="_Toc412198580" w:history="1">
             <w:r>
               <w:rPr>
                 <w:rStyle w:val="Hipervnculo"/>
@@ -4896,7 +5416,7 @@
                 <w:noProof/>
                 <w:webHidden/>
               </w:rPr>
-              <w:instrText xml:space="preserve"> PAGEREF _Toc411879638 \h </w:instrText>
+              <w:instrText xml:space="preserve"> PAGEREF _Toc412198580 \h </w:instrText>
             </w:r>
             <w:r>
               <w:rPr>
@@ -4916,7 +5436,7 @@
                 <w:noProof/>
                 <w:webHidden/>
               </w:rPr>
-              <w:t>5</w:t>
+              <w:t>10</w:t>
             </w:r>
             <w:r>
               <w:rPr>
@@ -4940,7 +5460,7 @@
               <w:lang w:eastAsia="es-ES"/>
             </w:rPr>
           </w:pPr>
-          <w:hyperlink w:anchor="_Toc411879639" w:history="1">
+          <w:hyperlink w:anchor="_Toc412198581" w:history="1">
             <w:r>
               <w:rPr>
                 <w:rStyle w:val="Hipervnculo"/>
@@ -4982,7 +5502,7 @@
                 <w:noProof/>
                 <w:webHidden/>
               </w:rPr>
-              <w:instrText xml:space="preserve"> PAGEREF _Toc411879639 \h </w:instrText>
+              <w:instrText xml:space="preserve"> PAGEREF _Toc412198581 \h </w:instrText>
             </w:r>
             <w:r>
               <w:rPr>
@@ -5002,7 +5522,7 @@
                 <w:noProof/>
                 <w:webHidden/>
               </w:rPr>
-              <w:t>5</w:t>
+              <w:t>10</w:t>
             </w:r>
             <w:r>
               <w:rPr>
@@ -5026,7 +5546,7 @@
               <w:lang w:eastAsia="es-ES"/>
             </w:rPr>
           </w:pPr>
-          <w:hyperlink w:anchor="_Toc411879640" w:history="1">
+          <w:hyperlink w:anchor="_Toc412198582" w:history="1">
             <w:r>
               <w:rPr>
                 <w:rStyle w:val="Hipervnculo"/>
@@ -5068,7 +5588,7 @@
                 <w:noProof/>
                 <w:webHidden/>
               </w:rPr>
-              <w:instrText xml:space="preserve"> PAGEREF _Toc411879640 \h </w:instrText>
+              <w:instrText xml:space="preserve"> PAGEREF _Toc412198582 \h </w:instrText>
             </w:r>
             <w:r>
               <w:rPr>
@@ -5088,7 +5608,7 @@
                 <w:noProof/>
                 <w:webHidden/>
               </w:rPr>
-              <w:t>9</w:t>
+              <w:t>15</w:t>
             </w:r>
             <w:r>
               <w:rPr>
@@ -5112,7 +5632,7 @@
               <w:lang w:eastAsia="es-ES"/>
             </w:rPr>
           </w:pPr>
-          <w:hyperlink w:anchor="_Toc411879641" w:history="1">
+          <w:hyperlink w:anchor="_Toc412198583" w:history="1">
             <w:r>
               <w:rPr>
                 <w:rStyle w:val="Hipervnculo"/>
@@ -5154,7 +5674,7 @@
                 <w:noProof/>
                 <w:webHidden/>
               </w:rPr>
-              <w:instrText xml:space="preserve"> PAGEREF _Toc411879641 \h </w:instrText>
+              <w:instrText xml:space="preserve"> PAGEREF _Toc412198583 \h </w:instrText>
             </w:r>
             <w:r>
               <w:rPr>
@@ -5174,7 +5694,7 @@
                 <w:noProof/>
                 <w:webHidden/>
               </w:rPr>
-              <w:t>13</w:t>
+              <w:t>19</w:t>
             </w:r>
             <w:r>
               <w:rPr>
@@ -5198,7 +5718,7 @@
               <w:lang w:eastAsia="es-ES"/>
             </w:rPr>
           </w:pPr>
-          <w:hyperlink w:anchor="_Toc411879642" w:history="1">
+          <w:hyperlink w:anchor="_Toc412198584" w:history="1">
             <w:r>
               <w:rPr>
                 <w:rStyle w:val="Hipervnculo"/>
@@ -5240,7 +5760,7 @@
                 <w:noProof/>
                 <w:webHidden/>
               </w:rPr>
-              <w:instrText xml:space="preserve"> PAGEREF _Toc411879642 \h </w:instrText>
+              <w:instrText xml:space="preserve"> PAGEREF _Toc412198584 \h </w:instrText>
             </w:r>
             <w:r>
               <w:rPr>
@@ -5260,7 +5780,7 @@
                 <w:noProof/>
                 <w:webHidden/>
               </w:rPr>
-              <w:t>13</w:t>
+              <w:t>19</w:t>
             </w:r>
             <w:r>
               <w:rPr>
@@ -5284,7 +5804,7 @@
               <w:lang w:eastAsia="es-ES"/>
             </w:rPr>
           </w:pPr>
-          <w:hyperlink w:anchor="_Toc411879643" w:history="1">
+          <w:hyperlink w:anchor="_Toc412198585" w:history="1">
             <w:r>
               <w:rPr>
                 <w:rStyle w:val="Hipervnculo"/>
@@ -5326,7 +5846,7 @@
                 <w:noProof/>
                 <w:webHidden/>
               </w:rPr>
-              <w:instrText xml:space="preserve"> PAGEREF _Toc411879643 \h </w:instrText>
+              <w:instrText xml:space="preserve"> PAGEREF _Toc412198585 \h </w:instrText>
             </w:r>
             <w:r>
               <w:rPr>
@@ -5346,7 +5866,7 @@
                 <w:noProof/>
                 <w:webHidden/>
               </w:rPr>
-              <w:t>14</w:t>
+              <w:t>20</w:t>
             </w:r>
             <w:r>
               <w:rPr>
@@ -5389,7 +5909,7 @@
           <w:numId w:val="1"/>
         </w:numPr>
       </w:pPr>
-      <w:bookmarkStart w:id="0" w:name="_Toc411879629"/>
+      <w:bookmarkStart w:id="0" w:name="_Toc412198565"/>
       <w:r>
         <w:lastRenderedPageBreak/>
         <w:t>Introducción.</w:t>
@@ -5409,7 +5929,7 @@
           <w:numId w:val="1"/>
         </w:numPr>
       </w:pPr>
-      <w:bookmarkStart w:id="1" w:name="_Toc411879630"/>
+      <w:bookmarkStart w:id="1" w:name="_Toc412198566"/>
       <w:r>
         <w:t>Arquitectura lógica del sistema.</w:t>
       </w:r>
@@ -5428,9 +5948,11 @@
           <w:numId w:val="1"/>
         </w:numPr>
       </w:pPr>
+      <w:bookmarkStart w:id="2" w:name="_Toc412198567"/>
       <w:r>
         <w:t>Modelo estático del sistema</w:t>
       </w:r>
+      <w:bookmarkEnd w:id="2"/>
     </w:p>
     <w:p>
       <w:r>
@@ -5449,8 +5971,8 @@
         </w:rPr>
         <w:drawing>
           <wp:inline distT="0" distB="0" distL="0" distR="0" wp14:anchorId="4D7C4254" wp14:editId="33097273">
-            <wp:extent cx="4181475" cy="1352550"/>
-            <wp:effectExtent l="0" t="0" r="9525" b="0"/>
+            <wp:extent cx="3238500" cy="1047533"/>
+            <wp:effectExtent l="0" t="0" r="0" b="635"/>
             <wp:docPr id="4" name="Imagen 4"/>
             <wp:cNvGraphicFramePr>
               <a:graphicFrameLocks xmlns:a="http://schemas.openxmlformats.org/drawingml/2006/main" noChangeAspect="1"/>
@@ -5477,7 +5999,7 @@
                   <pic:spPr>
                     <a:xfrm>
                       <a:off x="0" y="0"/>
-                      <a:ext cx="4181475" cy="1352550"/>
+                      <a:ext cx="3287007" cy="1063223"/>
                     </a:xfrm>
                     <a:prstGeom prst="rect">
                       <a:avLst/>
@@ -5498,24 +6020,14 @@
       <w:r>
         <w:t xml:space="preserve">Ilustración </w:t>
       </w:r>
-      <w:r>
-        <w:fldChar w:fldCharType="begin"/>
-      </w:r>
-      <w:r>
-        <w:instrText xml:space="preserve"> SEQ Ilustración \* ARABIC </w:instrText>
-      </w:r>
-      <w:r>
-        <w:fldChar w:fldCharType="separate"/>
-      </w:r>
-      <w:r>
-        <w:rPr>
-          <w:noProof/>
-        </w:rPr>
-        <w:t>1</w:t>
-      </w:r>
-      <w:r>
-        <w:fldChar w:fldCharType="end"/>
-      </w:r>
+      <w:fldSimple w:instr=" SEQ Ilustración \* ARABIC ">
+        <w:r>
+          <w:rPr>
+            <w:noProof/>
+          </w:rPr>
+          <w:t>1</w:t>
+        </w:r>
+      </w:fldSimple>
       <w:r>
         <w:t>: Diagrama de clases del sistema</w:t>
       </w:r>
@@ -5538,14 +6050,14 @@
           <w:numId w:val="1"/>
         </w:numPr>
       </w:pPr>
-      <w:bookmarkStart w:id="2" w:name="_Toc411879633"/>
+      <w:bookmarkStart w:id="3" w:name="_Toc412198568"/>
       <w:r>
         <w:t>Diagramas de tipos</w:t>
       </w:r>
       <w:r>
         <w:t>.</w:t>
       </w:r>
-      <w:bookmarkEnd w:id="2"/>
+      <w:bookmarkEnd w:id="3"/>
     </w:p>
     <w:p>
       <w:pPr>
@@ -5555,13 +6067,67 @@
           <w:numId w:val="1"/>
         </w:numPr>
       </w:pPr>
+      <w:bookmarkStart w:id="4" w:name="_Toc412198569"/>
       <w:r>
         <w:t>Subsistema Gestión de Usuarios</w:t>
       </w:r>
+      <w:bookmarkEnd w:id="4"/>
     </w:p>
     <w:p>
       <w:r>
         <w:t xml:space="preserve">Como se puede observar, nuestro sistema dispone de un único actor que serán los usuarios de la aplicación. Un usuario podrá realizar predicciones propias sobre un encuentro futbolístico, y según si las predicciones resultan acertadas o no, el usuario ganará puntos. </w:t>
+      </w:r>
+    </w:p>
+    <w:p>
+      <w:pPr>
+        <w:keepNext/>
+        <w:jc w:val="center"/>
+      </w:pPr>
+      <w:r>
+        <w:pict>
+          <v:shapetype id="_x0000_t75" coordsize="21600,21600" o:spt="75" o:preferrelative="t" path="m@4@5l@4@11@9@11@9@5xe" filled="f" stroked="f">
+            <v:stroke joinstyle="miter"/>
+            <v:formulas>
+              <v:f eqn="if lineDrawn pixelLineWidth 0"/>
+              <v:f eqn="sum @0 1 0"/>
+              <v:f eqn="sum 0 0 @1"/>
+              <v:f eqn="prod @2 1 2"/>
+              <v:f eqn="prod @3 21600 pixelWidth"/>
+              <v:f eqn="prod @3 21600 pixelHeight"/>
+              <v:f eqn="sum @0 0 1"/>
+              <v:f eqn="prod @6 1 2"/>
+              <v:f eqn="prod @7 21600 pixelWidth"/>
+              <v:f eqn="sum @8 21600 0"/>
+              <v:f eqn="prod @7 21600 pixelHeight"/>
+              <v:f eqn="sum @10 21600 0"/>
+            </v:formulas>
+            <v:path o:extrusionok="f" gradientshapeok="t" o:connecttype="rect"/>
+            <o:lock v:ext="edit" aspectratio="t"/>
+          </v:shapetype>
+          <v:shape id="_x0000_i1025" type="#_x0000_t75" style="width:140.25pt;height:136.5pt">
+            <v:imagedata r:id="rId8" o:title="Diagrama de clases Gestión de usuarios"/>
+          </v:shape>
+        </w:pict>
+      </w:r>
+    </w:p>
+    <w:p>
+      <w:pPr>
+        <w:pStyle w:val="Descripcin"/>
+        <w:jc w:val="center"/>
+      </w:pPr>
+      <w:r>
+        <w:t xml:space="preserve">Ilustración </w:t>
+      </w:r>
+      <w:fldSimple w:instr=" SEQ Ilustración \* ARABIC ">
+        <w:r>
+          <w:rPr>
+            <w:noProof/>
+          </w:rPr>
+          <w:t>2</w:t>
+        </w:r>
+      </w:fldSimple>
+      <w:r>
+        <w:t xml:space="preserve"> Diagrama de gestión de usuarios</w:t>
       </w:r>
     </w:p>
     <w:p>
@@ -5572,13 +6138,48 @@
           <w:numId w:val="1"/>
         </w:numPr>
       </w:pPr>
+      <w:bookmarkStart w:id="5" w:name="_Toc412198570"/>
       <w:r>
+        <w:lastRenderedPageBreak/>
         <w:t>Subsistema Gestión de Predicciones</w:t>
       </w:r>
+      <w:bookmarkEnd w:id="5"/>
     </w:p>
     <w:p>
       <w:r>
         <w:t>Las predicciones son acerca de un determinado partido que se disputará en una fecha en concreto y entre dos equipos (local y visitante). Estos equipos pertenecen a una liga y a su vez disponen de unas estadísticas con las que en parte se realizarán las predicciones del sistema. Una vez que el partido haya tenido lugar, el partido tendrá un resultado.</w:t>
+      </w:r>
+    </w:p>
+    <w:p>
+      <w:pPr>
+        <w:keepNext/>
+      </w:pPr>
+      <w:r>
+        <w:pict>
+          <v:shape id="_x0000_i1026" type="#_x0000_t75" style="width:425.25pt;height:571.5pt">
+            <v:imagedata r:id="rId9" o:title="Diagrama de clases Gestión de predicciones"/>
+          </v:shape>
+        </w:pict>
+      </w:r>
+    </w:p>
+    <w:p>
+      <w:pPr>
+        <w:pStyle w:val="Descripcin"/>
+        <w:jc w:val="center"/>
+      </w:pPr>
+      <w:r>
+        <w:t xml:space="preserve">Ilustración </w:t>
+      </w:r>
+      <w:fldSimple w:instr=" SEQ Ilustración \* ARABIC ">
+        <w:r>
+          <w:rPr>
+            <w:noProof/>
+          </w:rPr>
+          <w:t>3</w:t>
+        </w:r>
+      </w:fldSimple>
+      <w:r>
+        <w:t xml:space="preserve"> Diagrama de gestión de predicciones</w:t>
       </w:r>
     </w:p>
     <w:p>
@@ -5589,9 +6190,12 @@
           <w:numId w:val="1"/>
         </w:numPr>
       </w:pPr>
+      <w:bookmarkStart w:id="6" w:name="_Toc412198571"/>
       <w:r>
+        <w:lastRenderedPageBreak/>
         <w:t>Subsistema Gestión Social</w:t>
       </w:r>
+      <w:bookmarkEnd w:id="6"/>
     </w:p>
     <w:p>
       <w:pPr>
@@ -5618,19 +6222,55 @@
     </w:p>
     <w:p>
       <w:pPr>
+        <w:keepNext/>
+        <w:jc w:val="both"/>
+      </w:pPr>
+      <w:r>
+        <w:pict>
+          <v:shape id="_x0000_i1027" type="#_x0000_t75" style="width:425.25pt;height:3in">
+            <v:imagedata r:id="rId10" o:title="Diagrama de clases Gestión social"/>
+          </v:shape>
+        </w:pict>
+      </w:r>
+    </w:p>
+    <w:p>
+      <w:pPr>
+        <w:pStyle w:val="Descripcin"/>
+        <w:jc w:val="center"/>
+      </w:pPr>
+      <w:bookmarkStart w:id="7" w:name="_GoBack"/>
+      <w:r>
+        <w:t xml:space="preserve">Ilustración </w:t>
+      </w:r>
+      <w:fldSimple w:instr=" SEQ Ilustración \* ARABIC ">
+        <w:r>
+          <w:rPr>
+            <w:noProof/>
+          </w:rPr>
+          <w:t>4</w:t>
+        </w:r>
+      </w:fldSimple>
+      <w:r>
+        <w:t xml:space="preserve"> Diagrama de gestión social</w:t>
+      </w:r>
+    </w:p>
+    <w:p>
+      <w:pPr>
         <w:pStyle w:val="Ttulo2"/>
         <w:numPr>
           <w:ilvl w:val="1"/>
           <w:numId w:val="1"/>
         </w:numPr>
       </w:pPr>
+      <w:bookmarkStart w:id="8" w:name="_Toc412198572"/>
+      <w:bookmarkEnd w:id="7"/>
       <w:r>
-        <w:lastRenderedPageBreak/>
         <w:t>Tipos del si</w:t>
       </w:r>
       <w:r>
         <w:t>stema</w:t>
       </w:r>
+      <w:bookmarkEnd w:id="8"/>
     </w:p>
     <w:p>
       <w:pPr>
@@ -5640,9 +6280,11 @@
           <w:numId w:val="1"/>
         </w:numPr>
       </w:pPr>
+      <w:bookmarkStart w:id="9" w:name="_Toc412198573"/>
       <w:r>
         <w:t>Tipos del subsistema Gestión de Usuarios</w:t>
       </w:r>
+      <w:bookmarkEnd w:id="9"/>
     </w:p>
     <w:tbl>
       <w:tblPr>
@@ -5782,11 +6424,9 @@
             <w:tcW w:w="2122" w:type="dxa"/>
           </w:tcPr>
           <w:p>
-            <w:proofErr w:type="spellStart"/>
             <w:r>
               <w:t>Supertipo</w:t>
             </w:r>
-            <w:proofErr w:type="spellEnd"/>
           </w:p>
         </w:tc>
         <w:tc>
@@ -5909,11 +6549,9 @@
             <w:tcW w:w="708" w:type="dxa"/>
           </w:tcPr>
           <w:p>
-            <w:proofErr w:type="spellStart"/>
             <w:r>
               <w:t>Name</w:t>
             </w:r>
-            <w:proofErr w:type="spellEnd"/>
           </w:p>
         </w:tc>
         <w:tc>
@@ -5921,11 +6559,9 @@
             <w:tcW w:w="1701" w:type="dxa"/>
           </w:tcPr>
           <w:p>
-            <w:proofErr w:type="spellStart"/>
             <w:r>
               <w:t>String</w:t>
             </w:r>
-            <w:proofErr w:type="spellEnd"/>
           </w:p>
         </w:tc>
         <w:tc>
@@ -5965,11 +6601,9 @@
             <w:tcW w:w="1701" w:type="dxa"/>
           </w:tcPr>
           <w:p>
-            <w:proofErr w:type="spellStart"/>
             <w:r>
               <w:t>String</w:t>
             </w:r>
-            <w:proofErr w:type="spellEnd"/>
           </w:p>
         </w:tc>
         <w:tc>
@@ -6117,6 +6751,7 @@
           </w:tcPr>
           <w:p>
             <w:r>
+              <w:lastRenderedPageBreak/>
               <w:t>Comentarios</w:t>
             </w:r>
           </w:p>
@@ -6142,9 +6777,11 @@
           <w:numId w:val="1"/>
         </w:numPr>
       </w:pPr>
+      <w:bookmarkStart w:id="10" w:name="_Toc412198574"/>
       <w:r>
         <w:t>Tipos del subsistema Gestión de Predicciones</w:t>
       </w:r>
+      <w:bookmarkEnd w:id="10"/>
     </w:p>
     <w:tbl>
       <w:tblPr>
@@ -6300,15 +6937,7 @@
               <w:t xml:space="preserve"> asociada una probabilidad que se verá traducida en forma de otro atributo.</w:t>
             </w:r>
             <w:r>
-              <w:t xml:space="preserve"> Dicho atributo será un </w:t>
-            </w:r>
-            <w:proofErr w:type="spellStart"/>
-            <w:r>
-              <w:t>Double</w:t>
-            </w:r>
-            <w:proofErr w:type="spellEnd"/>
-            <w:r>
-              <w:t xml:space="preserve"> entre 0 y 100 y su nombre será el del atributo al que está asociado añadiéndole ‘p’ al inicio.</w:t>
+              <w:t xml:space="preserve"> Dicho atributo será un Double entre 0 y 100 y su nombre será el del atributo al que está asociado añadiéndole ‘p’ al inicio.</w:t>
             </w:r>
           </w:p>
         </w:tc>
@@ -6454,7 +7083,6 @@
           </w:tcPr>
           <w:p>
             <w:r>
-              <w:lastRenderedPageBreak/>
               <w:t>Comentarios</w:t>
             </w:r>
           </w:p>
@@ -6779,11 +7407,9 @@
             <w:tcW w:w="1754" w:type="dxa"/>
           </w:tcPr>
           <w:p>
-            <w:proofErr w:type="spellStart"/>
             <w:r>
               <w:t>homeGoals</w:t>
             </w:r>
-            <w:proofErr w:type="spellEnd"/>
           </w:p>
         </w:tc>
         <w:tc>
@@ -6791,11 +7417,9 @@
             <w:tcW w:w="983" w:type="dxa"/>
           </w:tcPr>
           <w:p>
-            <w:proofErr w:type="spellStart"/>
             <w:r>
               <w:t>Integer</w:t>
             </w:r>
-            <w:proofErr w:type="spellEnd"/>
           </w:p>
         </w:tc>
         <w:tc>
@@ -6825,11 +7449,9 @@
             <w:tcW w:w="1754" w:type="dxa"/>
           </w:tcPr>
           <w:p>
-            <w:proofErr w:type="spellStart"/>
             <w:r>
               <w:t>awayGoals</w:t>
             </w:r>
-            <w:proofErr w:type="spellEnd"/>
           </w:p>
         </w:tc>
         <w:tc>
@@ -6837,11 +7459,9 @@
             <w:tcW w:w="983" w:type="dxa"/>
           </w:tcPr>
           <w:p>
-            <w:proofErr w:type="spellStart"/>
             <w:r>
               <w:t>Integer</w:t>
             </w:r>
-            <w:proofErr w:type="spellEnd"/>
           </w:p>
         </w:tc>
         <w:tc>
@@ -6871,11 +7491,9 @@
             <w:tcW w:w="1754" w:type="dxa"/>
           </w:tcPr>
           <w:p>
-            <w:proofErr w:type="spellStart"/>
             <w:r>
               <w:t>halfHomeGoals</w:t>
             </w:r>
-            <w:proofErr w:type="spellEnd"/>
           </w:p>
         </w:tc>
         <w:tc>
@@ -6883,11 +7501,9 @@
             <w:tcW w:w="983" w:type="dxa"/>
           </w:tcPr>
           <w:p>
-            <w:proofErr w:type="spellStart"/>
             <w:r>
               <w:t>Integer</w:t>
             </w:r>
-            <w:proofErr w:type="spellEnd"/>
           </w:p>
         </w:tc>
         <w:tc>
@@ -6917,11 +7533,9 @@
             <w:tcW w:w="1754" w:type="dxa"/>
           </w:tcPr>
           <w:p>
-            <w:proofErr w:type="spellStart"/>
             <w:r>
               <w:t>halfAwayGoals</w:t>
             </w:r>
-            <w:proofErr w:type="spellEnd"/>
           </w:p>
         </w:tc>
         <w:tc>
@@ -6929,11 +7543,9 @@
             <w:tcW w:w="983" w:type="dxa"/>
           </w:tcPr>
           <w:p>
-            <w:proofErr w:type="spellStart"/>
             <w:r>
               <w:t>Integer</w:t>
             </w:r>
-            <w:proofErr w:type="spellEnd"/>
           </w:p>
         </w:tc>
         <w:tc>
@@ -6968,6 +7580,7 @@
           </w:tcPr>
           <w:p>
             <w:r>
+              <w:lastRenderedPageBreak/>
               <w:t>TYP-006</w:t>
             </w:r>
           </w:p>
@@ -7166,11 +7779,9 @@
             <w:tcW w:w="1754" w:type="dxa"/>
           </w:tcPr>
           <w:p>
-            <w:proofErr w:type="spellStart"/>
             <w:r>
               <w:t>name</w:t>
             </w:r>
-            <w:proofErr w:type="spellEnd"/>
           </w:p>
         </w:tc>
         <w:tc>
@@ -7178,11 +7789,9 @@
             <w:tcW w:w="983" w:type="dxa"/>
           </w:tcPr>
           <w:p>
-            <w:proofErr w:type="spellStart"/>
             <w:r>
               <w:t>Integer</w:t>
             </w:r>
-            <w:proofErr w:type="spellEnd"/>
           </w:p>
         </w:tc>
         <w:tc>
@@ -7457,11 +8066,9 @@
             <w:tcW w:w="1754" w:type="dxa"/>
           </w:tcPr>
           <w:p>
-            <w:proofErr w:type="spellStart"/>
             <w:r>
               <w:t>name</w:t>
             </w:r>
-            <w:proofErr w:type="spellEnd"/>
           </w:p>
         </w:tc>
         <w:tc>
@@ -7469,11 +8076,9 @@
             <w:tcW w:w="983" w:type="dxa"/>
           </w:tcPr>
           <w:p>
-            <w:proofErr w:type="spellStart"/>
             <w:r>
               <w:t>String</w:t>
             </w:r>
-            <w:proofErr w:type="spellEnd"/>
           </w:p>
         </w:tc>
         <w:tc>
@@ -7503,11 +8108,9 @@
             <w:tcW w:w="1754" w:type="dxa"/>
           </w:tcPr>
           <w:p>
-            <w:proofErr w:type="spellStart"/>
             <w:r>
               <w:t>season</w:t>
             </w:r>
-            <w:proofErr w:type="spellEnd"/>
           </w:p>
         </w:tc>
         <w:tc>
@@ -7515,11 +8118,9 @@
             <w:tcW w:w="983" w:type="dxa"/>
           </w:tcPr>
           <w:p>
-            <w:proofErr w:type="spellStart"/>
             <w:r>
               <w:t>String</w:t>
             </w:r>
-            <w:proofErr w:type="spellEnd"/>
           </w:p>
         </w:tc>
         <w:tc>
@@ -7577,7 +8178,6 @@
           </w:tcPr>
           <w:p>
             <w:r>
-              <w:lastRenderedPageBreak/>
               <w:t>Versión</w:t>
             </w:r>
           </w:p>
@@ -7753,11 +8353,9 @@
             <w:tcW w:w="2257" w:type="dxa"/>
           </w:tcPr>
           <w:p>
-            <w:proofErr w:type="spellStart"/>
             <w:r>
               <w:t>streak</w:t>
             </w:r>
-            <w:proofErr w:type="spellEnd"/>
           </w:p>
         </w:tc>
         <w:tc>
@@ -7765,11 +8363,9 @@
             <w:tcW w:w="977" w:type="dxa"/>
           </w:tcPr>
           <w:p>
-            <w:proofErr w:type="spellStart"/>
             <w:r>
               <w:t>String</w:t>
             </w:r>
-            <w:proofErr w:type="spellEnd"/>
           </w:p>
         </w:tc>
         <w:tc>
@@ -7799,11 +8395,9 @@
             <w:tcW w:w="2257" w:type="dxa"/>
           </w:tcPr>
           <w:p>
-            <w:proofErr w:type="spellStart"/>
             <w:r>
               <w:t>wonMatchPercentage</w:t>
             </w:r>
-            <w:proofErr w:type="spellEnd"/>
           </w:p>
         </w:tc>
         <w:tc>
@@ -7811,11 +8405,9 @@
             <w:tcW w:w="977" w:type="dxa"/>
           </w:tcPr>
           <w:p>
-            <w:proofErr w:type="spellStart"/>
             <w:r>
               <w:t>Integer</w:t>
             </w:r>
-            <w:proofErr w:type="spellEnd"/>
           </w:p>
         </w:tc>
         <w:tc>
@@ -7845,11 +8437,9 @@
             <w:tcW w:w="2257" w:type="dxa"/>
           </w:tcPr>
           <w:p>
-            <w:proofErr w:type="spellStart"/>
             <w:r>
               <w:t>lostMatchPercentage</w:t>
             </w:r>
-            <w:proofErr w:type="spellEnd"/>
           </w:p>
         </w:tc>
         <w:tc>
@@ -7857,11 +8447,9 @@
             <w:tcW w:w="977" w:type="dxa"/>
           </w:tcPr>
           <w:p>
-            <w:proofErr w:type="spellStart"/>
             <w:r>
               <w:t>Integer</w:t>
             </w:r>
-            <w:proofErr w:type="spellEnd"/>
           </w:p>
         </w:tc>
         <w:tc>
@@ -7891,11 +8479,9 @@
             <w:tcW w:w="2257" w:type="dxa"/>
           </w:tcPr>
           <w:p>
-            <w:proofErr w:type="spellStart"/>
             <w:r>
               <w:t>drawMatchPercentage</w:t>
             </w:r>
-            <w:proofErr w:type="spellEnd"/>
           </w:p>
         </w:tc>
         <w:tc>
@@ -7903,11 +8489,9 @@
             <w:tcW w:w="977" w:type="dxa"/>
           </w:tcPr>
           <w:p>
-            <w:proofErr w:type="spellStart"/>
             <w:r>
               <w:t>Integer</w:t>
             </w:r>
-            <w:proofErr w:type="spellEnd"/>
           </w:p>
         </w:tc>
         <w:tc>
@@ -7937,11 +8521,9 @@
             <w:tcW w:w="2257" w:type="dxa"/>
           </w:tcPr>
           <w:p>
-            <w:proofErr w:type="spellStart"/>
             <w:r>
               <w:t>homeWonMatches</w:t>
             </w:r>
-            <w:proofErr w:type="spellEnd"/>
           </w:p>
         </w:tc>
         <w:tc>
@@ -7949,11 +8531,9 @@
             <w:tcW w:w="977" w:type="dxa"/>
           </w:tcPr>
           <w:p>
-            <w:proofErr w:type="spellStart"/>
             <w:r>
               <w:t>Integer</w:t>
             </w:r>
-            <w:proofErr w:type="spellEnd"/>
           </w:p>
         </w:tc>
         <w:tc>
@@ -7983,11 +8563,9 @@
             <w:tcW w:w="2257" w:type="dxa"/>
           </w:tcPr>
           <w:p>
-            <w:proofErr w:type="spellStart"/>
             <w:r>
               <w:t>awayWonMatches</w:t>
             </w:r>
-            <w:proofErr w:type="spellEnd"/>
           </w:p>
         </w:tc>
         <w:tc>
@@ -7995,11 +8573,9 @@
             <w:tcW w:w="977" w:type="dxa"/>
           </w:tcPr>
           <w:p>
-            <w:proofErr w:type="spellStart"/>
             <w:r>
               <w:t>Integer</w:t>
             </w:r>
-            <w:proofErr w:type="spellEnd"/>
           </w:p>
         </w:tc>
         <w:tc>
@@ -8029,11 +8605,9 @@
             <w:tcW w:w="2257" w:type="dxa"/>
           </w:tcPr>
           <w:p>
-            <w:proofErr w:type="spellStart"/>
             <w:r>
               <w:t>homeGoals</w:t>
             </w:r>
-            <w:proofErr w:type="spellEnd"/>
           </w:p>
         </w:tc>
         <w:tc>
@@ -8041,11 +8615,9 @@
             <w:tcW w:w="977" w:type="dxa"/>
           </w:tcPr>
           <w:p>
-            <w:proofErr w:type="spellStart"/>
             <w:r>
               <w:t>Integer</w:t>
             </w:r>
-            <w:proofErr w:type="spellEnd"/>
           </w:p>
         </w:tc>
         <w:tc>
@@ -8054,15 +8626,7 @@
           </w:tcPr>
           <w:p>
             <w:r>
-              <w:t xml:space="preserve">Goles marcados en casa esta </w:t>
-            </w:r>
-            <w:proofErr w:type="spellStart"/>
-            <w:r>
-              <w:t>temportada</w:t>
-            </w:r>
-            <w:proofErr w:type="spellEnd"/>
-            <w:r>
-              <w:t>.</w:t>
+              <w:t>Goles marcados en casa esta temportada.</w:t>
             </w:r>
           </w:p>
         </w:tc>
@@ -8083,11 +8647,9 @@
             <w:tcW w:w="2257" w:type="dxa"/>
           </w:tcPr>
           <w:p>
-            <w:proofErr w:type="spellStart"/>
             <w:r>
               <w:t>awayGoals</w:t>
             </w:r>
-            <w:proofErr w:type="spellEnd"/>
           </w:p>
         </w:tc>
         <w:tc>
@@ -8095,11 +8657,9 @@
             <w:tcW w:w="977" w:type="dxa"/>
           </w:tcPr>
           <w:p>
-            <w:proofErr w:type="spellStart"/>
             <w:r>
               <w:t>Integer</w:t>
             </w:r>
-            <w:proofErr w:type="spellEnd"/>
           </w:p>
         </w:tc>
         <w:tc>
@@ -8108,15 +8668,7 @@
           </w:tcPr>
           <w:p>
             <w:r>
-              <w:t xml:space="preserve">Goles marcados fuera de casa esta </w:t>
-            </w:r>
-            <w:proofErr w:type="spellStart"/>
-            <w:r>
-              <w:t>temportada</w:t>
-            </w:r>
-            <w:proofErr w:type="spellEnd"/>
-            <w:r>
-              <w:t>.</w:t>
+              <w:t>Goles marcados fuera de casa esta temportada.</w:t>
             </w:r>
           </w:p>
         </w:tc>
@@ -8137,11 +8689,9 @@
             <w:tcW w:w="2257" w:type="dxa"/>
           </w:tcPr>
           <w:p>
-            <w:proofErr w:type="spellStart"/>
             <w:r>
               <w:t>leaguePosition</w:t>
             </w:r>
-            <w:proofErr w:type="spellEnd"/>
           </w:p>
         </w:tc>
         <w:tc>
@@ -8149,11 +8699,9 @@
             <w:tcW w:w="977" w:type="dxa"/>
           </w:tcPr>
           <w:p>
-            <w:proofErr w:type="spellStart"/>
             <w:r>
               <w:t>Integer</w:t>
             </w:r>
-            <w:proofErr w:type="spellEnd"/>
           </w:p>
         </w:tc>
         <w:tc>
@@ -8183,11 +8731,9 @@
             <w:tcW w:w="2257" w:type="dxa"/>
           </w:tcPr>
           <w:p>
-            <w:proofErr w:type="spellStart"/>
             <w:r>
               <w:t>leaguePoints</w:t>
             </w:r>
-            <w:proofErr w:type="spellEnd"/>
           </w:p>
         </w:tc>
         <w:tc>
@@ -8195,11 +8741,9 @@
             <w:tcW w:w="977" w:type="dxa"/>
           </w:tcPr>
           <w:p>
-            <w:proofErr w:type="spellStart"/>
             <w:r>
               <w:t>Integer</w:t>
             </w:r>
-            <w:proofErr w:type="spellEnd"/>
           </w:p>
         </w:tc>
         <w:tc>
@@ -8250,21 +8794,8 @@
             <w:gridSpan w:val="4"/>
           </w:tcPr>
           <w:p>
-            <w:proofErr w:type="spellStart"/>
-            <w:r>
-              <w:t>makes</w:t>
-            </w:r>
-            <w:proofErr w:type="spellEnd"/>
-            <w:r>
-              <w:t>(</w:t>
-            </w:r>
-            <w:proofErr w:type="spellStart"/>
-            <w:r>
-              <w:t>Usuario,Predicción</w:t>
-            </w:r>
-            <w:proofErr w:type="spellEnd"/>
-            <w:r>
-              <w:t>)</w:t>
+            <w:r>
+              <w:t>makes(Usuario,Predicción)</w:t>
             </w:r>
           </w:p>
         </w:tc>
@@ -8533,13 +9064,8 @@
             <w:tcW w:w="1968" w:type="dxa"/>
           </w:tcPr>
           <w:p>
-            <w:proofErr w:type="spellStart"/>
-            <w:r>
-              <w:t>Collection</w:t>
-            </w:r>
-            <w:proofErr w:type="spellEnd"/>
-            <w:r>
-              <w:t>&lt;Predicción&gt;</w:t>
+            <w:r>
+              <w:t>Collection&lt;Predicción&gt;</w:t>
             </w:r>
           </w:p>
         </w:tc>
@@ -8586,21 +9112,8 @@
             <w:gridSpan w:val="4"/>
           </w:tcPr>
           <w:p>
-            <w:proofErr w:type="spellStart"/>
-            <w:r>
-              <w:t>predicts</w:t>
-            </w:r>
-            <w:proofErr w:type="spellEnd"/>
-            <w:r>
-              <w:t>(</w:t>
-            </w:r>
-            <w:proofErr w:type="spellStart"/>
-            <w:r>
-              <w:t>Predicción,Partido</w:t>
-            </w:r>
-            <w:proofErr w:type="spellEnd"/>
-            <w:r>
-              <w:t>)</w:t>
+            <w:r>
+              <w:t>predicts(Predicción,Partido)</w:t>
             </w:r>
           </w:p>
         </w:tc>
@@ -8651,7 +9164,6 @@
           </w:p>
           <w:p>
             <w:r>
-              <w:lastRenderedPageBreak/>
               <w:t>Miguel Ángel Núñez-Romero Olmo.</w:t>
             </w:r>
           </w:p>
@@ -8664,7 +9176,6 @@
           </w:tcPr>
           <w:p>
             <w:r>
-              <w:lastRenderedPageBreak/>
               <w:t>Dependencias</w:t>
             </w:r>
           </w:p>
@@ -8819,16 +9330,11 @@
             <w:tcW w:w="1625" w:type="dxa"/>
           </w:tcPr>
           <w:p>
-            <w:proofErr w:type="spellStart"/>
             <w:r>
               <w:t>Co</w:t>
             </w:r>
             <w:r>
-              <w:t>llection</w:t>
-            </w:r>
-            <w:proofErr w:type="spellEnd"/>
-            <w:r>
-              <w:t>&lt;Predicción&gt;</w:t>
+              <w:t>llection&lt;Predicción&gt;</w:t>
             </w:r>
           </w:p>
         </w:tc>
@@ -8928,15 +9434,7 @@
           </w:tcPr>
           <w:p>
             <w:r>
-              <w:t>has(</w:t>
-            </w:r>
-            <w:proofErr w:type="spellStart"/>
-            <w:r>
-              <w:t>Partido,Resultado</w:t>
-            </w:r>
-            <w:proofErr w:type="spellEnd"/>
-            <w:r>
-              <w:t>)</w:t>
+              <w:t>has(Partido,Resultado)</w:t>
             </w:r>
           </w:p>
         </w:tc>
@@ -9253,22 +9751,15 @@
             <w:gridSpan w:val="4"/>
           </w:tcPr>
           <w:p>
-            <w:proofErr w:type="spellStart"/>
             <w:r>
               <w:t>involves</w:t>
             </w:r>
-            <w:proofErr w:type="spellEnd"/>
-            <w:r>
-              <w:t>(</w:t>
-            </w:r>
-            <w:proofErr w:type="spellStart"/>
-            <w:r>
-              <w:t>Partido,</w:t>
+            <w:r>
+              <w:t>(Partido,</w:t>
             </w:r>
             <w:r>
               <w:t>Equipo</w:t>
             </w:r>
-            <w:proofErr w:type="spellEnd"/>
             <w:r>
               <w:t>)</w:t>
             </w:r>
@@ -9373,16 +9864,11 @@
               <w:t xml:space="preserve">Esta asociación representa el hecho de que </w:t>
             </w:r>
             <w:r>
-              <w:t>en un partido están involucrados dos equipos</w:t>
-            </w:r>
-            <w:proofErr w:type="gramStart"/>
+              <w:t>en un partido están involucrados dos equipos.</w:t>
+            </w:r>
             <w:r>
               <w:t>.</w:t>
             </w:r>
-            <w:r>
-              <w:t>.</w:t>
-            </w:r>
-            <w:proofErr w:type="gramEnd"/>
           </w:p>
         </w:tc>
       </w:tr>
@@ -9501,13 +9987,8 @@
             <w:tcW w:w="1983" w:type="dxa"/>
           </w:tcPr>
           <w:p>
-            <w:proofErr w:type="spellStart"/>
-            <w:r>
-              <w:t>Collection</w:t>
-            </w:r>
-            <w:proofErr w:type="spellEnd"/>
-            <w:r>
-              <w:t>&lt;Partido&gt;</w:t>
+            <w:r>
+              <w:t>Collection&lt;Partido&gt;</w:t>
             </w:r>
           </w:p>
         </w:tc>
@@ -9538,11 +10019,9 @@
             <w:tcW w:w="1297" w:type="dxa"/>
           </w:tcPr>
           <w:p>
-            <w:proofErr w:type="spellStart"/>
             <w:r>
               <w:t>EquipoLocal</w:t>
             </w:r>
-            <w:proofErr w:type="spellEnd"/>
           </w:p>
         </w:tc>
         <w:tc>
@@ -9592,11 +10071,9 @@
             <w:tcW w:w="1297" w:type="dxa"/>
           </w:tcPr>
           <w:p>
-            <w:proofErr w:type="spellStart"/>
             <w:r>
               <w:t>EquipoVisitante</w:t>
             </w:r>
-            <w:proofErr w:type="spellEnd"/>
           </w:p>
         </w:tc>
         <w:tc>
@@ -9640,10 +10117,11 @@
           <w:numId w:val="1"/>
         </w:numPr>
       </w:pPr>
+      <w:bookmarkStart w:id="11" w:name="_Toc412198575"/>
       <w:r>
-        <w:lastRenderedPageBreak/>
         <w:t>Tipos del subsistema Gestión Social</w:t>
       </w:r>
+      <w:bookmarkEnd w:id="11"/>
     </w:p>
     <w:tbl>
       <w:tblPr>
@@ -9862,11 +10340,9 @@
             <w:tcW w:w="1134" w:type="dxa"/>
           </w:tcPr>
           <w:p>
-            <w:proofErr w:type="spellStart"/>
             <w:r>
               <w:t>sRPoints</w:t>
             </w:r>
-            <w:proofErr w:type="spellEnd"/>
           </w:p>
         </w:tc>
         <w:tc>
@@ -9874,11 +10350,9 @@
             <w:tcW w:w="992" w:type="dxa"/>
           </w:tcPr>
           <w:p>
-            <w:proofErr w:type="spellStart"/>
             <w:r>
               <w:t>Integer</w:t>
             </w:r>
-            <w:proofErr w:type="spellEnd"/>
           </w:p>
         </w:tc>
         <w:tc>
@@ -9908,11 +10382,9 @@
             <w:tcW w:w="1134" w:type="dxa"/>
           </w:tcPr>
           <w:p>
-            <w:proofErr w:type="spellStart"/>
             <w:r>
               <w:t>dRpoints</w:t>
             </w:r>
-            <w:proofErr w:type="spellEnd"/>
           </w:p>
         </w:tc>
         <w:tc>
@@ -9920,11 +10392,9 @@
             <w:tcW w:w="992" w:type="dxa"/>
           </w:tcPr>
           <w:p>
-            <w:proofErr w:type="spellStart"/>
             <w:r>
               <w:t>Integer</w:t>
             </w:r>
-            <w:proofErr w:type="spellEnd"/>
           </w:p>
         </w:tc>
         <w:tc>
@@ -9954,11 +10424,9 @@
             <w:tcW w:w="1134" w:type="dxa"/>
           </w:tcPr>
           <w:p>
-            <w:proofErr w:type="spellStart"/>
             <w:r>
               <w:t>sHRPoints</w:t>
             </w:r>
-            <w:proofErr w:type="spellEnd"/>
           </w:p>
         </w:tc>
         <w:tc>
@@ -9966,11 +10434,9 @@
             <w:tcW w:w="992" w:type="dxa"/>
           </w:tcPr>
           <w:p>
-            <w:proofErr w:type="spellStart"/>
             <w:r>
               <w:t>Integer</w:t>
             </w:r>
-            <w:proofErr w:type="spellEnd"/>
           </w:p>
         </w:tc>
         <w:tc>
@@ -10000,11 +10466,9 @@
             <w:tcW w:w="1134" w:type="dxa"/>
           </w:tcPr>
           <w:p>
-            <w:proofErr w:type="spellStart"/>
             <w:r>
               <w:t>dHRPoints</w:t>
             </w:r>
-            <w:proofErr w:type="spellEnd"/>
           </w:p>
         </w:tc>
         <w:tc>
@@ -10012,11 +10476,9 @@
             <w:tcW w:w="992" w:type="dxa"/>
           </w:tcPr>
           <w:p>
-            <w:proofErr w:type="spellStart"/>
             <w:r>
               <w:t>Integer</w:t>
             </w:r>
-            <w:proofErr w:type="spellEnd"/>
           </w:p>
         </w:tc>
         <w:tc>
@@ -10046,11 +10508,9 @@
             <w:tcW w:w="1134" w:type="dxa"/>
           </w:tcPr>
           <w:p>
-            <w:proofErr w:type="spellStart"/>
             <w:r>
               <w:t>hGPoints</w:t>
             </w:r>
-            <w:proofErr w:type="spellEnd"/>
           </w:p>
         </w:tc>
         <w:tc>
@@ -10058,11 +10518,9 @@
             <w:tcW w:w="992" w:type="dxa"/>
           </w:tcPr>
           <w:p>
-            <w:proofErr w:type="spellStart"/>
             <w:r>
               <w:t>Integer</w:t>
             </w:r>
-            <w:proofErr w:type="spellEnd"/>
           </w:p>
         </w:tc>
         <w:tc>
@@ -10092,11 +10550,9 @@
             <w:tcW w:w="1134" w:type="dxa"/>
           </w:tcPr>
           <w:p>
-            <w:proofErr w:type="spellStart"/>
             <w:r>
               <w:t>aGPoints</w:t>
             </w:r>
-            <w:proofErr w:type="spellEnd"/>
           </w:p>
         </w:tc>
         <w:tc>
@@ -10104,11 +10560,9 @@
             <w:tcW w:w="992" w:type="dxa"/>
           </w:tcPr>
           <w:p>
-            <w:proofErr w:type="spellStart"/>
             <w:r>
               <w:t>Integer</w:t>
             </w:r>
-            <w:proofErr w:type="spellEnd"/>
           </w:p>
         </w:tc>
         <w:tc>
@@ -10138,11 +10592,9 @@
             <w:tcW w:w="1134" w:type="dxa"/>
           </w:tcPr>
           <w:p>
-            <w:proofErr w:type="spellStart"/>
             <w:r>
               <w:t>hHGPoints</w:t>
             </w:r>
-            <w:proofErr w:type="spellEnd"/>
           </w:p>
         </w:tc>
         <w:tc>
@@ -10150,11 +10602,9 @@
             <w:tcW w:w="992" w:type="dxa"/>
           </w:tcPr>
           <w:p>
-            <w:proofErr w:type="spellStart"/>
             <w:r>
               <w:t>Integer</w:t>
             </w:r>
-            <w:proofErr w:type="spellEnd"/>
           </w:p>
         </w:tc>
         <w:tc>
@@ -10184,11 +10634,9 @@
             <w:tcW w:w="1134" w:type="dxa"/>
           </w:tcPr>
           <w:p>
-            <w:proofErr w:type="spellStart"/>
             <w:r>
               <w:t>hAGPoints</w:t>
             </w:r>
-            <w:proofErr w:type="spellEnd"/>
           </w:p>
         </w:tc>
         <w:tc>
@@ -10196,11 +10644,9 @@
             <w:tcW w:w="992" w:type="dxa"/>
           </w:tcPr>
           <w:p>
-            <w:proofErr w:type="spellStart"/>
             <w:r>
               <w:t>Integer</w:t>
             </w:r>
-            <w:proofErr w:type="spellEnd"/>
           </w:p>
         </w:tc>
         <w:tc>
@@ -10240,11 +10686,9 @@
             <w:tcW w:w="992" w:type="dxa"/>
           </w:tcPr>
           <w:p>
-            <w:proofErr w:type="spellStart"/>
             <w:r>
               <w:t>Integer</w:t>
             </w:r>
-            <w:proofErr w:type="spellEnd"/>
           </w:p>
         </w:tc>
         <w:tc>
@@ -10480,11 +10924,9 @@
             <w:tcW w:w="1754" w:type="dxa"/>
           </w:tcPr>
           <w:p>
-            <w:proofErr w:type="spellStart"/>
             <w:r>
               <w:t>text</w:t>
             </w:r>
-            <w:proofErr w:type="spellEnd"/>
           </w:p>
         </w:tc>
         <w:tc>
@@ -10492,11 +10934,9 @@
             <w:tcW w:w="983" w:type="dxa"/>
           </w:tcPr>
           <w:p>
-            <w:proofErr w:type="spellStart"/>
             <w:r>
               <w:t>String</w:t>
             </w:r>
-            <w:proofErr w:type="spellEnd"/>
           </w:p>
         </w:tc>
         <w:tc>
@@ -10526,11 +10966,9 @@
             <w:tcW w:w="1754" w:type="dxa"/>
           </w:tcPr>
           <w:p>
-            <w:proofErr w:type="spellStart"/>
             <w:r>
               <w:t>posPoints</w:t>
             </w:r>
-            <w:proofErr w:type="spellEnd"/>
           </w:p>
         </w:tc>
         <w:tc>
@@ -10538,11 +10976,9 @@
             <w:tcW w:w="983" w:type="dxa"/>
           </w:tcPr>
           <w:p>
-            <w:proofErr w:type="spellStart"/>
             <w:r>
               <w:t>Integer</w:t>
             </w:r>
-            <w:proofErr w:type="spellEnd"/>
           </w:p>
         </w:tc>
         <w:tc>
@@ -10572,11 +11008,9 @@
             <w:tcW w:w="1754" w:type="dxa"/>
           </w:tcPr>
           <w:p>
-            <w:proofErr w:type="spellStart"/>
             <w:r>
               <w:t>negPoints</w:t>
             </w:r>
-            <w:proofErr w:type="spellEnd"/>
           </w:p>
         </w:tc>
         <w:tc>
@@ -10584,11 +11018,9 @@
             <w:tcW w:w="983" w:type="dxa"/>
           </w:tcPr>
           <w:p>
-            <w:proofErr w:type="spellStart"/>
             <w:r>
               <w:t>Integer</w:t>
             </w:r>
-            <w:proofErr w:type="spellEnd"/>
           </w:p>
         </w:tc>
         <w:tc>
@@ -10606,7 +11038,6 @@
     <w:p/>
     <w:p>
       <w:r>
-        <w:lastRenderedPageBreak/>
         <w:t>Asociaciones</w:t>
       </w:r>
     </w:p>
@@ -10640,21 +11071,8 @@
             <w:gridSpan w:val="4"/>
           </w:tcPr>
           <w:p>
-            <w:proofErr w:type="spellStart"/>
-            <w:r>
-              <w:t>makes</w:t>
-            </w:r>
-            <w:proofErr w:type="spellEnd"/>
-            <w:r>
-              <w:t>(</w:t>
-            </w:r>
-            <w:proofErr w:type="spellStart"/>
-            <w:r>
-              <w:t>Usuario,Comentario</w:t>
-            </w:r>
-            <w:proofErr w:type="spellEnd"/>
-            <w:r>
-              <w:t>)</w:t>
+            <w:r>
+              <w:t>makes(Usuario,Comentario)</w:t>
             </w:r>
           </w:p>
         </w:tc>
@@ -10923,13 +11341,8 @@
             <w:tcW w:w="2126" w:type="dxa"/>
           </w:tcPr>
           <w:p>
-            <w:proofErr w:type="spellStart"/>
-            <w:r>
-              <w:t>Collection</w:t>
-            </w:r>
-            <w:proofErr w:type="spellEnd"/>
-            <w:r>
-              <w:t>&lt;Comentario&gt;</w:t>
+            <w:r>
+              <w:t>Collection&lt;Comentario&gt;</w:t>
             </w:r>
           </w:p>
         </w:tc>
@@ -10977,15 +11390,7 @@
           </w:tcPr>
           <w:p>
             <w:r>
-              <w:t>has(</w:t>
-            </w:r>
-            <w:proofErr w:type="spellStart"/>
-            <w:r>
-              <w:t>Predicción,Comentario</w:t>
-            </w:r>
-            <w:proofErr w:type="spellEnd"/>
-            <w:r>
-              <w:t>)</w:t>
+              <w:t>has(Predicción,Comentario)</w:t>
             </w:r>
           </w:p>
         </w:tc>
@@ -11254,13 +11659,8 @@
             <w:tcW w:w="2126" w:type="dxa"/>
           </w:tcPr>
           <w:p>
-            <w:proofErr w:type="spellStart"/>
-            <w:r>
-              <w:t>Collection</w:t>
-            </w:r>
-            <w:proofErr w:type="spellEnd"/>
-            <w:r>
-              <w:t>&lt;Comentario&gt;</w:t>
+            <w:r>
+              <w:t>Collection&lt;Comentario&gt;</w:t>
             </w:r>
           </w:p>
         </w:tc>
@@ -11307,21 +11707,8 @@
             <w:gridSpan w:val="4"/>
           </w:tcPr>
           <w:p>
-            <w:proofErr w:type="spellStart"/>
-            <w:r>
-              <w:t>follows</w:t>
-            </w:r>
-            <w:proofErr w:type="spellEnd"/>
-            <w:r>
-              <w:t>(</w:t>
-            </w:r>
-            <w:proofErr w:type="spellStart"/>
-            <w:r>
-              <w:t>Usuario,Equipo</w:t>
-            </w:r>
-            <w:proofErr w:type="spellEnd"/>
-            <w:r>
-              <w:t>)</w:t>
+            <w:r>
+              <w:t>follows(Usuario,Equipo)</w:t>
             </w:r>
           </w:p>
         </w:tc>
@@ -11593,13 +11980,8 @@
             <w:tcW w:w="2126" w:type="dxa"/>
           </w:tcPr>
           <w:p>
-            <w:proofErr w:type="spellStart"/>
-            <w:r>
-              <w:t>Collection</w:t>
-            </w:r>
-            <w:proofErr w:type="spellEnd"/>
-            <w:r>
-              <w:t>&lt;</w:t>
+            <w:r>
+              <w:t>Collection&lt;</w:t>
             </w:r>
             <w:r>
               <w:t>Equipo</w:t>
@@ -11646,7 +12028,6 @@
           </w:tcPr>
           <w:p>
             <w:r>
-              <w:lastRenderedPageBreak/>
               <w:t>ASO-008</w:t>
             </w:r>
           </w:p>
@@ -11657,24 +12038,8 @@
             <w:gridSpan w:val="4"/>
           </w:tcPr>
           <w:p>
-            <w:proofErr w:type="spellStart"/>
-            <w:r>
-              <w:t>follows</w:t>
-            </w:r>
-            <w:proofErr w:type="spellEnd"/>
-            <w:r>
-              <w:t>(</w:t>
-            </w:r>
-            <w:proofErr w:type="spellStart"/>
-            <w:r>
-              <w:t>Usuario,</w:t>
-            </w:r>
-            <w:r>
-              <w:t>Usuario</w:t>
-            </w:r>
-            <w:proofErr w:type="spellEnd"/>
-            <w:r>
-              <w:t>)</w:t>
+            <w:r>
+              <w:t>follows(Usuario,Usuario)</w:t>
             </w:r>
           </w:p>
         </w:tc>
@@ -11771,13 +12136,7 @@
           </w:tcPr>
           <w:p>
             <w:r>
-              <w:t xml:space="preserve">Esta asociación representa el hecho de que un usuario sigue </w:t>
-            </w:r>
-            <w:r>
-              <w:t>a otros usuarios</w:t>
-            </w:r>
-            <w:r>
-              <w:t>.</w:t>
+              <w:t>Esta asociación representa el hecho de que un usuario sigue a otros usuarios.</w:t>
             </w:r>
           </w:p>
         </w:tc>
@@ -11877,11 +12236,9 @@
             <w:tcW w:w="1120" w:type="dxa"/>
           </w:tcPr>
           <w:p>
-            <w:proofErr w:type="spellStart"/>
             <w:r>
               <w:t>Following</w:t>
             </w:r>
-            <w:proofErr w:type="spellEnd"/>
           </w:p>
         </w:tc>
         <w:tc>
@@ -11899,13 +12256,8 @@
             <w:tcW w:w="2126" w:type="dxa"/>
           </w:tcPr>
           <w:p>
-            <w:proofErr w:type="spellStart"/>
-            <w:r>
-              <w:t>Collection</w:t>
-            </w:r>
-            <w:proofErr w:type="spellEnd"/>
-            <w:r>
-              <w:t>&lt;Usuario&gt;</w:t>
+            <w:r>
+              <w:t>Collection&lt;Usuario&gt;</w:t>
             </w:r>
           </w:p>
         </w:tc>
@@ -11915,10 +12267,7 @@
           </w:tcPr>
           <w:p>
             <w:r>
-              <w:t>Usuarios a los que sigue</w:t>
-            </w:r>
-            <w:r>
-              <w:t>.</w:t>
+              <w:t>Usuarios a los que sigue.</w:t>
             </w:r>
           </w:p>
         </w:tc>
@@ -11939,11 +12288,9 @@
             <w:tcW w:w="1120" w:type="dxa"/>
           </w:tcPr>
           <w:p>
-            <w:proofErr w:type="spellStart"/>
             <w:r>
               <w:t>Follower</w:t>
             </w:r>
-            <w:proofErr w:type="spellEnd"/>
           </w:p>
         </w:tc>
         <w:tc>
@@ -11961,19 +12308,8 @@
             <w:tcW w:w="2126" w:type="dxa"/>
           </w:tcPr>
           <w:p>
-            <w:proofErr w:type="spellStart"/>
-            <w:r>
-              <w:t>Collection</w:t>
-            </w:r>
-            <w:proofErr w:type="spellEnd"/>
-            <w:r>
-              <w:t>&lt;</w:t>
-            </w:r>
-            <w:r>
-              <w:t>Usuari</w:t>
-            </w:r>
-            <w:r>
-              <w:t>o&gt;</w:t>
+            <w:r>
+              <w:t>Collection&lt;Usuario&gt;</w:t>
             </w:r>
           </w:p>
         </w:tc>
@@ -11983,15 +12319,7 @@
           </w:tcPr>
           <w:p>
             <w:r>
-              <w:t>Usuarios que le</w:t>
-            </w:r>
-            <w:bookmarkStart w:id="3" w:name="_GoBack"/>
-            <w:bookmarkEnd w:id="3"/>
-            <w:r>
-              <w:t xml:space="preserve"> siguen</w:t>
-            </w:r>
-            <w:r>
-              <w:t>.</w:t>
+              <w:t>Usuarios que le siguen.</w:t>
             </w:r>
           </w:p>
         </w:tc>
@@ -12028,21 +12356,8 @@
             <w:gridSpan w:val="4"/>
           </w:tcPr>
           <w:p>
-            <w:proofErr w:type="spellStart"/>
-            <w:r>
-              <w:t>replies</w:t>
-            </w:r>
-            <w:proofErr w:type="spellEnd"/>
-            <w:r>
-              <w:t>(</w:t>
-            </w:r>
-            <w:proofErr w:type="spellStart"/>
-            <w:r>
-              <w:t>Comentario,Comentario</w:t>
-            </w:r>
-            <w:proofErr w:type="spellEnd"/>
-            <w:r>
-              <w:t>)</w:t>
+            <w:r>
+              <w:t>replies(Comentario,Comentario)</w:t>
             </w:r>
           </w:p>
         </w:tc>
@@ -12139,10 +12454,7 @@
           </w:tcPr>
           <w:p>
             <w:r>
-              <w:t xml:space="preserve">Esta asociación representa el hecho de que </w:t>
-            </w:r>
-            <w:r>
-              <w:t>un comentario puede ser en respuesta a otro.</w:t>
+              <w:t>Esta asociación representa el hecho de que un comentario puede ser en respuesta a otro.</w:t>
             </w:r>
           </w:p>
         </w:tc>
@@ -12242,11 +12554,9 @@
             <w:tcW w:w="1120" w:type="dxa"/>
           </w:tcPr>
           <w:p>
-            <w:proofErr w:type="spellStart"/>
             <w:r>
               <w:t>Child</w:t>
             </w:r>
-            <w:proofErr w:type="spellEnd"/>
           </w:p>
         </w:tc>
         <w:tc>
@@ -12264,19 +12574,8 @@
             <w:tcW w:w="2126" w:type="dxa"/>
           </w:tcPr>
           <w:p>
-            <w:proofErr w:type="spellStart"/>
-            <w:r>
-              <w:t>Collection</w:t>
-            </w:r>
-            <w:proofErr w:type="spellEnd"/>
-            <w:r>
-              <w:t>&lt;</w:t>
-            </w:r>
-            <w:r>
-              <w:t>Comentario</w:t>
-            </w:r>
-            <w:r>
-              <w:t>&gt;</w:t>
+            <w:r>
+              <w:t>Collection&lt;Comentario&gt;</w:t>
             </w:r>
           </w:p>
         </w:tc>
@@ -12286,10 +12585,7 @@
           </w:tcPr>
           <w:p>
             <w:r>
-              <w:t>Comentarios en respuesta</w:t>
-            </w:r>
-            <w:r>
-              <w:t>.</w:t>
+              <w:t>Comentarios en respuesta.</w:t>
             </w:r>
           </w:p>
         </w:tc>
@@ -12310,11 +12606,9 @@
             <w:tcW w:w="1120" w:type="dxa"/>
           </w:tcPr>
           <w:p>
-            <w:proofErr w:type="spellStart"/>
             <w:r>
               <w:t>Parent</w:t>
             </w:r>
-            <w:proofErr w:type="spellEnd"/>
           </w:p>
         </w:tc>
         <w:tc>
@@ -12343,10 +12637,7 @@
           </w:tcPr>
           <w:p>
             <w:r>
-              <w:t>Comentario al que se responde</w:t>
-            </w:r>
-            <w:r>
-              <w:t>.</w:t>
+              <w:t>Comentario al que se responde.</w:t>
             </w:r>
           </w:p>
         </w:tc>
@@ -12361,11 +12652,11 @@
           <w:numId w:val="1"/>
         </w:numPr>
       </w:pPr>
-      <w:bookmarkStart w:id="4" w:name="_Toc411879634"/>
+      <w:bookmarkStart w:id="12" w:name="_Toc412198576"/>
       <w:r>
         <w:t>Interfaz de usuario del sistema.</w:t>
       </w:r>
-      <w:bookmarkEnd w:id="4"/>
+      <w:bookmarkEnd w:id="12"/>
     </w:p>
     <w:p>
       <w:pPr>
@@ -12375,11 +12666,11 @@
           <w:numId w:val="1"/>
         </w:numPr>
       </w:pPr>
-      <w:bookmarkStart w:id="5" w:name="_Toc411879635"/>
+      <w:bookmarkStart w:id="13" w:name="_Toc412198577"/>
       <w:r>
         <w:t>Navegabilidad del sistema.</w:t>
       </w:r>
-      <w:bookmarkEnd w:id="5"/>
+      <w:bookmarkEnd w:id="13"/>
     </w:p>
     <w:p>
       <w:r>
@@ -12394,12 +12685,11 @@
           <w:numId w:val="1"/>
         </w:numPr>
       </w:pPr>
-      <w:bookmarkStart w:id="6" w:name="_Toc411879636"/>
+      <w:bookmarkStart w:id="14" w:name="_Toc412198578"/>
       <w:r>
-        <w:lastRenderedPageBreak/>
         <w:t>Diagrama de navegabilidad.</w:t>
       </w:r>
-      <w:bookmarkEnd w:id="6"/>
+      <w:bookmarkEnd w:id="14"/>
     </w:p>
     <w:p>
       <w:pPr>
@@ -12426,7 +12716,7 @@
                     <pic:cNvPicPr/>
                   </pic:nvPicPr>
                   <pic:blipFill>
-                    <a:blip r:embed="rId8">
+                    <a:blip r:embed="rId11">
                       <a:extLst>
                         <a:ext uri="{28A0092B-C50C-407E-A947-70E740481C1C}">
                           <a14:useLocalDpi xmlns:a14="http://schemas.microsoft.com/office/drawing/2010/main" val="0"/>
@@ -12460,27 +12750,14 @@
       <w:r>
         <w:t xml:space="preserve">Ilustración </w:t>
       </w:r>
-      <w:r>
-        <w:fldChar w:fldCharType="begin"/>
-      </w:r>
-      <w:r>
-        <w:instrText xml:space="preserve"> SEQ Ilustración \* ARABIC </w:instrText>
-      </w:r>
-      <w:r>
-        <w:fldChar w:fldCharType="separate"/>
-      </w:r>
-      <w:r>
-        <w:rPr>
-          <w:noProof/>
-        </w:rPr>
-        <w:t>3</w:t>
-      </w:r>
-      <w:r>
-        <w:rPr>
-          <w:noProof/>
-        </w:rPr>
-        <w:fldChar w:fldCharType="end"/>
-      </w:r>
+      <w:fldSimple w:instr=" SEQ Ilustración \* ARABIC ">
+        <w:r>
+          <w:rPr>
+            <w:noProof/>
+          </w:rPr>
+          <w:t>5</w:t>
+        </w:r>
+      </w:fldSimple>
       <w:r>
         <w:t xml:space="preserve"> Diagrama de navegabilidad del sistema.</w:t>
       </w:r>
@@ -12493,11 +12770,11 @@
           <w:numId w:val="1"/>
         </w:numPr>
       </w:pPr>
-      <w:bookmarkStart w:id="7" w:name="_Toc411879637"/>
+      <w:bookmarkStart w:id="15" w:name="_Toc412198579"/>
       <w:r>
         <w:t>Descripción del diagrama de navegabilidad.</w:t>
       </w:r>
-      <w:bookmarkEnd w:id="7"/>
+      <w:bookmarkEnd w:id="15"/>
     </w:p>
     <w:p>
       <w:pPr>
@@ -12516,11 +12793,11 @@
           <w:numId w:val="1"/>
         </w:numPr>
       </w:pPr>
-      <w:bookmarkStart w:id="8" w:name="_Toc411879638"/>
+      <w:bookmarkStart w:id="16" w:name="_Toc412198580"/>
       <w:r>
         <w:t>Esquemas de la interfaz de usuario del sistema.</w:t>
       </w:r>
-      <w:bookmarkEnd w:id="8"/>
+      <w:bookmarkEnd w:id="16"/>
     </w:p>
     <w:p>
       <w:pPr>
@@ -12530,7 +12807,7 @@
           <w:numId w:val="1"/>
         </w:numPr>
       </w:pPr>
-      <w:bookmarkStart w:id="9" w:name="_Toc411879639"/>
+      <w:bookmarkStart w:id="17" w:name="_Toc412198581"/>
       <w:r>
         <w:t>Es</w:t>
       </w:r>
@@ -12540,7 +12817,7 @@
       <w:r>
         <w:t>eb.</w:t>
       </w:r>
-      <w:bookmarkEnd w:id="9"/>
+      <w:bookmarkEnd w:id="17"/>
     </w:p>
     <w:p/>
     <w:p>
@@ -12548,7 +12825,7 @@
         <w:keepNext/>
         <w:jc w:val="both"/>
       </w:pPr>
-      <w:bookmarkStart w:id="10" w:name="WIndex"/>
+      <w:bookmarkStart w:id="18" w:name="WIndex"/>
       <w:r>
         <w:rPr>
           <w:noProof/>
@@ -12571,7 +12848,7 @@
                     <pic:cNvPicPr/>
                   </pic:nvPicPr>
                   <pic:blipFill>
-                    <a:blip r:embed="rId9">
+                    <a:blip r:embed="rId12">
                       <a:extLst>
                         <a:ext uri="{28A0092B-C50C-407E-A947-70E740481C1C}">
                           <a14:useLocalDpi xmlns:a14="http://schemas.microsoft.com/office/drawing/2010/main" val="0"/>
@@ -12597,7 +12874,7 @@
           </wp:inline>
         </w:drawing>
       </w:r>
-      <w:bookmarkEnd w:id="10"/>
+      <w:bookmarkEnd w:id="18"/>
     </w:p>
     <w:p>
       <w:pPr>
@@ -12607,27 +12884,14 @@
       <w:r>
         <w:t xml:space="preserve">Ilustración </w:t>
       </w:r>
-      <w:r>
-        <w:fldChar w:fldCharType="begin"/>
-      </w:r>
-      <w:r>
-        <w:instrText xml:space="preserve"> SEQ Ilustración \* ARABIC </w:instrText>
-      </w:r>
-      <w:r>
-        <w:fldChar w:fldCharType="separate"/>
-      </w:r>
-      <w:r>
-        <w:rPr>
-          <w:noProof/>
-        </w:rPr>
-        <w:t>4</w:t>
-      </w:r>
-      <w:r>
-        <w:rPr>
-          <w:noProof/>
-        </w:rPr>
-        <w:fldChar w:fldCharType="end"/>
-      </w:r>
+      <w:fldSimple w:instr=" SEQ Ilustración \* ARABIC ">
+        <w:r>
+          <w:rPr>
+            <w:noProof/>
+          </w:rPr>
+          <w:t>6</w:t>
+        </w:r>
+      </w:fldSimple>
       <w:r>
         <w:t xml:space="preserve"> </w:t>
       </w:r>
@@ -12643,7 +12907,7 @@
         <w:keepNext/>
         <w:jc w:val="both"/>
       </w:pPr>
-      <w:bookmarkStart w:id="11" w:name="WPrediction"/>
+      <w:bookmarkStart w:id="19" w:name="WPrediction"/>
       <w:r>
         <w:rPr>
           <w:noProof/>
@@ -12665,7 +12929,7 @@
                     <pic:cNvPicPr/>
                   </pic:nvPicPr>
                   <pic:blipFill>
-                    <a:blip r:embed="rId10">
+                    <a:blip r:embed="rId13">
                       <a:extLst>
                         <a:ext uri="{28A0092B-C50C-407E-A947-70E740481C1C}">
                           <a14:useLocalDpi xmlns:a14="http://schemas.microsoft.com/office/drawing/2010/main" val="0"/>
@@ -12691,7 +12955,7 @@
           </wp:inline>
         </w:drawing>
       </w:r>
-      <w:bookmarkEnd w:id="11"/>
+      <w:bookmarkEnd w:id="19"/>
     </w:p>
     <w:p>
       <w:pPr>
@@ -12701,27 +12965,14 @@
       <w:r>
         <w:t xml:space="preserve">Ilustración </w:t>
       </w:r>
-      <w:r>
-        <w:fldChar w:fldCharType="begin"/>
-      </w:r>
-      <w:r>
-        <w:instrText xml:space="preserve"> SEQ Ilustración \* ARABIC </w:instrText>
-      </w:r>
-      <w:r>
-        <w:fldChar w:fldCharType="separate"/>
-      </w:r>
-      <w:r>
-        <w:rPr>
-          <w:noProof/>
-        </w:rPr>
-        <w:t>5</w:t>
-      </w:r>
-      <w:r>
-        <w:rPr>
-          <w:noProof/>
-        </w:rPr>
-        <w:fldChar w:fldCharType="end"/>
-      </w:r>
+      <w:fldSimple w:instr=" SEQ Ilustración \* ARABIC ">
+        <w:r>
+          <w:rPr>
+            <w:noProof/>
+          </w:rPr>
+          <w:t>7</w:t>
+        </w:r>
+      </w:fldSimple>
       <w:r>
         <w:t xml:space="preserve"> </w:t>
       </w:r>
@@ -12734,7 +12985,7 @@
         <w:keepNext/>
         <w:jc w:val="both"/>
       </w:pPr>
-      <w:bookmarkStart w:id="12" w:name="WStatictics"/>
+      <w:bookmarkStart w:id="20" w:name="WStatictics"/>
       <w:r>
         <w:rPr>
           <w:noProof/>
@@ -12757,7 +13008,7 @@
                     <pic:cNvPicPr/>
                   </pic:nvPicPr>
                   <pic:blipFill>
-                    <a:blip r:embed="rId11">
+                    <a:blip r:embed="rId14">
                       <a:extLst>
                         <a:ext uri="{28A0092B-C50C-407E-A947-70E740481C1C}">
                           <a14:useLocalDpi xmlns:a14="http://schemas.microsoft.com/office/drawing/2010/main" val="0"/>
@@ -12783,7 +13034,7 @@
           </wp:inline>
         </w:drawing>
       </w:r>
-      <w:bookmarkEnd w:id="12"/>
+      <w:bookmarkEnd w:id="20"/>
     </w:p>
     <w:p>
       <w:pPr>
@@ -12793,27 +13044,14 @@
       <w:r>
         <w:t xml:space="preserve">Ilustración </w:t>
       </w:r>
-      <w:r>
-        <w:fldChar w:fldCharType="begin"/>
-      </w:r>
-      <w:r>
-        <w:instrText xml:space="preserve"> SEQ Ilustración \* ARABIC </w:instrText>
-      </w:r>
-      <w:r>
-        <w:fldChar w:fldCharType="separate"/>
-      </w:r>
-      <w:r>
-        <w:rPr>
-          <w:noProof/>
-        </w:rPr>
-        <w:t>6</w:t>
-      </w:r>
-      <w:r>
-        <w:rPr>
-          <w:noProof/>
-        </w:rPr>
-        <w:fldChar w:fldCharType="end"/>
-      </w:r>
+      <w:fldSimple w:instr=" SEQ Ilustración \* ARABIC ">
+        <w:r>
+          <w:rPr>
+            <w:noProof/>
+          </w:rPr>
+          <w:t>8</w:t>
+        </w:r>
+      </w:fldSimple>
       <w:r>
         <w:t xml:space="preserve"> </w:t>
       </w:r>
@@ -12826,7 +13064,7 @@
         <w:keepNext/>
         <w:jc w:val="both"/>
       </w:pPr>
-      <w:bookmarkStart w:id="13" w:name="WProfile"/>
+      <w:bookmarkStart w:id="21" w:name="WProfile"/>
       <w:r>
         <w:rPr>
           <w:noProof/>
@@ -12848,7 +13086,7 @@
                     <pic:cNvPicPr/>
                   </pic:nvPicPr>
                   <pic:blipFill>
-                    <a:blip r:embed="rId12">
+                    <a:blip r:embed="rId15">
                       <a:extLst>
                         <a:ext uri="{28A0092B-C50C-407E-A947-70E740481C1C}">
                           <a14:useLocalDpi xmlns:a14="http://schemas.microsoft.com/office/drawing/2010/main" val="0"/>
@@ -12874,7 +13112,7 @@
           </wp:inline>
         </w:drawing>
       </w:r>
-      <w:bookmarkEnd w:id="13"/>
+      <w:bookmarkEnd w:id="21"/>
     </w:p>
     <w:p>
       <w:pPr>
@@ -12884,27 +13122,14 @@
       <w:r>
         <w:t xml:space="preserve">Ilustración </w:t>
       </w:r>
-      <w:r>
-        <w:fldChar w:fldCharType="begin"/>
-      </w:r>
-      <w:r>
-        <w:instrText xml:space="preserve"> SEQ Ilustración \* ARABIC </w:instrText>
-      </w:r>
-      <w:r>
-        <w:fldChar w:fldCharType="separate"/>
-      </w:r>
-      <w:r>
-        <w:rPr>
-          <w:noProof/>
-        </w:rPr>
-        <w:t>7</w:t>
-      </w:r>
-      <w:r>
-        <w:rPr>
-          <w:noProof/>
-        </w:rPr>
-        <w:fldChar w:fldCharType="end"/>
-      </w:r>
+      <w:fldSimple w:instr=" SEQ Ilustración \* ARABIC ">
+        <w:r>
+          <w:rPr>
+            <w:noProof/>
+          </w:rPr>
+          <w:t>9</w:t>
+        </w:r>
+      </w:fldSimple>
       <w:r>
         <w:t xml:space="preserve"> </w:t>
       </w:r>
@@ -12917,7 +13142,7 @@
         <w:keepNext/>
         <w:jc w:val="both"/>
       </w:pPr>
-      <w:bookmarkStart w:id="14" w:name="WUserRanking"/>
+      <w:bookmarkStart w:id="22" w:name="WUserRanking"/>
       <w:r>
         <w:rPr>
           <w:noProof/>
@@ -12937,280 +13162,6 @@
                 <pic:pic xmlns:pic="http://schemas.openxmlformats.org/drawingml/2006/picture">
                   <pic:nvPicPr>
                     <pic:cNvPr id="13" name="Web ranking.png"/>
-                    <pic:cNvPicPr/>
-                  </pic:nvPicPr>
-                  <pic:blipFill>
-                    <a:blip r:embed="rId13">
-                      <a:extLst>
-                        <a:ext uri="{28A0092B-C50C-407E-A947-70E740481C1C}">
-                          <a14:useLocalDpi xmlns:a14="http://schemas.microsoft.com/office/drawing/2010/main" val="0"/>
-                        </a:ext>
-                      </a:extLst>
-                    </a:blip>
-                    <a:stretch>
-                      <a:fillRect/>
-                    </a:stretch>
-                  </pic:blipFill>
-                  <pic:spPr>
-                    <a:xfrm>
-                      <a:off x="0" y="0"/>
-                      <a:ext cx="5400040" cy="3582670"/>
-                    </a:xfrm>
-                    <a:prstGeom prst="rect">
-                      <a:avLst/>
-                    </a:prstGeom>
-                  </pic:spPr>
-                </pic:pic>
-              </a:graphicData>
-            </a:graphic>
-          </wp:inline>
-        </w:drawing>
-      </w:r>
-      <w:bookmarkEnd w:id="14"/>
-    </w:p>
-    <w:p>
-      <w:pPr>
-        <w:pStyle w:val="Descripcin"/>
-        <w:jc w:val="both"/>
-      </w:pPr>
-      <w:r>
-        <w:t xml:space="preserve">Ilustración </w:t>
-      </w:r>
-      <w:r>
-        <w:fldChar w:fldCharType="begin"/>
-      </w:r>
-      <w:r>
-        <w:instrText xml:space="preserve"> SEQ Ilustración \* ARABIC </w:instrText>
-      </w:r>
-      <w:r>
-        <w:fldChar w:fldCharType="separate"/>
-      </w:r>
-      <w:r>
-        <w:rPr>
-          <w:noProof/>
-        </w:rPr>
-        <w:t>8</w:t>
-      </w:r>
-      <w:r>
-        <w:rPr>
-          <w:noProof/>
-        </w:rPr>
-        <w:fldChar w:fldCharType="end"/>
-      </w:r>
-      <w:r>
-        <w:t xml:space="preserve"> </w:t>
-      </w:r>
-      <w:r>
-        <w:t>Web ranking de usuarios.</w:t>
-      </w:r>
-    </w:p>
-    <w:p>
-      <w:pPr>
-        <w:keepNext/>
-        <w:jc w:val="both"/>
-      </w:pPr>
-      <w:bookmarkStart w:id="15" w:name="WFollowing"/>
-      <w:r>
-        <w:rPr>
-          <w:noProof/>
-          <w:lang w:eastAsia="es-ES"/>
-        </w:rPr>
-        <w:drawing>
-          <wp:inline distT="0" distB="0" distL="0" distR="0" wp14:anchorId="2D619D47" wp14:editId="14DB7DCB">
-            <wp:extent cx="5400040" cy="3469640"/>
-            <wp:effectExtent l="0" t="0" r="0" b="0"/>
-            <wp:docPr id="14" name="Imagen 14"/>
-            <wp:cNvGraphicFramePr>
-              <a:graphicFrameLocks xmlns:a="http://schemas.openxmlformats.org/drawingml/2006/main" noChangeAspect="1"/>
-            </wp:cNvGraphicFramePr>
-            <a:graphic xmlns:a="http://schemas.openxmlformats.org/drawingml/2006/main">
-              <a:graphicData uri="http://schemas.openxmlformats.org/drawingml/2006/picture">
-                <pic:pic xmlns:pic="http://schemas.openxmlformats.org/drawingml/2006/picture">
-                  <pic:nvPicPr>
-                    <pic:cNvPr id="14" name="Web following.png"/>
-                    <pic:cNvPicPr/>
-                  </pic:nvPicPr>
-                  <pic:blipFill>
-                    <a:blip r:embed="rId14">
-                      <a:extLst>
-                        <a:ext uri="{28A0092B-C50C-407E-A947-70E740481C1C}">
-                          <a14:useLocalDpi xmlns:a14="http://schemas.microsoft.com/office/drawing/2010/main" val="0"/>
-                        </a:ext>
-                      </a:extLst>
-                    </a:blip>
-                    <a:stretch>
-                      <a:fillRect/>
-                    </a:stretch>
-                  </pic:blipFill>
-                  <pic:spPr>
-                    <a:xfrm>
-                      <a:off x="0" y="0"/>
-                      <a:ext cx="5400040" cy="3469640"/>
-                    </a:xfrm>
-                    <a:prstGeom prst="rect">
-                      <a:avLst/>
-                    </a:prstGeom>
-                  </pic:spPr>
-                </pic:pic>
-              </a:graphicData>
-            </a:graphic>
-          </wp:inline>
-        </w:drawing>
-      </w:r>
-      <w:bookmarkEnd w:id="15"/>
-    </w:p>
-    <w:p>
-      <w:pPr>
-        <w:pStyle w:val="Descripcin"/>
-        <w:jc w:val="both"/>
-      </w:pPr>
-      <w:r>
-        <w:t xml:space="preserve">Ilustración </w:t>
-      </w:r>
-      <w:r>
-        <w:fldChar w:fldCharType="begin"/>
-      </w:r>
-      <w:r>
-        <w:instrText xml:space="preserve"> SEQ Ilustración \* ARABIC </w:instrText>
-      </w:r>
-      <w:r>
-        <w:fldChar w:fldCharType="separate"/>
-      </w:r>
-      <w:r>
-        <w:rPr>
-          <w:noProof/>
-        </w:rPr>
-        <w:t>9</w:t>
-      </w:r>
-      <w:r>
-        <w:rPr>
-          <w:noProof/>
-        </w:rPr>
-        <w:fldChar w:fldCharType="end"/>
-      </w:r>
-      <w:r>
-        <w:t xml:space="preserve"> </w:t>
-      </w:r>
-      <w:r>
-        <w:t>Web siguiendo.</w:t>
-      </w:r>
-    </w:p>
-    <w:p>
-      <w:pPr>
-        <w:keepNext/>
-        <w:jc w:val="both"/>
-      </w:pPr>
-      <w:bookmarkStart w:id="16" w:name="WTeams"/>
-      <w:r>
-        <w:rPr>
-          <w:noProof/>
-          <w:lang w:eastAsia="es-ES"/>
-        </w:rPr>
-        <w:lastRenderedPageBreak/>
-        <w:drawing>
-          <wp:inline distT="0" distB="0" distL="0" distR="0" wp14:anchorId="4BC45E03" wp14:editId="47576DE9">
-            <wp:extent cx="5400040" cy="3582670"/>
-            <wp:effectExtent l="0" t="0" r="0" b="0"/>
-            <wp:docPr id="15" name="Imagen 15"/>
-            <wp:cNvGraphicFramePr>
-              <a:graphicFrameLocks xmlns:a="http://schemas.openxmlformats.org/drawingml/2006/main" noChangeAspect="1"/>
-            </wp:cNvGraphicFramePr>
-            <a:graphic xmlns:a="http://schemas.openxmlformats.org/drawingml/2006/main">
-              <a:graphicData uri="http://schemas.openxmlformats.org/drawingml/2006/picture">
-                <pic:pic xmlns:pic="http://schemas.openxmlformats.org/drawingml/2006/picture">
-                  <pic:nvPicPr>
-                    <pic:cNvPr id="15" name="Web teams.png"/>
-                    <pic:cNvPicPr/>
-                  </pic:nvPicPr>
-                  <pic:blipFill>
-                    <a:blip r:embed="rId15">
-                      <a:extLst>
-                        <a:ext uri="{28A0092B-C50C-407E-A947-70E740481C1C}">
-                          <a14:useLocalDpi xmlns:a14="http://schemas.microsoft.com/office/drawing/2010/main" val="0"/>
-                        </a:ext>
-                      </a:extLst>
-                    </a:blip>
-                    <a:stretch>
-                      <a:fillRect/>
-                    </a:stretch>
-                  </pic:blipFill>
-                  <pic:spPr>
-                    <a:xfrm>
-                      <a:off x="0" y="0"/>
-                      <a:ext cx="5400040" cy="3582670"/>
-                    </a:xfrm>
-                    <a:prstGeom prst="rect">
-                      <a:avLst/>
-                    </a:prstGeom>
-                  </pic:spPr>
-                </pic:pic>
-              </a:graphicData>
-            </a:graphic>
-          </wp:inline>
-        </w:drawing>
-      </w:r>
-      <w:bookmarkEnd w:id="16"/>
-    </w:p>
-    <w:p>
-      <w:pPr>
-        <w:pStyle w:val="Descripcin"/>
-        <w:jc w:val="both"/>
-      </w:pPr>
-      <w:r>
-        <w:t xml:space="preserve">Ilustración </w:t>
-      </w:r>
-      <w:r>
-        <w:fldChar w:fldCharType="begin"/>
-      </w:r>
-      <w:r>
-        <w:instrText xml:space="preserve"> SEQ Ilustración \* ARABIC </w:instrText>
-      </w:r>
-      <w:r>
-        <w:fldChar w:fldCharType="separate"/>
-      </w:r>
-      <w:r>
-        <w:rPr>
-          <w:noProof/>
-        </w:rPr>
-        <w:t>10</w:t>
-      </w:r>
-      <w:r>
-        <w:rPr>
-          <w:noProof/>
-        </w:rPr>
-        <w:fldChar w:fldCharType="end"/>
-      </w:r>
-      <w:r>
-        <w:t xml:space="preserve"> </w:t>
-      </w:r>
-      <w:r>
-        <w:t>Web equipos.</w:t>
-      </w:r>
-    </w:p>
-    <w:p>
-      <w:pPr>
-        <w:keepNext/>
-        <w:jc w:val="both"/>
-      </w:pPr>
-      <w:bookmarkStart w:id="17" w:name="WRegister"/>
-      <w:r>
-        <w:rPr>
-          <w:noProof/>
-          <w:lang w:eastAsia="es-ES"/>
-        </w:rPr>
-        <w:drawing>
-          <wp:inline distT="0" distB="0" distL="0" distR="0" wp14:anchorId="6265EFCC" wp14:editId="7BAD4996">
-            <wp:extent cx="5400040" cy="3582670"/>
-            <wp:effectExtent l="0" t="0" r="0" b="0"/>
-            <wp:docPr id="16" name="Imagen 16"/>
-            <wp:cNvGraphicFramePr>
-              <a:graphicFrameLocks xmlns:a="http://schemas.openxmlformats.org/drawingml/2006/main" noChangeAspect="1"/>
-            </wp:cNvGraphicFramePr>
-            <a:graphic xmlns:a="http://schemas.openxmlformats.org/drawingml/2006/main">
-              <a:graphicData uri="http://schemas.openxmlformats.org/drawingml/2006/picture">
-                <pic:pic xmlns:pic="http://schemas.openxmlformats.org/drawingml/2006/picture">
-                  <pic:nvPicPr>
-                    <pic:cNvPr id="16" name="Web registration.png"/>
                     <pic:cNvPicPr/>
                   </pic:nvPicPr>
                   <pic:blipFill>
@@ -13240,7 +13191,7 @@
           </wp:inline>
         </w:drawing>
       </w:r>
-      <w:bookmarkEnd w:id="17"/>
+      <w:bookmarkEnd w:id="22"/>
     </w:p>
     <w:p>
       <w:pPr>
@@ -13250,27 +13201,249 @@
       <w:r>
         <w:t xml:space="preserve">Ilustración </w:t>
       </w:r>
+      <w:fldSimple w:instr=" SEQ Ilustración \* ARABIC ">
+        <w:r>
+          <w:rPr>
+            <w:noProof/>
+          </w:rPr>
+          <w:t>10</w:t>
+        </w:r>
+      </w:fldSimple>
       <w:r>
-        <w:fldChar w:fldCharType="begin"/>
+        <w:t xml:space="preserve"> </w:t>
       </w:r>
       <w:r>
-        <w:instrText xml:space="preserve"> SEQ Ilustración \* ARABIC </w:instrText>
+        <w:t>Web ranking de usuarios.</w:t>
       </w:r>
-      <w:r>
-        <w:fldChar w:fldCharType="separate"/>
-      </w:r>
+    </w:p>
+    <w:p>
+      <w:pPr>
+        <w:keepNext/>
+        <w:jc w:val="both"/>
+      </w:pPr>
+      <w:bookmarkStart w:id="23" w:name="WFollowing"/>
       <w:r>
         <w:rPr>
           <w:noProof/>
+          <w:lang w:eastAsia="es-ES"/>
         </w:rPr>
-        <w:t>11</w:t>
+        <w:drawing>
+          <wp:inline distT="0" distB="0" distL="0" distR="0" wp14:anchorId="2D619D47" wp14:editId="14DB7DCB">
+            <wp:extent cx="5400040" cy="3469640"/>
+            <wp:effectExtent l="0" t="0" r="0" b="0"/>
+            <wp:docPr id="14" name="Imagen 14"/>
+            <wp:cNvGraphicFramePr>
+              <a:graphicFrameLocks xmlns:a="http://schemas.openxmlformats.org/drawingml/2006/main" noChangeAspect="1"/>
+            </wp:cNvGraphicFramePr>
+            <a:graphic xmlns:a="http://schemas.openxmlformats.org/drawingml/2006/main">
+              <a:graphicData uri="http://schemas.openxmlformats.org/drawingml/2006/picture">
+                <pic:pic xmlns:pic="http://schemas.openxmlformats.org/drawingml/2006/picture">
+                  <pic:nvPicPr>
+                    <pic:cNvPr id="14" name="Web following.png"/>
+                    <pic:cNvPicPr/>
+                  </pic:nvPicPr>
+                  <pic:blipFill>
+                    <a:blip r:embed="rId17">
+                      <a:extLst>
+                        <a:ext uri="{28A0092B-C50C-407E-A947-70E740481C1C}">
+                          <a14:useLocalDpi xmlns:a14="http://schemas.microsoft.com/office/drawing/2010/main" val="0"/>
+                        </a:ext>
+                      </a:extLst>
+                    </a:blip>
+                    <a:stretch>
+                      <a:fillRect/>
+                    </a:stretch>
+                  </pic:blipFill>
+                  <pic:spPr>
+                    <a:xfrm>
+                      <a:off x="0" y="0"/>
+                      <a:ext cx="5400040" cy="3469640"/>
+                    </a:xfrm>
+                    <a:prstGeom prst="rect">
+                      <a:avLst/>
+                    </a:prstGeom>
+                  </pic:spPr>
+                </pic:pic>
+              </a:graphicData>
+            </a:graphic>
+          </wp:inline>
+        </w:drawing>
       </w:r>
+      <w:bookmarkEnd w:id="23"/>
+    </w:p>
+    <w:p>
+      <w:pPr>
+        <w:pStyle w:val="Descripcin"/>
+        <w:jc w:val="both"/>
+      </w:pPr>
+      <w:r>
+        <w:t xml:space="preserve">Ilustración </w:t>
+      </w:r>
+      <w:fldSimple w:instr=" SEQ Ilustración \* ARABIC ">
+        <w:r>
+          <w:rPr>
+            <w:noProof/>
+          </w:rPr>
+          <w:t>11</w:t>
+        </w:r>
+      </w:fldSimple>
+      <w:r>
+        <w:t xml:space="preserve"> </w:t>
+      </w:r>
+      <w:r>
+        <w:t>Web siguiendo.</w:t>
+      </w:r>
+    </w:p>
+    <w:p>
+      <w:pPr>
+        <w:keepNext/>
+        <w:jc w:val="both"/>
+      </w:pPr>
+      <w:bookmarkStart w:id="24" w:name="WTeams"/>
       <w:r>
         <w:rPr>
           <w:noProof/>
+          <w:lang w:eastAsia="es-ES"/>
         </w:rPr>
-        <w:fldChar w:fldCharType="end"/>
+        <w:lastRenderedPageBreak/>
+        <w:drawing>
+          <wp:inline distT="0" distB="0" distL="0" distR="0" wp14:anchorId="4BC45E03" wp14:editId="47576DE9">
+            <wp:extent cx="5400040" cy="3582670"/>
+            <wp:effectExtent l="0" t="0" r="0" b="0"/>
+            <wp:docPr id="15" name="Imagen 15"/>
+            <wp:cNvGraphicFramePr>
+              <a:graphicFrameLocks xmlns:a="http://schemas.openxmlformats.org/drawingml/2006/main" noChangeAspect="1"/>
+            </wp:cNvGraphicFramePr>
+            <a:graphic xmlns:a="http://schemas.openxmlformats.org/drawingml/2006/main">
+              <a:graphicData uri="http://schemas.openxmlformats.org/drawingml/2006/picture">
+                <pic:pic xmlns:pic="http://schemas.openxmlformats.org/drawingml/2006/picture">
+                  <pic:nvPicPr>
+                    <pic:cNvPr id="15" name="Web teams.png"/>
+                    <pic:cNvPicPr/>
+                  </pic:nvPicPr>
+                  <pic:blipFill>
+                    <a:blip r:embed="rId18">
+                      <a:extLst>
+                        <a:ext uri="{28A0092B-C50C-407E-A947-70E740481C1C}">
+                          <a14:useLocalDpi xmlns:a14="http://schemas.microsoft.com/office/drawing/2010/main" val="0"/>
+                        </a:ext>
+                      </a:extLst>
+                    </a:blip>
+                    <a:stretch>
+                      <a:fillRect/>
+                    </a:stretch>
+                  </pic:blipFill>
+                  <pic:spPr>
+                    <a:xfrm>
+                      <a:off x="0" y="0"/>
+                      <a:ext cx="5400040" cy="3582670"/>
+                    </a:xfrm>
+                    <a:prstGeom prst="rect">
+                      <a:avLst/>
+                    </a:prstGeom>
+                  </pic:spPr>
+                </pic:pic>
+              </a:graphicData>
+            </a:graphic>
+          </wp:inline>
+        </w:drawing>
       </w:r>
+      <w:bookmarkEnd w:id="24"/>
+    </w:p>
+    <w:p>
+      <w:pPr>
+        <w:pStyle w:val="Descripcin"/>
+        <w:jc w:val="both"/>
+      </w:pPr>
+      <w:r>
+        <w:t xml:space="preserve">Ilustración </w:t>
+      </w:r>
+      <w:fldSimple w:instr=" SEQ Ilustración \* ARABIC ">
+        <w:r>
+          <w:rPr>
+            <w:noProof/>
+          </w:rPr>
+          <w:t>12</w:t>
+        </w:r>
+      </w:fldSimple>
+      <w:r>
+        <w:t xml:space="preserve"> </w:t>
+      </w:r>
+      <w:r>
+        <w:t>Web equipos.</w:t>
+      </w:r>
+    </w:p>
+    <w:p>
+      <w:pPr>
+        <w:keepNext/>
+        <w:jc w:val="both"/>
+      </w:pPr>
+      <w:bookmarkStart w:id="25" w:name="WRegister"/>
+      <w:r>
+        <w:rPr>
+          <w:noProof/>
+          <w:lang w:eastAsia="es-ES"/>
+        </w:rPr>
+        <w:drawing>
+          <wp:inline distT="0" distB="0" distL="0" distR="0" wp14:anchorId="6265EFCC" wp14:editId="7BAD4996">
+            <wp:extent cx="5400040" cy="3582670"/>
+            <wp:effectExtent l="0" t="0" r="0" b="0"/>
+            <wp:docPr id="16" name="Imagen 16"/>
+            <wp:cNvGraphicFramePr>
+              <a:graphicFrameLocks xmlns:a="http://schemas.openxmlformats.org/drawingml/2006/main" noChangeAspect="1"/>
+            </wp:cNvGraphicFramePr>
+            <a:graphic xmlns:a="http://schemas.openxmlformats.org/drawingml/2006/main">
+              <a:graphicData uri="http://schemas.openxmlformats.org/drawingml/2006/picture">
+                <pic:pic xmlns:pic="http://schemas.openxmlformats.org/drawingml/2006/picture">
+                  <pic:nvPicPr>
+                    <pic:cNvPr id="16" name="Web registration.png"/>
+                    <pic:cNvPicPr/>
+                  </pic:nvPicPr>
+                  <pic:blipFill>
+                    <a:blip r:embed="rId19">
+                      <a:extLst>
+                        <a:ext uri="{28A0092B-C50C-407E-A947-70E740481C1C}">
+                          <a14:useLocalDpi xmlns:a14="http://schemas.microsoft.com/office/drawing/2010/main" val="0"/>
+                        </a:ext>
+                      </a:extLst>
+                    </a:blip>
+                    <a:stretch>
+                      <a:fillRect/>
+                    </a:stretch>
+                  </pic:blipFill>
+                  <pic:spPr>
+                    <a:xfrm>
+                      <a:off x="0" y="0"/>
+                      <a:ext cx="5400040" cy="3582670"/>
+                    </a:xfrm>
+                    <a:prstGeom prst="rect">
+                      <a:avLst/>
+                    </a:prstGeom>
+                  </pic:spPr>
+                </pic:pic>
+              </a:graphicData>
+            </a:graphic>
+          </wp:inline>
+        </w:drawing>
+      </w:r>
+      <w:bookmarkEnd w:id="25"/>
+    </w:p>
+    <w:p>
+      <w:pPr>
+        <w:pStyle w:val="Descripcin"/>
+        <w:jc w:val="both"/>
+      </w:pPr>
+      <w:r>
+        <w:t xml:space="preserve">Ilustración </w:t>
+      </w:r>
+      <w:fldSimple w:instr=" SEQ Ilustración \* ARABIC ">
+        <w:r>
+          <w:rPr>
+            <w:noProof/>
+          </w:rPr>
+          <w:t>13</w:t>
+        </w:r>
+      </w:fldSimple>
       <w:r>
         <w:t xml:space="preserve"> </w:t>
       </w:r>
@@ -13291,18 +13464,18 @@
           <w:numId w:val="1"/>
         </w:numPr>
       </w:pPr>
-      <w:bookmarkStart w:id="18" w:name="_Toc411879640"/>
+      <w:bookmarkStart w:id="26" w:name="_Toc412198582"/>
       <w:r>
         <w:lastRenderedPageBreak/>
         <w:t>Esquemas Android.</w:t>
       </w:r>
-      <w:bookmarkEnd w:id="18"/>
+      <w:bookmarkEnd w:id="26"/>
     </w:p>
     <w:p>
       <w:pPr>
         <w:jc w:val="both"/>
       </w:pPr>
-      <w:bookmarkStart w:id="19" w:name="APredicciones"/>
+      <w:bookmarkStart w:id="27" w:name="APredicciones"/>
       <w:r>
         <w:rPr>
           <w:noProof/>
@@ -13324,7 +13497,7 @@
                     <pic:cNvPicPr/>
                   </pic:nvPicPr>
                   <pic:blipFill>
-                    <a:blip r:embed="rId17">
+                    <a:blip r:embed="rId20">
                       <a:extLst>
                         <a:ext uri="{28A0092B-C50C-407E-A947-70E740481C1C}">
                           <a14:useLocalDpi xmlns:a14="http://schemas.microsoft.com/office/drawing/2010/main" val="0"/>
@@ -13350,7 +13523,7 @@
           </wp:inline>
         </w:drawing>
       </w:r>
-      <w:bookmarkEnd w:id="19"/>
+      <w:bookmarkEnd w:id="27"/>
     </w:p>
     <w:p>
       <w:pPr>
@@ -13378,7 +13551,7 @@
                     <pic:cNvPicPr/>
                   </pic:nvPicPr>
                   <pic:blipFill>
-                    <a:blip r:embed="rId18">
+                    <a:blip r:embed="rId21">
                       <a:extLst>
                         <a:ext uri="{28A0092B-C50C-407E-A947-70E740481C1C}">
                           <a14:useLocalDpi xmlns:a14="http://schemas.microsoft.com/office/drawing/2010/main" val="0"/>
@@ -13413,27 +13586,14 @@
       <w:r>
         <w:t xml:space="preserve">Ilustración </w:t>
       </w:r>
-      <w:r>
-        <w:fldChar w:fldCharType="begin"/>
-      </w:r>
-      <w:r>
-        <w:instrText xml:space="preserve"> SEQ Ilustración \* ARABIC </w:instrText>
-      </w:r>
-      <w:r>
-        <w:fldChar w:fldCharType="separate"/>
-      </w:r>
-      <w:r>
-        <w:rPr>
-          <w:noProof/>
-        </w:rPr>
-        <w:t>12</w:t>
-      </w:r>
-      <w:r>
-        <w:rPr>
-          <w:noProof/>
-        </w:rPr>
-        <w:fldChar w:fldCharType="end"/>
-      </w:r>
+      <w:fldSimple w:instr=" SEQ Ilustración \* ARABIC ">
+        <w:r>
+          <w:rPr>
+            <w:noProof/>
+          </w:rPr>
+          <w:t>14</w:t>
+        </w:r>
+      </w:fldSimple>
       <w:r>
         <w:t xml:space="preserve"> </w:t>
       </w:r>
@@ -13500,27 +13660,14 @@
                             <w:r>
                               <w:t xml:space="preserve">Ilustración </w:t>
                             </w:r>
-                            <w:r>
-                              <w:fldChar w:fldCharType="begin"/>
-                            </w:r>
-                            <w:r>
-                              <w:instrText xml:space="preserve"> SEQ Ilustración \* ARABIC </w:instrText>
-                            </w:r>
-                            <w:r>
-                              <w:fldChar w:fldCharType="separate"/>
-                            </w:r>
-                            <w:r>
-                              <w:rPr>
-                                <w:noProof/>
-                              </w:rPr>
-                              <w:t>13</w:t>
-                            </w:r>
-                            <w:r>
-                              <w:rPr>
-                                <w:noProof/>
-                              </w:rPr>
-                              <w:fldChar w:fldCharType="end"/>
-                            </w:r>
+                            <w:fldSimple w:instr=" SEQ Ilustración \* ARABIC ">
+                              <w:r>
+                                <w:rPr>
+                                  <w:noProof/>
+                                </w:rPr>
+                                <w:t>15</w:t>
+                              </w:r>
+                            </w:fldSimple>
                             <w:r>
                               <w:t xml:space="preserve"> Android comentario.</w:t>
                             </w:r>
@@ -13541,7 +13688,11 @@
           </mc:Choice>
           <mc:Fallback>
             <w:pict>
-              <v:shape w14:anchorId="10E0DD6E" id="Cuadro de texto 1" o:spid="_x0000_s1057" type="#_x0000_t202" style="position:absolute;left:0;text-align:left;margin-left:250.2pt;margin-top:411.4pt;width:227.3pt;height:.05pt;z-index:251663360;visibility:visible;mso-wrap-style:square;mso-wrap-distance-left:9pt;mso-wrap-distance-top:0;mso-wrap-distance-right:9pt;mso-wrap-distance-bottom:0;mso-position-horizontal:absolute;mso-position-horizontal-relative:text;mso-position-vertical:absolute;mso-position-vertical-relative:text;v-text-anchor:top" o:gfxdata="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" stroked="f">
+              <v:shapetype w14:anchorId="10E0DD6E" id="_x0000_t202" coordsize="21600,21600" o:spt="202" path="m,l,21600r21600,l21600,xe">
+                <v:stroke joinstyle="miter"/>
+                <v:path gradientshapeok="t" o:connecttype="rect"/>
+              </v:shapetype>
+              <v:shape id="Cuadro de texto 1" o:spid="_x0000_s1057" type="#_x0000_t202" style="position:absolute;left:0;text-align:left;margin-left:250.2pt;margin-top:411.4pt;width:227.3pt;height:.05pt;z-index:251663360;visibility:visible;mso-wrap-style:square;mso-wrap-distance-left:9pt;mso-wrap-distance-top:0;mso-wrap-distance-right:9pt;mso-wrap-distance-bottom:0;mso-position-horizontal:absolute;mso-position-horizontal-relative:text;mso-position-vertical:absolute;mso-position-vertical-relative:text;v-text-anchor:top" o:gfxdata="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" stroked="f">
                 <v:textbox style="mso-fit-shape-to-text:t" inset="0,0,0,0">
                   <w:txbxContent>
                     <w:p>
@@ -13554,27 +13705,14 @@
                       <w:r>
                         <w:t xml:space="preserve">Ilustración </w:t>
                       </w:r>
-                      <w:r>
-                        <w:fldChar w:fldCharType="begin"/>
-                      </w:r>
-                      <w:r>
-                        <w:instrText xml:space="preserve"> SEQ Ilustración \* ARABIC </w:instrText>
-                      </w:r>
-                      <w:r>
-                        <w:fldChar w:fldCharType="separate"/>
-                      </w:r>
-                      <w:r>
-                        <w:rPr>
-                          <w:noProof/>
-                        </w:rPr>
-                        <w:t>13</w:t>
-                      </w:r>
-                      <w:r>
-                        <w:rPr>
-                          <w:noProof/>
-                        </w:rPr>
-                        <w:fldChar w:fldCharType="end"/>
-                      </w:r>
+                      <w:fldSimple w:instr=" SEQ Ilustración \* ARABIC ">
+                        <w:r>
+                          <w:rPr>
+                            <w:noProof/>
+                          </w:rPr>
+                          <w:t>15</w:t>
+                        </w:r>
+                      </w:fldSimple>
                       <w:r>
                         <w:t xml:space="preserve"> Android comentario.</w:t>
                       </w:r>
@@ -13586,7 +13724,7 @@
           </mc:Fallback>
         </mc:AlternateContent>
       </w:r>
-      <w:bookmarkStart w:id="20" w:name="AComentario"/>
+      <w:bookmarkStart w:id="28" w:name="AComentario"/>
       <w:r>
         <w:rPr>
           <w:noProof/>
@@ -13616,7 +13754,7 @@
                     <pic:cNvPicPr/>
                   </pic:nvPicPr>
                   <pic:blipFill>
-                    <a:blip r:embed="rId19">
+                    <a:blip r:embed="rId22">
                       <a:extLst>
                         <a:ext uri="{28A0092B-C50C-407E-A947-70E740481C1C}">
                           <a14:useLocalDpi xmlns:a14="http://schemas.microsoft.com/office/drawing/2010/main" val="0"/>
@@ -13648,8 +13786,8 @@
           </wp:anchor>
         </w:drawing>
       </w:r>
-      <w:bookmarkStart w:id="21" w:name="APrediccionSistema"/>
-      <w:bookmarkEnd w:id="20"/>
+      <w:bookmarkStart w:id="29" w:name="APrediccionSistema"/>
+      <w:bookmarkEnd w:id="28"/>
       <w:r>
         <w:rPr>
           <w:noProof/>
@@ -13671,7 +13809,7 @@
                     <pic:cNvPicPr/>
                   </pic:nvPicPr>
                   <pic:blipFill>
-                    <a:blip r:embed="rId20">
+                    <a:blip r:embed="rId23">
                       <a:extLst>
                         <a:ext uri="{28A0092B-C50C-407E-A947-70E740481C1C}">
                           <a14:useLocalDpi xmlns:a14="http://schemas.microsoft.com/office/drawing/2010/main" val="0"/>
@@ -13697,7 +13835,7 @@
           </wp:inline>
         </w:drawing>
       </w:r>
-      <w:bookmarkEnd w:id="21"/>
+      <w:bookmarkEnd w:id="29"/>
     </w:p>
     <w:p>
       <w:pPr>
@@ -13707,27 +13845,14 @@
       <w:r>
         <w:t xml:space="preserve">Ilustración </w:t>
       </w:r>
-      <w:r>
-        <w:fldChar w:fldCharType="begin"/>
-      </w:r>
-      <w:r>
-        <w:instrText xml:space="preserve"> SEQ Ilustración \* ARABIC </w:instrText>
-      </w:r>
-      <w:r>
-        <w:fldChar w:fldCharType="separate"/>
-      </w:r>
-      <w:r>
-        <w:rPr>
-          <w:noProof/>
-        </w:rPr>
-        <w:t>14</w:t>
-      </w:r>
-      <w:r>
-        <w:rPr>
-          <w:noProof/>
-        </w:rPr>
-        <w:fldChar w:fldCharType="end"/>
-      </w:r>
+      <w:fldSimple w:instr=" SEQ Ilustración \* ARABIC ">
+        <w:r>
+          <w:rPr>
+            <w:noProof/>
+          </w:rPr>
+          <w:t>16</w:t>
+        </w:r>
+      </w:fldSimple>
       <w:r>
         <w:t xml:space="preserve"> Android predicción sistema.</w:t>
       </w:r>
@@ -13742,7 +13867,7 @@
         <w:keepNext/>
         <w:jc w:val="both"/>
       </w:pPr>
-      <w:bookmarkStart w:id="22" w:name="APerfil"/>
+      <w:bookmarkStart w:id="30" w:name="APerfil"/>
       <w:r>
         <w:rPr>
           <w:noProof/>
@@ -13773,7 +13898,7 @@
                     <pic:cNvPicPr/>
                   </pic:nvPicPr>
                   <pic:blipFill>
-                    <a:blip r:embed="rId21">
+                    <a:blip r:embed="rId24">
                       <a:extLst>
                         <a:ext uri="{28A0092B-C50C-407E-A947-70E740481C1C}">
                           <a14:useLocalDpi xmlns:a14="http://schemas.microsoft.com/office/drawing/2010/main" val="0"/>
@@ -13805,8 +13930,8 @@
           </wp:anchor>
         </w:drawing>
       </w:r>
-      <w:bookmarkStart w:id="23" w:name="AStatictics"/>
-      <w:bookmarkEnd w:id="22"/>
+      <w:bookmarkStart w:id="31" w:name="AStatictics"/>
+      <w:bookmarkEnd w:id="30"/>
       <w:r>
         <w:rPr>
           <w:noProof/>
@@ -13828,7 +13953,7 @@
                     <pic:cNvPicPr/>
                   </pic:nvPicPr>
                   <pic:blipFill>
-                    <a:blip r:embed="rId22">
+                    <a:blip r:embed="rId25">
                       <a:extLst>
                         <a:ext uri="{28A0092B-C50C-407E-A947-70E740481C1C}">
                           <a14:useLocalDpi xmlns:a14="http://schemas.microsoft.com/office/drawing/2010/main" val="0"/>
@@ -13854,7 +13979,7 @@
           </wp:inline>
         </w:drawing>
       </w:r>
-      <w:bookmarkEnd w:id="23"/>
+      <w:bookmarkEnd w:id="31"/>
     </w:p>
     <w:p>
       <w:pPr>
@@ -13914,27 +14039,14 @@
                             <w:r>
                               <w:t xml:space="preserve">Ilustración </w:t>
                             </w:r>
-                            <w:r>
-                              <w:fldChar w:fldCharType="begin"/>
-                            </w:r>
-                            <w:r>
-                              <w:instrText xml:space="preserve"> SEQ Ilustración \* ARABIC </w:instrText>
-                            </w:r>
-                            <w:r>
-                              <w:fldChar w:fldCharType="separate"/>
-                            </w:r>
-                            <w:r>
-                              <w:rPr>
-                                <w:noProof/>
-                              </w:rPr>
-                              <w:t>15</w:t>
-                            </w:r>
-                            <w:r>
-                              <w:rPr>
-                                <w:noProof/>
-                              </w:rPr>
-                              <w:fldChar w:fldCharType="end"/>
-                            </w:r>
+                            <w:fldSimple w:instr=" SEQ Ilustración \* ARABIC ">
+                              <w:r>
+                                <w:rPr>
+                                  <w:noProof/>
+                                </w:rPr>
+                                <w:t>17</w:t>
+                              </w:r>
+                            </w:fldSimple>
                             <w:r>
                               <w:t xml:space="preserve"> Android predicción propia de usuario.</w:t>
                             </w:r>
@@ -13968,27 +14080,14 @@
                       <w:r>
                         <w:t xml:space="preserve">Ilustración </w:t>
                       </w:r>
-                      <w:r>
-                        <w:fldChar w:fldCharType="begin"/>
-                      </w:r>
-                      <w:r>
-                        <w:instrText xml:space="preserve"> SEQ Ilustración \* ARABIC </w:instrText>
-                      </w:r>
-                      <w:r>
-                        <w:fldChar w:fldCharType="separate"/>
-                      </w:r>
-                      <w:r>
-                        <w:rPr>
-                          <w:noProof/>
-                        </w:rPr>
-                        <w:t>15</w:t>
-                      </w:r>
-                      <w:r>
-                        <w:rPr>
-                          <w:noProof/>
-                        </w:rPr>
-                        <w:fldChar w:fldCharType="end"/>
-                      </w:r>
+                      <w:fldSimple w:instr=" SEQ Ilustración \* ARABIC ">
+                        <w:r>
+                          <w:rPr>
+                            <w:noProof/>
+                          </w:rPr>
+                          <w:t>17</w:t>
+                        </w:r>
+                      </w:fldSimple>
                       <w:r>
                         <w:t xml:space="preserve"> Android predicción propia de usuario.</w:t>
                       </w:r>
@@ -14003,27 +14102,14 @@
       <w:r>
         <w:t xml:space="preserve">Ilustración </w:t>
       </w:r>
-      <w:r>
-        <w:fldChar w:fldCharType="begin"/>
-      </w:r>
-      <w:r>
-        <w:instrText xml:space="preserve"> SEQ Ilustración \* ARABIC </w:instrText>
-      </w:r>
-      <w:r>
-        <w:fldChar w:fldCharType="separate"/>
-      </w:r>
-      <w:r>
-        <w:rPr>
-          <w:noProof/>
-        </w:rPr>
-        <w:t>16</w:t>
-      </w:r>
-      <w:r>
-        <w:rPr>
-          <w:noProof/>
-        </w:rPr>
-        <w:fldChar w:fldCharType="end"/>
-      </w:r>
+      <w:fldSimple w:instr=" SEQ Ilustración \* ARABIC ">
+        <w:r>
+          <w:rPr>
+            <w:noProof/>
+          </w:rPr>
+          <w:t>18</w:t>
+        </w:r>
+      </w:fldSimple>
       <w:r>
         <w:t xml:space="preserve"> </w:t>
       </w:r>
@@ -14100,27 +14186,14 @@
                             <w:r>
                               <w:t xml:space="preserve">Ilustración </w:t>
                             </w:r>
-                            <w:r>
-                              <w:fldChar w:fldCharType="begin"/>
-                            </w:r>
-                            <w:r>
-                              <w:instrText xml:space="preserve"> SEQ Ilustración \* ARABIC </w:instrText>
-                            </w:r>
-                            <w:r>
-                              <w:fldChar w:fldCharType="separate"/>
-                            </w:r>
-                            <w:r>
-                              <w:rPr>
-                                <w:noProof/>
-                              </w:rPr>
-                              <w:t>17</w:t>
-                            </w:r>
-                            <w:r>
-                              <w:rPr>
-                                <w:noProof/>
-                              </w:rPr>
-                              <w:fldChar w:fldCharType="end"/>
-                            </w:r>
+                            <w:fldSimple w:instr=" SEQ Ilustración \* ARABIC ">
+                              <w:r>
+                                <w:rPr>
+                                  <w:noProof/>
+                                </w:rPr>
+                                <w:t>19</w:t>
+                              </w:r>
+                            </w:fldSimple>
                             <w:r>
                               <w:t xml:space="preserve"> Android perfil.</w:t>
                             </w:r>
@@ -14154,27 +14227,14 @@
                       <w:r>
                         <w:t xml:space="preserve">Ilustración </w:t>
                       </w:r>
-                      <w:r>
-                        <w:fldChar w:fldCharType="begin"/>
-                      </w:r>
-                      <w:r>
-                        <w:instrText xml:space="preserve"> SEQ Ilustración \* ARABIC </w:instrText>
-                      </w:r>
-                      <w:r>
-                        <w:fldChar w:fldCharType="separate"/>
-                      </w:r>
-                      <w:r>
-                        <w:rPr>
-                          <w:noProof/>
-                        </w:rPr>
-                        <w:t>17</w:t>
-                      </w:r>
-                      <w:r>
-                        <w:rPr>
-                          <w:noProof/>
-                        </w:rPr>
-                        <w:fldChar w:fldCharType="end"/>
-                      </w:r>
+                      <w:fldSimple w:instr=" SEQ Ilustración \* ARABIC ">
+                        <w:r>
+                          <w:rPr>
+                            <w:noProof/>
+                          </w:rPr>
+                          <w:t>19</w:t>
+                        </w:r>
+                      </w:fldSimple>
                       <w:r>
                         <w:t xml:space="preserve"> Android perfil.</w:t>
                       </w:r>
@@ -14186,7 +14246,7 @@
           </mc:Fallback>
         </mc:AlternateContent>
       </w:r>
-      <w:bookmarkStart w:id="24" w:name="APerfilUsuario"/>
+      <w:bookmarkStart w:id="32" w:name="APerfilUsuario"/>
       <w:r>
         <w:rPr>
           <w:noProof/>
@@ -14216,7 +14276,7 @@
                     <pic:cNvPicPr/>
                   </pic:nvPicPr>
                   <pic:blipFill>
-                    <a:blip r:embed="rId23">
+                    <a:blip r:embed="rId26">
                       <a:extLst>
                         <a:ext uri="{28A0092B-C50C-407E-A947-70E740481C1C}">
                           <a14:useLocalDpi xmlns:a14="http://schemas.microsoft.com/office/drawing/2010/main" val="0"/>
@@ -14248,8 +14308,8 @@
           </wp:anchor>
         </w:drawing>
       </w:r>
-      <w:bookmarkStart w:id="25" w:name="APerfilPredicción"/>
-      <w:bookmarkEnd w:id="24"/>
+      <w:bookmarkStart w:id="33" w:name="APerfilPredicción"/>
+      <w:bookmarkEnd w:id="32"/>
       <w:r>
         <w:rPr>
           <w:noProof/>
@@ -14271,7 +14331,7 @@
                     <pic:cNvPicPr/>
                   </pic:nvPicPr>
                   <pic:blipFill>
-                    <a:blip r:embed="rId24">
+                    <a:blip r:embed="rId27">
                       <a:extLst>
                         <a:ext uri="{28A0092B-C50C-407E-A947-70E740481C1C}">
                           <a14:useLocalDpi xmlns:a14="http://schemas.microsoft.com/office/drawing/2010/main" val="0"/>
@@ -14297,7 +14357,7 @@
           </wp:inline>
         </w:drawing>
       </w:r>
-      <w:bookmarkEnd w:id="25"/>
+      <w:bookmarkEnd w:id="33"/>
     </w:p>
     <w:p>
       <w:pPr>
@@ -14307,35 +14367,20 @@
       <w:r>
         <w:t xml:space="preserve">Ilustración </w:t>
       </w:r>
-      <w:r>
-        <w:fldChar w:fldCharType="begin"/>
-      </w:r>
-      <w:r>
-        <w:instrText xml:space="preserve"> SEQ Ilustración \* ARABIC </w:instrText>
-      </w:r>
-      <w:r>
-        <w:fldChar w:fldCharType="separate"/>
-      </w:r>
-      <w:r>
-        <w:rPr>
-          <w:noProof/>
-        </w:rPr>
-        <w:t>18</w:t>
-      </w:r>
-      <w:r>
-        <w:rPr>
-          <w:noProof/>
-        </w:rPr>
-        <w:fldChar w:fldCharType="end"/>
-      </w:r>
+      <w:fldSimple w:instr=" SEQ Ilustración \* ARABIC ">
+        <w:r>
+          <w:rPr>
+            <w:noProof/>
+          </w:rPr>
+          <w:t>20</w:t>
+        </w:r>
+      </w:fldSimple>
       <w:r>
         <w:t xml:space="preserve"> Android </w:t>
       </w:r>
-      <w:proofErr w:type="spellStart"/>
       <w:r>
         <w:t>usario</w:t>
       </w:r>
-      <w:proofErr w:type="spellEnd"/>
       <w:r>
         <w:t xml:space="preserve"> </w:t>
       </w:r>
@@ -14351,7 +14396,7 @@
         <w:keepNext/>
         <w:jc w:val="both"/>
       </w:pPr>
-      <w:bookmarkStart w:id="26" w:name="ASiguiendo"/>
+      <w:bookmarkStart w:id="34" w:name="ASiguiendo"/>
       <w:r>
         <w:rPr>
           <w:noProof/>
@@ -14382,7 +14427,7 @@
                     <pic:cNvPicPr/>
                   </pic:nvPicPr>
                   <pic:blipFill>
-                    <a:blip r:embed="rId25">
+                    <a:blip r:embed="rId28">
                       <a:extLst>
                         <a:ext uri="{28A0092B-C50C-407E-A947-70E740481C1C}">
                           <a14:useLocalDpi xmlns:a14="http://schemas.microsoft.com/office/drawing/2010/main" val="0"/>
@@ -14414,8 +14459,8 @@
           </wp:anchor>
         </w:drawing>
       </w:r>
-      <w:bookmarkStart w:id="27" w:name="AEquipos"/>
-      <w:bookmarkEnd w:id="26"/>
+      <w:bookmarkStart w:id="35" w:name="AEquipos"/>
+      <w:bookmarkEnd w:id="34"/>
       <w:r>
         <w:rPr>
           <w:noProof/>
@@ -14437,7 +14482,7 @@
                     <pic:cNvPicPr/>
                   </pic:nvPicPr>
                   <pic:blipFill>
-                    <a:blip r:embed="rId26">
+                    <a:blip r:embed="rId29">
                       <a:extLst>
                         <a:ext uri="{28A0092B-C50C-407E-A947-70E740481C1C}">
                           <a14:useLocalDpi xmlns:a14="http://schemas.microsoft.com/office/drawing/2010/main" val="0"/>
@@ -14463,7 +14508,7 @@
           </wp:inline>
         </w:drawing>
       </w:r>
-      <w:bookmarkEnd w:id="27"/>
+      <w:bookmarkEnd w:id="35"/>
     </w:p>
     <w:p>
       <w:pPr>
@@ -14523,27 +14568,14 @@
                             <w:r>
                               <w:t xml:space="preserve">Ilustración </w:t>
                             </w:r>
-                            <w:r>
-                              <w:fldChar w:fldCharType="begin"/>
-                            </w:r>
-                            <w:r>
-                              <w:instrText xml:space="preserve"> SEQ Ilustración \* ARABIC </w:instrText>
-                            </w:r>
-                            <w:r>
-                              <w:fldChar w:fldCharType="separate"/>
-                            </w:r>
-                            <w:r>
-                              <w:rPr>
-                                <w:noProof/>
-                              </w:rPr>
-                              <w:t>19</w:t>
-                            </w:r>
-                            <w:r>
-                              <w:rPr>
-                                <w:noProof/>
-                              </w:rPr>
-                              <w:fldChar w:fldCharType="end"/>
-                            </w:r>
+                            <w:fldSimple w:instr=" SEQ Ilustración \* ARABIC ">
+                              <w:r>
+                                <w:rPr>
+                                  <w:noProof/>
+                                </w:rPr>
+                                <w:t>21</w:t>
+                              </w:r>
+                            </w:fldSimple>
                             <w:r>
                               <w:t xml:space="preserve"> Android siguiendo.</w:t>
                             </w:r>
@@ -14577,27 +14609,14 @@
                       <w:r>
                         <w:t xml:space="preserve">Ilustración </w:t>
                       </w:r>
-                      <w:r>
-                        <w:fldChar w:fldCharType="begin"/>
-                      </w:r>
-                      <w:r>
-                        <w:instrText xml:space="preserve"> SEQ Ilustración \* ARABIC </w:instrText>
-                      </w:r>
-                      <w:r>
-                        <w:fldChar w:fldCharType="separate"/>
-                      </w:r>
-                      <w:r>
-                        <w:rPr>
-                          <w:noProof/>
-                        </w:rPr>
-                        <w:t>19</w:t>
-                      </w:r>
-                      <w:r>
-                        <w:rPr>
-                          <w:noProof/>
-                        </w:rPr>
-                        <w:fldChar w:fldCharType="end"/>
-                      </w:r>
+                      <w:fldSimple w:instr=" SEQ Ilustración \* ARABIC ">
+                        <w:r>
+                          <w:rPr>
+                            <w:noProof/>
+                          </w:rPr>
+                          <w:t>21</w:t>
+                        </w:r>
+                      </w:fldSimple>
                       <w:r>
                         <w:t xml:space="preserve"> Android siguiendo.</w:t>
                       </w:r>
@@ -14612,27 +14631,14 @@
       <w:r>
         <w:t xml:space="preserve">Ilustración </w:t>
       </w:r>
-      <w:r>
-        <w:fldChar w:fldCharType="begin"/>
-      </w:r>
-      <w:r>
-        <w:instrText xml:space="preserve"> SEQ Ilustración \* ARABIC </w:instrText>
-      </w:r>
-      <w:r>
-        <w:fldChar w:fldCharType="separate"/>
-      </w:r>
-      <w:r>
-        <w:rPr>
-          <w:noProof/>
-        </w:rPr>
-        <w:t>20</w:t>
-      </w:r>
-      <w:r>
-        <w:rPr>
-          <w:noProof/>
-        </w:rPr>
-        <w:fldChar w:fldCharType="end"/>
-      </w:r>
+      <w:fldSimple w:instr=" SEQ Ilustración \* ARABIC ">
+        <w:r>
+          <w:rPr>
+            <w:noProof/>
+          </w:rPr>
+          <w:t>22</w:t>
+        </w:r>
+      </w:fldSimple>
       <w:r>
         <w:t xml:space="preserve"> </w:t>
       </w:r>
@@ -14653,11 +14659,11 @@
           <w:numId w:val="1"/>
         </w:numPr>
       </w:pPr>
-      <w:bookmarkStart w:id="28" w:name="_Toc411879641"/>
+      <w:bookmarkStart w:id="36" w:name="_Toc412198583"/>
       <w:r>
         <w:t>Información sobre trazabilidad.</w:t>
       </w:r>
-      <w:bookmarkEnd w:id="28"/>
+      <w:bookmarkEnd w:id="36"/>
     </w:p>
     <w:p>
       <w:pPr>
@@ -14667,7 +14673,7 @@
           <w:numId w:val="1"/>
         </w:numPr>
       </w:pPr>
-      <w:bookmarkStart w:id="29" w:name="_Toc411879642"/>
+      <w:bookmarkStart w:id="37" w:name="_Toc412198584"/>
       <w:r>
         <w:t xml:space="preserve">Trazabilidad </w:t>
       </w:r>
@@ -14677,7 +14683,7 @@
       <w:r>
         <w:t>sobre esquemas Web.</w:t>
       </w:r>
-      <w:bookmarkEnd w:id="29"/>
+      <w:bookmarkEnd w:id="37"/>
     </w:p>
     <w:p/>
     <w:tbl>
@@ -14731,11 +14737,9 @@
             <w:pPr>
               <w:jc w:val="both"/>
             </w:pPr>
-            <w:proofErr w:type="spellStart"/>
             <w:r>
               <w:t>User</w:t>
             </w:r>
-            <w:proofErr w:type="spellEnd"/>
           </w:p>
         </w:tc>
         <w:tc>
@@ -14746,11 +14750,9 @@
             <w:pPr>
               <w:jc w:val="both"/>
             </w:pPr>
-            <w:proofErr w:type="spellStart"/>
             <w:r>
               <w:t>Comment</w:t>
             </w:r>
-            <w:proofErr w:type="spellEnd"/>
           </w:p>
         </w:tc>
         <w:tc>
@@ -14761,11 +14763,9 @@
             <w:pPr>
               <w:jc w:val="both"/>
             </w:pPr>
-            <w:proofErr w:type="spellStart"/>
             <w:r>
               <w:t>Prediction</w:t>
             </w:r>
-            <w:proofErr w:type="spellEnd"/>
           </w:p>
         </w:tc>
         <w:tc>
@@ -14789,11 +14789,9 @@
             <w:pPr>
               <w:jc w:val="both"/>
             </w:pPr>
-            <w:proofErr w:type="spellStart"/>
             <w:r>
               <w:t>Result</w:t>
             </w:r>
-            <w:proofErr w:type="spellEnd"/>
           </w:p>
         </w:tc>
         <w:tc>
@@ -14804,11 +14802,9 @@
             <w:pPr>
               <w:jc w:val="both"/>
             </w:pPr>
-            <w:proofErr w:type="spellStart"/>
             <w:r>
               <w:t>Team</w:t>
             </w:r>
-            <w:proofErr w:type="spellEnd"/>
           </w:p>
         </w:tc>
         <w:tc>
@@ -14832,11 +14828,9 @@
             <w:pPr>
               <w:jc w:val="both"/>
             </w:pPr>
-            <w:proofErr w:type="spellStart"/>
             <w:r>
               <w:t>TeamStatistics</w:t>
             </w:r>
-            <w:proofErr w:type="spellEnd"/>
           </w:p>
         </w:tc>
       </w:tr>
@@ -15842,7 +15836,7 @@
           <w:numId w:val="1"/>
         </w:numPr>
       </w:pPr>
-      <w:bookmarkStart w:id="30" w:name="_Toc411879643"/>
+      <w:bookmarkStart w:id="38" w:name="_Toc412198585"/>
       <w:r>
         <w:t xml:space="preserve">Trazabilidad </w:t>
       </w:r>
@@ -15852,7 +15846,7 @@
       <w:r>
         <w:t>sobre esquemas Android.</w:t>
       </w:r>
-      <w:bookmarkEnd w:id="30"/>
+      <w:bookmarkEnd w:id="38"/>
     </w:p>
     <w:p/>
     <w:tbl>
@@ -15909,11 +15903,9 @@
             <w:pPr>
               <w:jc w:val="both"/>
             </w:pPr>
-            <w:proofErr w:type="spellStart"/>
             <w:r>
               <w:t>User</w:t>
             </w:r>
-            <w:proofErr w:type="spellEnd"/>
           </w:p>
         </w:tc>
         <w:tc>
@@ -15924,11 +15916,9 @@
             <w:pPr>
               <w:jc w:val="both"/>
             </w:pPr>
-            <w:proofErr w:type="spellStart"/>
             <w:r>
               <w:t>Comment</w:t>
             </w:r>
-            <w:proofErr w:type="spellEnd"/>
           </w:p>
         </w:tc>
         <w:tc>
@@ -15939,11 +15929,9 @@
             <w:pPr>
               <w:jc w:val="both"/>
             </w:pPr>
-            <w:proofErr w:type="spellStart"/>
             <w:r>
               <w:t>Prediction</w:t>
             </w:r>
-            <w:proofErr w:type="spellEnd"/>
           </w:p>
         </w:tc>
         <w:tc>
@@ -15967,11 +15955,9 @@
             <w:pPr>
               <w:jc w:val="both"/>
             </w:pPr>
-            <w:proofErr w:type="spellStart"/>
             <w:r>
               <w:t>Result</w:t>
             </w:r>
-            <w:proofErr w:type="spellEnd"/>
           </w:p>
         </w:tc>
         <w:tc>
@@ -15982,11 +15968,9 @@
             <w:pPr>
               <w:jc w:val="both"/>
             </w:pPr>
-            <w:proofErr w:type="spellStart"/>
             <w:r>
               <w:t>Team</w:t>
             </w:r>
-            <w:proofErr w:type="spellEnd"/>
           </w:p>
         </w:tc>
         <w:tc>
@@ -16010,11 +15994,9 @@
             <w:pPr>
               <w:jc w:val="both"/>
             </w:pPr>
-            <w:proofErr w:type="spellStart"/>
             <w:r>
               <w:t>TeamStatistics</w:t>
             </w:r>
-            <w:proofErr w:type="spellEnd"/>
           </w:p>
         </w:tc>
       </w:tr>
@@ -18268,7 +18250,7 @@
 </file>
 
 <file path=customXml/itemProps2.xml><?xml version="1.0" encoding="utf-8"?>
-<ds:datastoreItem xmlns:ds="http://schemas.openxmlformats.org/officeDocument/2006/customXml" ds:itemID="{26D8EEEC-68E6-4FC7-92AA-9A64A8BDF061}">
+<ds:datastoreItem xmlns:ds="http://schemas.openxmlformats.org/officeDocument/2006/customXml" ds:itemID="{0E4A1A82-FB75-488E-B804-6CB558D143F7}">
   <ds:schemaRefs>
     <ds:schemaRef ds:uri="http://schemas.openxmlformats.org/officeDocument/2006/bibliography"/>
   </ds:schemaRefs>

</xml_diff>